<commit_message>
Working on a TaskList, expect more updates soon
</commit_message>
<xml_diff>
--- a/Manual.docx
+++ b/Manual.docx
@@ -8,7 +8,7 @@
           <w:noProof/>
         </w:rPr>
         <w:drawing>
-          <wp:anchor distT="0" distB="0" distL="114300" distR="114300" simplePos="0" relativeHeight="251656192" behindDoc="1" locked="0" layoutInCell="1" allowOverlap="1" wp14:anchorId="04CA850F" wp14:editId="60C12CF2">
+          <wp:anchor distT="0" distB="0" distL="114300" distR="114300" simplePos="0" relativeHeight="251652096" behindDoc="1" locked="0" layoutInCell="1" allowOverlap="1" wp14:anchorId="04CA850F" wp14:editId="3049727F">
             <wp:simplePos x="0" y="0"/>
             <wp:positionH relativeFrom="column">
               <wp:posOffset>-2037715</wp:posOffset>
@@ -113,7 +113,7 @@
           <w:noProof/>
         </w:rPr>
         <w:drawing>
-          <wp:anchor distT="0" distB="0" distL="114300" distR="114300" simplePos="0" relativeHeight="251657216" behindDoc="1" locked="0" layoutInCell="1" allowOverlap="1" wp14:anchorId="28B538AB" wp14:editId="6DE62849">
+          <wp:anchor distT="0" distB="0" distL="114300" distR="114300" simplePos="0" relativeHeight="251653120" behindDoc="1" locked="0" layoutInCell="1" allowOverlap="1" wp14:anchorId="28B538AB" wp14:editId="0CBA2E28">
             <wp:simplePos x="0" y="0"/>
             <wp:positionH relativeFrom="column">
               <wp:posOffset>-2967990</wp:posOffset>
@@ -167,7 +167,7 @@
           <w:noProof/>
         </w:rPr>
         <w:drawing>
-          <wp:anchor distT="0" distB="0" distL="114300" distR="114300" simplePos="0" relativeHeight="251658240" behindDoc="1" locked="0" layoutInCell="1" allowOverlap="1" wp14:anchorId="3604E493" wp14:editId="31A479B2">
+          <wp:anchor distT="0" distB="0" distL="114300" distR="114300" simplePos="0" relativeHeight="251654144" behindDoc="1" locked="0" layoutInCell="1" allowOverlap="1" wp14:anchorId="3604E493" wp14:editId="5D897AF6">
             <wp:simplePos x="0" y="0"/>
             <wp:positionH relativeFrom="column">
               <wp:posOffset>-4266565</wp:posOffset>
@@ -266,7 +266,7 @@
           <w:szCs w:val="40"/>
           <w:lang w:val="en-GB" w:eastAsia="en-US"/>
         </w:rPr>
-        <w:t>8</w:t>
+        <w:t>26</w:t>
       </w:r>
     </w:p>
     <w:p>
@@ -308,7 +308,7 @@
       <w:r>
         <w:fldChar w:fldCharType="separate"/>
       </w:r>
-      <w:hyperlink w:anchor="_Toc45139421" w:history="1">
+      <w:hyperlink w:anchor="_Toc46688614" w:history="1">
         <w:r>
           <w:rPr>
             <w:rStyle w:val="Hyperlink"/>
@@ -350,7 +350,7 @@
             <w:noProof/>
             <w:webHidden/>
           </w:rPr>
-          <w:instrText xml:space="preserve"> PAGEREF _Toc45139421 \h </w:instrText>
+          <w:instrText xml:space="preserve"> PAGEREF _Toc46688614 \h </w:instrText>
         </w:r>
         <w:r>
           <w:rPr>
@@ -394,7 +394,7 @@
           <w:lang w:eastAsia="en-GB"/>
         </w:rPr>
       </w:pPr>
-      <w:hyperlink w:anchor="_Toc45139422" w:history="1">
+      <w:hyperlink w:anchor="_Toc46688615" w:history="1">
         <w:r>
           <w:rPr>
             <w:rStyle w:val="Hyperlink"/>
@@ -436,7 +436,7 @@
             <w:noProof/>
             <w:webHidden/>
           </w:rPr>
-          <w:instrText xml:space="preserve"> PAGEREF _Toc45139422 \h </w:instrText>
+          <w:instrText xml:space="preserve"> PAGEREF _Toc46688615 \h </w:instrText>
         </w:r>
         <w:r>
           <w:rPr>
@@ -479,7 +479,7 @@
           <w:lang w:eastAsia="en-GB"/>
         </w:rPr>
       </w:pPr>
-      <w:hyperlink w:anchor="_Toc45139423" w:history="1">
+      <w:hyperlink w:anchor="_Toc46688616" w:history="1">
         <w:r>
           <w:rPr>
             <w:rStyle w:val="Hyperlink"/>
@@ -506,7 +506,7 @@
             <w:noProof/>
             <w:webHidden/>
           </w:rPr>
-          <w:instrText xml:space="preserve"> PAGEREF _Toc45139423 \h </w:instrText>
+          <w:instrText xml:space="preserve"> PAGEREF _Toc46688616 \h </w:instrText>
         </w:r>
         <w:r>
           <w:rPr>
@@ -549,7 +549,7 @@
           <w:lang w:eastAsia="en-GB"/>
         </w:rPr>
       </w:pPr>
-      <w:hyperlink w:anchor="_Toc45139424" w:history="1">
+      <w:hyperlink w:anchor="_Toc46688617" w:history="1">
         <w:r>
           <w:rPr>
             <w:rStyle w:val="Hyperlink"/>
@@ -576,7 +576,7 @@
             <w:noProof/>
             <w:webHidden/>
           </w:rPr>
-          <w:instrText xml:space="preserve"> PAGEREF _Toc45139424 \h </w:instrText>
+          <w:instrText xml:space="preserve"> PAGEREF _Toc46688617 \h </w:instrText>
         </w:r>
         <w:r>
           <w:rPr>
@@ -619,7 +619,7 @@
           <w:lang w:eastAsia="en-GB"/>
         </w:rPr>
       </w:pPr>
-      <w:hyperlink w:anchor="_Toc45139425" w:history="1">
+      <w:hyperlink w:anchor="_Toc46688618" w:history="1">
         <w:r>
           <w:rPr>
             <w:rStyle w:val="Hyperlink"/>
@@ -646,7 +646,7 @@
             <w:noProof/>
             <w:webHidden/>
           </w:rPr>
-          <w:instrText xml:space="preserve"> PAGEREF _Toc45139425 \h </w:instrText>
+          <w:instrText xml:space="preserve"> PAGEREF _Toc46688618 \h </w:instrText>
         </w:r>
         <w:r>
           <w:rPr>
@@ -690,7 +690,7 @@
           <w:lang w:eastAsia="en-GB"/>
         </w:rPr>
       </w:pPr>
-      <w:hyperlink w:anchor="_Toc45139426" w:history="1">
+      <w:hyperlink w:anchor="_Toc46688619" w:history="1">
         <w:r>
           <w:rPr>
             <w:rStyle w:val="Hyperlink"/>
@@ -732,7 +732,7 @@
             <w:noProof/>
             <w:webHidden/>
           </w:rPr>
-          <w:instrText xml:space="preserve"> PAGEREF _Toc45139426 \h </w:instrText>
+          <w:instrText xml:space="preserve"> PAGEREF _Toc46688619 \h </w:instrText>
         </w:r>
         <w:r>
           <w:rPr>
@@ -775,7 +775,7 @@
           <w:lang w:eastAsia="en-GB"/>
         </w:rPr>
       </w:pPr>
-      <w:hyperlink w:anchor="_Toc45139427" w:history="1">
+      <w:hyperlink w:anchor="_Toc46688620" w:history="1">
         <w:r>
           <w:rPr>
             <w:rStyle w:val="Hyperlink"/>
@@ -802,7 +802,7 @@
             <w:noProof/>
             <w:webHidden/>
           </w:rPr>
-          <w:instrText xml:space="preserve"> PAGEREF _Toc45139427 \h </w:instrText>
+          <w:instrText xml:space="preserve"> PAGEREF _Toc46688620 \h </w:instrText>
         </w:r>
         <w:r>
           <w:rPr>
@@ -845,7 +845,7 @@
           <w:lang w:eastAsia="en-GB"/>
         </w:rPr>
       </w:pPr>
-      <w:hyperlink w:anchor="_Toc45139428" w:history="1">
+      <w:hyperlink w:anchor="_Toc46688621" w:history="1">
         <w:r>
           <w:rPr>
             <w:rStyle w:val="Hyperlink"/>
@@ -872,7 +872,7 @@
             <w:noProof/>
             <w:webHidden/>
           </w:rPr>
-          <w:instrText xml:space="preserve"> PAGEREF _Toc45139428 \h </w:instrText>
+          <w:instrText xml:space="preserve"> PAGEREF _Toc46688621 \h </w:instrText>
         </w:r>
         <w:r>
           <w:rPr>
@@ -915,7 +915,7 @@
           <w:lang w:eastAsia="en-GB"/>
         </w:rPr>
       </w:pPr>
-      <w:hyperlink w:anchor="_Toc45139429" w:history="1">
+      <w:hyperlink w:anchor="_Toc46688622" w:history="1">
         <w:r>
           <w:rPr>
             <w:rStyle w:val="Hyperlink"/>
@@ -942,7 +942,7 @@
             <w:noProof/>
             <w:webHidden/>
           </w:rPr>
-          <w:instrText xml:space="preserve"> PAGEREF _Toc45139429 \h </w:instrText>
+          <w:instrText xml:space="preserve"> PAGEREF _Toc46688622 \h </w:instrText>
         </w:r>
         <w:r>
           <w:rPr>
@@ -985,7 +985,7 @@
           <w:lang w:eastAsia="en-GB"/>
         </w:rPr>
       </w:pPr>
-      <w:hyperlink w:anchor="_Toc45139430" w:history="1">
+      <w:hyperlink w:anchor="_Toc46688623" w:history="1">
         <w:r>
           <w:rPr>
             <w:rStyle w:val="Hyperlink"/>
@@ -1012,7 +1012,7 @@
             <w:noProof/>
             <w:webHidden/>
           </w:rPr>
-          <w:instrText xml:space="preserve"> PAGEREF _Toc45139430 \h </w:instrText>
+          <w:instrText xml:space="preserve"> PAGEREF _Toc46688623 \h </w:instrText>
         </w:r>
         <w:r>
           <w:rPr>
@@ -1055,12 +1055,82 @@
           <w:lang w:eastAsia="en-GB"/>
         </w:rPr>
       </w:pPr>
-      <w:hyperlink w:anchor="_Toc45139431" w:history="1">
+      <w:hyperlink w:anchor="_Toc46688624" w:history="1">
         <w:r>
           <w:rPr>
             <w:rStyle w:val="Hyperlink"/>
             <w:noProof/>
           </w:rPr>
+          <w:t>Getting its IP</w:t>
+        </w:r>
+        <w:r>
+          <w:rPr>
+            <w:noProof/>
+            <w:webHidden/>
+          </w:rPr>
+          <w:tab/>
+        </w:r>
+        <w:r>
+          <w:rPr>
+            <w:noProof/>
+            <w:webHidden/>
+          </w:rPr>
+          <w:fldChar w:fldCharType="begin"/>
+        </w:r>
+        <w:r>
+          <w:rPr>
+            <w:noProof/>
+            <w:webHidden/>
+          </w:rPr>
+          <w:instrText xml:space="preserve"> PAGEREF _Toc46688624 \h </w:instrText>
+        </w:r>
+        <w:r>
+          <w:rPr>
+            <w:noProof/>
+            <w:webHidden/>
+          </w:rPr>
+        </w:r>
+        <w:r>
+          <w:rPr>
+            <w:noProof/>
+            <w:webHidden/>
+          </w:rPr>
+          <w:fldChar w:fldCharType="separate"/>
+        </w:r>
+        <w:r>
+          <w:rPr>
+            <w:noProof/>
+            <w:webHidden/>
+          </w:rPr>
+          <w:t>2</w:t>
+        </w:r>
+        <w:r>
+          <w:rPr>
+            <w:noProof/>
+            <w:webHidden/>
+          </w:rPr>
+          <w:fldChar w:fldCharType="end"/>
+        </w:r>
+      </w:hyperlink>
+    </w:p>
+    <w:p>
+      <w:pPr>
+        <w:pStyle w:val="TOC3"/>
+        <w:tabs>
+          <w:tab w:val="right" w:leader="dot" w:pos="9016"/>
+        </w:tabs>
+        <w:rPr>
+          <w:rFonts w:eastAsiaTheme="minorEastAsia"/>
+          <w:noProof/>
+          <w:lang w:eastAsia="en-GB"/>
+        </w:rPr>
+      </w:pPr>
+      <w:hyperlink w:anchor="_Toc46688625" w:history="1">
+        <w:r>
+          <w:rPr>
+            <w:rStyle w:val="Hyperlink"/>
+            <w:noProof/>
+          </w:rPr>
           <w:t>Control</w:t>
         </w:r>
         <w:r>
@@ -1082,7 +1152,7 @@
             <w:noProof/>
             <w:webHidden/>
           </w:rPr>
-          <w:instrText xml:space="preserve"> PAGEREF _Toc45139431 \h </w:instrText>
+          <w:instrText xml:space="preserve"> PAGEREF _Toc46688625 \h </w:instrText>
         </w:r>
         <w:r>
           <w:rPr>
@@ -1126,7 +1196,7 @@
           <w:lang w:eastAsia="en-GB"/>
         </w:rPr>
       </w:pPr>
-      <w:hyperlink w:anchor="_Toc45139432" w:history="1">
+      <w:hyperlink w:anchor="_Toc46688626" w:history="1">
         <w:r>
           <w:rPr>
             <w:rStyle w:val="Hyperlink"/>
@@ -1147,7 +1217,7 @@
             <w:rStyle w:val="Hyperlink"/>
             <w:noProof/>
           </w:rPr>
-          <w:t>Appendix</w:t>
+          <w:t>Specifications</w:t>
         </w:r>
         <w:r>
           <w:rPr>
@@ -1168,7 +1238,7 @@
             <w:noProof/>
             <w:webHidden/>
           </w:rPr>
-          <w:instrText xml:space="preserve"> PAGEREF _Toc45139432 \h </w:instrText>
+          <w:instrText xml:space="preserve"> PAGEREF _Toc46688626 \h </w:instrText>
         </w:r>
         <w:r>
           <w:rPr>
@@ -1211,13 +1281,13 @@
           <w:lang w:eastAsia="en-GB"/>
         </w:rPr>
       </w:pPr>
-      <w:hyperlink w:anchor="_Toc45139433" w:history="1">
+      <w:hyperlink w:anchor="_Toc46688627" w:history="1">
         <w:r>
           <w:rPr>
             <w:rStyle w:val="Hyperlink"/>
             <w:noProof/>
           </w:rPr>
-          <w:t>Firmware</w:t>
+          <w:t>4.1 Input voltage</w:t>
         </w:r>
         <w:r>
           <w:rPr>
@@ -1238,7 +1308,7 @@
             <w:noProof/>
             <w:webHidden/>
           </w:rPr>
-          <w:instrText xml:space="preserve"> PAGEREF _Toc45139433 \h </w:instrText>
+          <w:instrText xml:space="preserve"> PAGEREF _Toc46688627 \h </w:instrText>
         </w:r>
         <w:r>
           <w:rPr>
@@ -1281,13 +1351,13 @@
           <w:lang w:eastAsia="en-GB"/>
         </w:rPr>
       </w:pPr>
-      <w:hyperlink w:anchor="_Toc45139434" w:history="1">
+      <w:hyperlink w:anchor="_Toc46688628" w:history="1">
         <w:r>
           <w:rPr>
             <w:rStyle w:val="Hyperlink"/>
             <w:noProof/>
           </w:rPr>
-          <w:t>PCB &amp; schematic</w:t>
+          <w:t>4.1 Power consumption</w:t>
         </w:r>
         <w:r>
           <w:rPr>
@@ -1308,7 +1378,93 @@
             <w:noProof/>
             <w:webHidden/>
           </w:rPr>
-          <w:instrText xml:space="preserve"> PAGEREF _Toc45139434 \h </w:instrText>
+          <w:instrText xml:space="preserve"> PAGEREF _Toc46688628 \h </w:instrText>
+        </w:r>
+        <w:r>
+          <w:rPr>
+            <w:noProof/>
+            <w:webHidden/>
+          </w:rPr>
+        </w:r>
+        <w:r>
+          <w:rPr>
+            <w:noProof/>
+            <w:webHidden/>
+          </w:rPr>
+          <w:fldChar w:fldCharType="separate"/>
+        </w:r>
+        <w:r>
+          <w:rPr>
+            <w:noProof/>
+            <w:webHidden/>
+          </w:rPr>
+          <w:t>3</w:t>
+        </w:r>
+        <w:r>
+          <w:rPr>
+            <w:noProof/>
+            <w:webHidden/>
+          </w:rPr>
+          <w:fldChar w:fldCharType="end"/>
+        </w:r>
+      </w:hyperlink>
+    </w:p>
+    <w:p>
+      <w:pPr>
+        <w:pStyle w:val="TOC1"/>
+        <w:tabs>
+          <w:tab w:val="left" w:pos="440"/>
+          <w:tab w:val="right" w:leader="dot" w:pos="9016"/>
+        </w:tabs>
+        <w:rPr>
+          <w:rFonts w:eastAsiaTheme="minorEastAsia"/>
+          <w:noProof/>
+          <w:lang w:eastAsia="en-GB"/>
+        </w:rPr>
+      </w:pPr>
+      <w:hyperlink w:anchor="_Toc46688629" w:history="1">
+        <w:r>
+          <w:rPr>
+            <w:rStyle w:val="Hyperlink"/>
+            <w:noProof/>
+          </w:rPr>
+          <w:t>5.</w:t>
+        </w:r>
+        <w:r>
+          <w:rPr>
+            <w:rFonts w:eastAsiaTheme="minorEastAsia"/>
+            <w:noProof/>
+            <w:lang w:eastAsia="en-GB"/>
+          </w:rPr>
+          <w:tab/>
+        </w:r>
+        <w:r>
+          <w:rPr>
+            <w:rStyle w:val="Hyperlink"/>
+            <w:noProof/>
+          </w:rPr>
+          <w:t>Appendix</w:t>
+        </w:r>
+        <w:r>
+          <w:rPr>
+            <w:noProof/>
+            <w:webHidden/>
+          </w:rPr>
+          <w:tab/>
+        </w:r>
+        <w:r>
+          <w:rPr>
+            <w:noProof/>
+            <w:webHidden/>
+          </w:rPr>
+          <w:fldChar w:fldCharType="begin"/>
+        </w:r>
+        <w:r>
+          <w:rPr>
+            <w:noProof/>
+            <w:webHidden/>
+          </w:rPr>
+          <w:instrText xml:space="preserve"> PAGEREF _Toc46688629 \h </w:instrText>
         </w:r>
         <w:r>
           <w:rPr>
@@ -1351,12 +1507,152 @@
           <w:lang w:eastAsia="en-GB"/>
         </w:rPr>
       </w:pPr>
-      <w:hyperlink w:anchor="_Toc45139435" w:history="1">
+      <w:hyperlink w:anchor="_Toc46688630" w:history="1">
         <w:r>
           <w:rPr>
             <w:rStyle w:val="Hyperlink"/>
             <w:noProof/>
           </w:rPr>
+          <w:t>Firmware</w:t>
+        </w:r>
+        <w:r>
+          <w:rPr>
+            <w:noProof/>
+            <w:webHidden/>
+          </w:rPr>
+          <w:tab/>
+        </w:r>
+        <w:r>
+          <w:rPr>
+            <w:noProof/>
+            <w:webHidden/>
+          </w:rPr>
+          <w:fldChar w:fldCharType="begin"/>
+        </w:r>
+        <w:r>
+          <w:rPr>
+            <w:noProof/>
+            <w:webHidden/>
+          </w:rPr>
+          <w:instrText xml:space="preserve"> PAGEREF _Toc46688630 \h </w:instrText>
+        </w:r>
+        <w:r>
+          <w:rPr>
+            <w:noProof/>
+            <w:webHidden/>
+          </w:rPr>
+        </w:r>
+        <w:r>
+          <w:rPr>
+            <w:noProof/>
+            <w:webHidden/>
+          </w:rPr>
+          <w:fldChar w:fldCharType="separate"/>
+        </w:r>
+        <w:r>
+          <w:rPr>
+            <w:noProof/>
+            <w:webHidden/>
+          </w:rPr>
+          <w:t>3</w:t>
+        </w:r>
+        <w:r>
+          <w:rPr>
+            <w:noProof/>
+            <w:webHidden/>
+          </w:rPr>
+          <w:fldChar w:fldCharType="end"/>
+        </w:r>
+      </w:hyperlink>
+    </w:p>
+    <w:p>
+      <w:pPr>
+        <w:pStyle w:val="TOC2"/>
+        <w:tabs>
+          <w:tab w:val="right" w:leader="dot" w:pos="9016"/>
+        </w:tabs>
+        <w:rPr>
+          <w:rFonts w:eastAsiaTheme="minorEastAsia"/>
+          <w:noProof/>
+          <w:lang w:eastAsia="en-GB"/>
+        </w:rPr>
+      </w:pPr>
+      <w:hyperlink w:anchor="_Toc46688631" w:history="1">
+        <w:r>
+          <w:rPr>
+            <w:rStyle w:val="Hyperlink"/>
+            <w:noProof/>
+          </w:rPr>
+          <w:t>PCB &amp; schematic</w:t>
+        </w:r>
+        <w:r>
+          <w:rPr>
+            <w:noProof/>
+            <w:webHidden/>
+          </w:rPr>
+          <w:tab/>
+        </w:r>
+        <w:r>
+          <w:rPr>
+            <w:noProof/>
+            <w:webHidden/>
+          </w:rPr>
+          <w:fldChar w:fldCharType="begin"/>
+        </w:r>
+        <w:r>
+          <w:rPr>
+            <w:noProof/>
+            <w:webHidden/>
+          </w:rPr>
+          <w:instrText xml:space="preserve"> PAGEREF _Toc46688631 \h </w:instrText>
+        </w:r>
+        <w:r>
+          <w:rPr>
+            <w:noProof/>
+            <w:webHidden/>
+          </w:rPr>
+        </w:r>
+        <w:r>
+          <w:rPr>
+            <w:noProof/>
+            <w:webHidden/>
+          </w:rPr>
+          <w:fldChar w:fldCharType="separate"/>
+        </w:r>
+        <w:r>
+          <w:rPr>
+            <w:noProof/>
+            <w:webHidden/>
+          </w:rPr>
+          <w:t>3</w:t>
+        </w:r>
+        <w:r>
+          <w:rPr>
+            <w:noProof/>
+            <w:webHidden/>
+          </w:rPr>
+          <w:fldChar w:fldCharType="end"/>
+        </w:r>
+      </w:hyperlink>
+    </w:p>
+    <w:p>
+      <w:pPr>
+        <w:pStyle w:val="TOC2"/>
+        <w:tabs>
+          <w:tab w:val="right" w:leader="dot" w:pos="9016"/>
+        </w:tabs>
+        <w:rPr>
+          <w:rFonts w:eastAsiaTheme="minorEastAsia"/>
+          <w:noProof/>
+          <w:lang w:eastAsia="en-GB"/>
+        </w:rPr>
+      </w:pPr>
+      <w:hyperlink w:anchor="_Toc46688632" w:history="1">
+        <w:r>
+          <w:rPr>
+            <w:rStyle w:val="Hyperlink"/>
+            <w:noProof/>
+          </w:rPr>
           <w:t>3D models</w:t>
         </w:r>
         <w:r>
@@ -1378,7 +1674,7 @@
             <w:noProof/>
             <w:webHidden/>
           </w:rPr>
-          <w:instrText xml:space="preserve"> PAGEREF _Toc45139435 \h </w:instrText>
+          <w:instrText xml:space="preserve"> PAGEREF _Toc46688632 \h </w:instrText>
         </w:r>
         <w:r>
           <w:rPr>
@@ -1451,7 +1747,7 @@
           <w:noProof w:val="0"/>
         </w:rPr>
       </w:pPr>
-      <w:bookmarkStart w:id="0" w:name="_Toc45139421"/>
+      <w:bookmarkStart w:id="0" w:name="_Toc46688614"/>
       <w:r>
         <w:rPr>
           <w:noProof w:val="0"/>
@@ -1493,24 +1789,42 @@
         <w:t>LED</w:t>
       </w:r>
       <w:r>
-        <w:t xml:space="preserve">s will blink shortly a soft white for a split second to show that bootup was successful. The power supply </w:t>
-      </w:r>
-      <w:r>
+        <w:t xml:space="preserve">s will blink shortly a soft white for a split second to show that bootup was successful. </w:t>
+      </w:r>
+      <w:r>
+        <w:rPr>
+          <w:highlight w:val="yellow"/>
+        </w:rPr>
+        <w:t xml:space="preserve">The power supply </w:t>
+      </w:r>
+      <w:r>
+        <w:rPr>
+          <w:highlight w:val="yellow"/>
+        </w:rPr>
         <w:t>is either 5V or 12V</w:t>
       </w:r>
       <w:r>
-        <w:t xml:space="preserve"> and the lamp will consume 18 watts at maximum, </w:t>
-      </w:r>
-      <w:r>
-        <w:t>so as an</w:t>
-      </w:r>
-      <w:r>
+        <w:rPr>
+          <w:highlight w:val="yellow"/>
+        </w:rPr>
+        <w:t xml:space="preserve"> and the lamp will consume 18 watts at maximum, so as an</w:t>
+      </w:r>
+      <w:r>
+        <w:rPr>
+          <w:highlight w:val="yellow"/>
+        </w:rPr>
         <w:t xml:space="preserve"> example for 5V a 3.6A power supply </w:t>
       </w:r>
       <w:r>
+        <w:rPr>
+          <w:highlight w:val="yellow"/>
+        </w:rPr>
         <w:t>is required to allow full brightness</w:t>
       </w:r>
       <w:r>
+        <w:rPr>
+          <w:highlight w:val="yellow"/>
+        </w:rPr>
         <w:t>.</w:t>
       </w:r>
       <w:r>
@@ -1665,7 +1979,7 @@
       <w:pPr>
         <w:pStyle w:val="Heading1"/>
       </w:pPr>
-      <w:bookmarkStart w:id="1" w:name="_Toc45139422"/>
+      <w:bookmarkStart w:id="1" w:name="_Toc46688615"/>
       <w:r>
         <w:t xml:space="preserve">Creating </w:t>
       </w:r>
@@ -1681,7 +1995,7 @@
       <w:pPr>
         <w:pStyle w:val="Heading2"/>
       </w:pPr>
-      <w:bookmarkStart w:id="2" w:name="_Toc45139423"/>
+      <w:bookmarkStart w:id="2" w:name="_Toc46688616"/>
       <w:r>
         <w:t>2.2 Printing</w:t>
       </w:r>
@@ -1808,7 +2122,7 @@
       <w:pPr>
         <w:pStyle w:val="Heading2"/>
       </w:pPr>
-      <w:bookmarkStart w:id="3" w:name="_Toc45139424"/>
+      <w:bookmarkStart w:id="3" w:name="_Toc46688617"/>
       <w:r>
         <w:t>2.3 PCB &amp; wires</w:t>
       </w:r>
@@ -1875,444 +2189,223 @@
       <w:r>
         <w:t>.</w:t>
       </w:r>
+      <w:r>
+        <w:t xml:space="preserve"> Later on for example in </w:t>
+      </w:r>
+      <w:r>
+        <w:rPr>
+          <w:i/>
+          <w:iCs/>
+        </w:rPr>
+        <w:fldChar w:fldCharType="begin"/>
+      </w:r>
+      <w:r>
+        <w:rPr>
+          <w:i/>
+          <w:iCs/>
+        </w:rPr>
+        <w:instrText xml:space="preserve"> REF _Ref46688516 \h </w:instrText>
+      </w:r>
+      <w:r>
+        <w:rPr>
+          <w:i/>
+          <w:iCs/>
+        </w:rPr>
+      </w:r>
+      <w:r>
+        <w:rPr>
+          <w:i/>
+          <w:iCs/>
+        </w:rPr>
+        <w:instrText xml:space="preserve"> \* MERGEFORMAT </w:instrText>
+      </w:r>
+      <w:r>
+        <w:rPr>
+          <w:i/>
+          <w:iCs/>
+        </w:rPr>
+        <w:fldChar w:fldCharType="separate"/>
+      </w:r>
+      <w:r>
+        <w:rPr>
+          <w:i/>
+          <w:iCs/>
+        </w:rPr>
+        <w:t xml:space="preserve">4.1 Input </w:t>
+      </w:r>
+      <w:r>
+        <w:t>voltage</w:t>
+      </w:r>
+      <w:r>
+        <w:rPr>
+          <w:i/>
+          <w:iCs/>
+        </w:rPr>
+        <w:fldChar w:fldCharType="end"/>
+      </w:r>
+      <w:r>
+        <w:t xml:space="preserve"> and </w:t>
+      </w:r>
+      <w:r>
+        <w:rPr>
+          <w:i/>
+          <w:iCs/>
+        </w:rPr>
+        <w:fldChar w:fldCharType="begin"/>
+      </w:r>
+      <w:r>
+        <w:rPr>
+          <w:i/>
+          <w:iCs/>
+        </w:rPr>
+        <w:instrText xml:space="preserve"> REF _Ref46688518 \h </w:instrText>
+      </w:r>
+      <w:r>
+        <w:rPr>
+          <w:i/>
+          <w:iCs/>
+        </w:rPr>
+      </w:r>
+      <w:r>
+        <w:rPr>
+          <w:i/>
+          <w:iCs/>
+        </w:rPr>
+        <w:instrText xml:space="preserve"> \* MERGEFORMAT </w:instrText>
+      </w:r>
+      <w:r>
+        <w:rPr>
+          <w:i/>
+          <w:iCs/>
+        </w:rPr>
+        <w:fldChar w:fldCharType="separate"/>
+      </w:r>
+      <w:r>
+        <w:rPr>
+          <w:i/>
+          <w:iCs/>
+        </w:rPr>
+        <w:t>4.1 Power consumption</w:t>
+      </w:r>
+      <w:r>
+        <w:rPr>
+          <w:i/>
+          <w:iCs/>
+        </w:rPr>
+        <w:fldChar w:fldCharType="end"/>
+      </w:r>
+      <w:r>
+        <w:t xml:space="preserve"> more information is given about the specifications of the electrics.</w:t>
+      </w:r>
+    </w:p>
+    <w:p>
+      <w:pPr>
+        <w:pStyle w:val="Heading2"/>
+      </w:pPr>
+      <w:bookmarkStart w:id="4" w:name="_Toc46688618"/>
+      <w:r>
+        <w:t>2.4 Firmware</w:t>
+      </w:r>
+      <w:bookmarkEnd w:id="4"/>
     </w:p>
     <w:p>
       <w:pPr>
         <w:pStyle w:val="NoSpacing"/>
       </w:pPr>
       <w:r>
-        <w:rPr>
-          <w:noProof/>
-        </w:rPr>
-        <mc:AlternateContent>
-          <mc:Choice Requires="wpg">
-            <w:drawing>
-              <wp:anchor distT="0" distB="0" distL="114300" distR="114300" simplePos="0" relativeHeight="251660288" behindDoc="0" locked="0" layoutInCell="1" allowOverlap="1" wp14:anchorId="3093657B" wp14:editId="0DDD8133">
-                <wp:simplePos x="0" y="0"/>
-                <wp:positionH relativeFrom="column">
-                  <wp:posOffset>4342130</wp:posOffset>
-                </wp:positionH>
-                <wp:positionV relativeFrom="paragraph">
-                  <wp:posOffset>113516</wp:posOffset>
-                </wp:positionV>
-                <wp:extent cx="1241425" cy="448945"/>
-                <wp:effectExtent l="0" t="0" r="0" b="8255"/>
-                <wp:wrapTight wrapText="bothSides">
-                  <wp:wrapPolygon edited="0">
-                    <wp:start x="663" y="0"/>
-                    <wp:lineTo x="0" y="2750"/>
-                    <wp:lineTo x="0" y="21081"/>
-                    <wp:lineTo x="21213" y="21081"/>
-                    <wp:lineTo x="21213" y="2750"/>
-                    <wp:lineTo x="20550" y="0"/>
-                    <wp:lineTo x="663" y="0"/>
-                  </wp:wrapPolygon>
-                </wp:wrapTight>
-                <wp:docPr id="3" name="Group 3"/>
-                <wp:cNvGraphicFramePr/>
-                <a:graphic xmlns:a="http://schemas.openxmlformats.org/drawingml/2006/main">
-                  <a:graphicData uri="http://schemas.microsoft.com/office/word/2010/wordprocessingGroup">
-                    <wpg:wgp>
-                      <wpg:cNvGrpSpPr/>
-                      <wpg:grpSpPr>
-                        <a:xfrm>
-                          <a:off x="0" y="0"/>
-                          <a:ext cx="1241425" cy="448945"/>
-                          <a:chOff x="0" y="0"/>
-                          <a:chExt cx="1241425" cy="448971"/>
-                        </a:xfrm>
-                      </wpg:grpSpPr>
-                      <pic:pic xmlns:pic="http://schemas.openxmlformats.org/drawingml/2006/picture">
-                        <pic:nvPicPr>
-                          <pic:cNvPr id="1" name="Picture 1"/>
-                          <pic:cNvPicPr>
-                            <a:picLocks noChangeAspect="1"/>
-                          </pic:cNvPicPr>
-                        </pic:nvPicPr>
-                        <pic:blipFill>
-                          <a:blip r:embed="rId11" cstate="print">
-                            <a:extLst>
-                              <a:ext uri="{28A0092B-C50C-407E-A947-70E740481C1C}">
-                                <a14:useLocalDpi xmlns:a14="http://schemas.microsoft.com/office/drawing/2010/main" val="0"/>
-                              </a:ext>
-                            </a:extLst>
-                          </a:blip>
-                          <a:stretch>
-                            <a:fillRect/>
-                          </a:stretch>
-                        </pic:blipFill>
-                        <pic:spPr>
-                          <a:xfrm>
-                            <a:off x="0" y="0"/>
-                            <a:ext cx="1241425" cy="290830"/>
-                          </a:xfrm>
-                          <a:prstGeom prst="rect">
-                            <a:avLst/>
-                          </a:prstGeom>
-                        </pic:spPr>
-                      </pic:pic>
-                      <wps:wsp>
-                        <wps:cNvPr id="2" name="Text Box 2"/>
-                        <wps:cNvSpPr txBox="1"/>
-                        <wps:spPr>
-                          <a:xfrm>
-                            <a:off x="0" y="290856"/>
-                            <a:ext cx="1241425" cy="158115"/>
-                          </a:xfrm>
-                          <a:prstGeom prst="rect">
-                            <a:avLst/>
-                          </a:prstGeom>
-                          <a:solidFill>
-                            <a:prstClr val="white"/>
-                          </a:solidFill>
-                          <a:ln>
-                            <a:noFill/>
-                          </a:ln>
-                        </wps:spPr>
-                        <wps:txbx>
-                          <w:txbxContent>
-                            <w:p>
-                              <w:pPr>
-                                <w:pStyle w:val="Caption"/>
-                                <w:jc w:val="center"/>
-                                <w:rPr>
-                                  <w:noProof/>
-                                  <w:lang w:val="nl-NL"/>
-                                </w:rPr>
-                              </w:pPr>
-                              <w:bookmarkStart w:id="4" w:name="_Ref45128212"/>
-                              <w:r>
-                                <w:t xml:space="preserve">Figure </w:t>
-                              </w:r>
-                              <w:r>
-                                <w:fldChar w:fldCharType="begin"/>
-                              </w:r>
-                              <w:r>
-                                <w:instrText xml:space="preserve"> SEQ Figure \* ARABIC </w:instrText>
-                              </w:r>
-                              <w:r>
-                                <w:fldChar w:fldCharType="separate"/>
-                              </w:r>
-                              <w:r>
-                                <w:rPr>
-                                  <w:noProof/>
-                                </w:rPr>
-                                <w:t>1</w:t>
-                              </w:r>
-                              <w:r>
-                                <w:fldChar w:fldCharType="end"/>
-                              </w:r>
-                              <w:r>
-                                <w:t xml:space="preserve"> </w:t>
-                              </w:r>
-                              <w:r>
-                                <w:t xml:space="preserve">- </w:t>
-                              </w:r>
-                              <w:r>
-                                <w:t>pos</w:t>
-                              </w:r>
-                              <w:r>
-                                <w:t>itive</w:t>
-                              </w:r>
-                              <w:r>
-                                <w:t xml:space="preserve"> polarity</w:t>
-                              </w:r>
-                              <w:bookmarkEnd w:id="4"/>
-                            </w:p>
-                          </w:txbxContent>
-                        </wps:txbx>
-                        <wps:bodyPr rot="0" spcFirstLastPara="0" vertOverflow="overflow" horzOverflow="overflow" vert="horz" wrap="square" lIns="0" tIns="0" rIns="0" bIns="0" numCol="1" spcCol="0" rtlCol="0" fromWordArt="0" anchor="t" anchorCtr="0" forceAA="0" compatLnSpc="1">
-                          <a:prstTxWarp prst="textNoShape">
-                            <a:avLst/>
-                          </a:prstTxWarp>
-                          <a:noAutofit/>
-                        </wps:bodyPr>
-                      </wps:wsp>
-                    </wpg:wgp>
-                  </a:graphicData>
-                </a:graphic>
-                <wp14:sizeRelV relativeFrom="margin">
-                  <wp14:pctHeight>0</wp14:pctHeight>
-                </wp14:sizeRelV>
-              </wp:anchor>
-            </w:drawing>
-          </mc:Choice>
-          <mc:Fallback>
-            <w:pict>
-              <v:group w14:anchorId="3093657B" id="Group 3" o:spid="_x0000_s1026" style="position:absolute;left:0;text-align:left;margin-left:341.9pt;margin-top:8.95pt;width:97.75pt;height:35.35pt;z-index:251660288;mso-height-relative:margin" coordsize="12414,4489" o:gfxdata="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">
-                <v:shapetype id="_x0000_t75" coordsize="21600,21600" o:spt="75" o:preferrelative="t" path="m@4@5l@4@11@9@11@9@5xe" filled="f" stroked="f">
-                  <v:stroke joinstyle="miter"/>
-                  <v:formulas>
-                    <v:f eqn="if lineDrawn pixelLineWidth 0"/>
-                    <v:f eqn="sum @0 1 0"/>
-                    <v:f eqn="sum 0 0 @1"/>
-                    <v:f eqn="prod @2 1 2"/>
-                    <v:f eqn="prod @3 21600 pixelWidth"/>
-                    <v:f eqn="prod @3 21600 pixelHeight"/>
-                    <v:f eqn="sum @0 0 1"/>
-                    <v:f eqn="prod @6 1 2"/>
-                    <v:f eqn="prod @7 21600 pixelWidth"/>
-                    <v:f eqn="sum @8 21600 0"/>
-                    <v:f eqn="prod @7 21600 pixelHeight"/>
-                    <v:f eqn="sum @10 21600 0"/>
-                  </v:formulas>
-                  <v:path o:extrusionok="f" gradientshapeok="t" o:connecttype="rect"/>
-                  <o:lock v:ext="edit" aspectratio="t"/>
-                </v:shapetype>
-                <v:shape id="Picture 1" o:spid="_x0000_s1027" type="#_x0000_t75" style="position:absolute;width:12414;height:2908;visibility:visible;mso-wrap-style:square" o:gfxdata="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">
-                  <v:imagedata r:id="rId12" o:title=""/>
-                </v:shape>
-                <v:shapetype id="_x0000_t202" coordsize="21600,21600" o:spt="202" path="m,l,21600r21600,l21600,xe">
-                  <v:stroke joinstyle="miter"/>
-                  <v:path gradientshapeok="t" o:connecttype="rect"/>
-                </v:shapetype>
-                <v:shape id="Text Box 2" o:spid="_x0000_s1028" type="#_x0000_t202" style="position:absolute;top:2908;width:12414;height:1581;visibility:visible;mso-wrap-style:square;v-text-anchor:top" o:gfxdata="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" stroked="f">
-                  <v:textbox inset="0,0,0,0">
-                    <w:txbxContent>
-                      <w:p>
-                        <w:pPr>
-                          <w:pStyle w:val="Caption"/>
-                          <w:jc w:val="center"/>
-                          <w:rPr>
-                            <w:noProof/>
-                            <w:lang w:val="nl-NL"/>
-                          </w:rPr>
-                        </w:pPr>
-                        <w:bookmarkStart w:id="5" w:name="_Ref45128212"/>
-                        <w:r>
-                          <w:t xml:space="preserve">Figure </w:t>
-                        </w:r>
-                        <w:r>
-                          <w:fldChar w:fldCharType="begin"/>
-                        </w:r>
-                        <w:r>
-                          <w:instrText xml:space="preserve"> SEQ Figure \* ARABIC </w:instrText>
-                        </w:r>
-                        <w:r>
-                          <w:fldChar w:fldCharType="separate"/>
-                        </w:r>
-                        <w:r>
-                          <w:rPr>
-                            <w:noProof/>
-                          </w:rPr>
-                          <w:t>1</w:t>
-                        </w:r>
-                        <w:r>
-                          <w:fldChar w:fldCharType="end"/>
-                        </w:r>
-                        <w:r>
-                          <w:t xml:space="preserve"> </w:t>
-                        </w:r>
-                        <w:r>
-                          <w:t xml:space="preserve">- </w:t>
-                        </w:r>
-                        <w:r>
-                          <w:t>pos</w:t>
-                        </w:r>
-                        <w:r>
-                          <w:t>itive</w:t>
-                        </w:r>
-                        <w:r>
-                          <w:t xml:space="preserve"> polarity</w:t>
-                        </w:r>
-                        <w:bookmarkEnd w:id="5"/>
-                      </w:p>
-                    </w:txbxContent>
-                  </v:textbox>
-                </v:shape>
-                <w10:wrap type="tight"/>
-              </v:group>
-            </w:pict>
-          </mc:Fallback>
-        </mc:AlternateContent>
-      </w:r>
-      <w:r>
-        <w:t xml:space="preserve">The pinout of the DC jack </w:t>
-      </w:r>
-      <w:r>
-        <w:t>has by default</w:t>
-      </w:r>
-      <w:r>
+        <w:t xml:space="preserve">Please refer the in the </w:t>
+      </w:r>
+      <w:r>
+        <w:rPr>
+          <w:i/>
+          <w:iCs/>
+        </w:rPr>
+        <w:t xml:space="preserve">appendix - </w:t>
+      </w:r>
+      <w:r>
+        <w:rPr>
+          <w:i/>
+          <w:iCs/>
+        </w:rPr>
+        <w:fldChar w:fldCharType="begin"/>
+      </w:r>
+      <w:r>
+        <w:rPr>
+          <w:i/>
+          <w:iCs/>
+        </w:rPr>
+        <w:instrText xml:space="preserve"> REF _Ref45131279 \h </w:instrText>
+      </w:r>
+      <w:r>
+        <w:rPr>
+          <w:i/>
+          <w:iCs/>
+        </w:rPr>
+      </w:r>
+      <w:r>
+        <w:rPr>
+          <w:i/>
+          <w:iCs/>
+        </w:rPr>
+        <w:fldChar w:fldCharType="separate"/>
+      </w:r>
+      <w:r>
+        <w:t>Firmware</w:t>
+      </w:r>
+      <w:r>
+        <w:rPr>
+          <w:i/>
+          <w:iCs/>
+        </w:rPr>
+        <w:fldChar w:fldCharType="end"/>
+      </w:r>
+      <w:r>
+        <w:rPr>
+          <w:i/>
+          <w:iCs/>
+        </w:rPr>
         <w:t xml:space="preserve"> </w:t>
       </w:r>
       <w:r>
-        <w:t>positive</w:t>
-      </w:r>
-      <w:r>
-        <w:t xml:space="preserve"> polarity. Meaning the outer tube, as shown in </w:t>
-      </w:r>
-      <w:r>
-        <w:rPr>
-          <w:i/>
-          <w:iCs/>
-        </w:rPr>
-        <w:fldChar w:fldCharType="begin"/>
-      </w:r>
-      <w:r>
-        <w:rPr>
-          <w:i/>
-          <w:iCs/>
-        </w:rPr>
-        <w:instrText xml:space="preserve"> REF _Ref45128212 \h  \* MERGEFORMAT </w:instrText>
-      </w:r>
-      <w:r>
-        <w:rPr>
-          <w:i/>
-          <w:iCs/>
-        </w:rPr>
-      </w:r>
-      <w:r>
-        <w:rPr>
-          <w:i/>
-          <w:iCs/>
-        </w:rPr>
-        <w:fldChar w:fldCharType="separate"/>
-      </w:r>
-      <w:r>
-        <w:rPr>
-          <w:i/>
-          <w:iCs/>
-        </w:rPr>
-        <w:t>Figure 1 - positive</w:t>
-      </w:r>
-      <w:r>
-        <w:t xml:space="preserve"> polarity</w:t>
-      </w:r>
-      <w:r>
-        <w:rPr>
-          <w:i/>
-          <w:iCs/>
-        </w:rPr>
-        <w:fldChar w:fldCharType="end"/>
-      </w:r>
-      <w:r>
-        <w:t>, is the ground connection. The lamp will fail to work otherwise.</w:t>
-      </w:r>
-      <w:r>
-        <w:t xml:space="preserve"> </w:t>
-      </w:r>
-      <w:r>
-        <w:t>The power supply is either 5V or 12V, and the power consumption is 18</w:t>
-      </w:r>
-      <w:r>
-        <w:t xml:space="preserve"> </w:t>
-      </w:r>
-      <w:r>
-        <w:t>Watt</w:t>
-      </w:r>
-      <w:r>
-        <w:t>.</w:t>
-      </w:r>
-      <w:r>
-        <w:t xml:space="preserve"> The difference in the voltage is the used LED strip. If the WS2812B is used it would need to be 5V, but if the WS2815 are used then 12V is required.</w:t>
-      </w:r>
+        <w:t>for the source code. Not</w:t>
+      </w:r>
+      <w:r>
+        <w:t>e</w:t>
+      </w:r>
+      <w:r>
+        <w:t xml:space="preserve"> you need to install some libraries to Arduino to compile the code, for example the ESP32 library. This is further explained in the firmware itself.</w:t>
+      </w:r>
+    </w:p>
+    <w:p>
+      <w:pPr>
+        <w:pStyle w:val="Heading1"/>
+        <w:rPr>
+          <w:noProof w:val="0"/>
+        </w:rPr>
+      </w:pPr>
+      <w:bookmarkStart w:id="5" w:name="_Toc46688619"/>
+      <w:r>
+        <w:rPr>
+          <w:noProof w:val="0"/>
+        </w:rPr>
+        <w:t>Features</w:t>
+      </w:r>
+      <w:bookmarkEnd w:id="5"/>
     </w:p>
     <w:p>
       <w:pPr>
         <w:pStyle w:val="Heading2"/>
       </w:pPr>
-      <w:bookmarkStart w:id="6" w:name="_Toc45139425"/>
-      <w:r>
-        <w:t>2.4 Firmware</w:t>
+      <w:bookmarkStart w:id="6" w:name="_Ref45810093"/>
+      <w:bookmarkStart w:id="7" w:name="_Toc46688620"/>
+      <w:r>
+        <w:t xml:space="preserve">3.2 </w:t>
+      </w:r>
+      <w:r>
+        <w:t>Button</w:t>
       </w:r>
       <w:bookmarkEnd w:id="6"/>
-    </w:p>
-    <w:p>
-      <w:pPr>
-        <w:pStyle w:val="NoSpacing"/>
-      </w:pPr>
-      <w:r>
-        <w:t xml:space="preserve">Please refer the in the </w:t>
-      </w:r>
-      <w:r>
-        <w:rPr>
-          <w:i/>
-          <w:iCs/>
-        </w:rPr>
-        <w:t xml:space="preserve">appendix - </w:t>
-      </w:r>
-      <w:r>
-        <w:rPr>
-          <w:i/>
-          <w:iCs/>
-        </w:rPr>
-        <w:fldChar w:fldCharType="begin"/>
-      </w:r>
-      <w:r>
-        <w:rPr>
-          <w:i/>
-          <w:iCs/>
-        </w:rPr>
-        <w:instrText xml:space="preserve"> REF _Ref45131279 \h </w:instrText>
-      </w:r>
-      <w:r>
-        <w:rPr>
-          <w:i/>
-          <w:iCs/>
-        </w:rPr>
-      </w:r>
-      <w:r>
-        <w:rPr>
-          <w:i/>
-          <w:iCs/>
-        </w:rPr>
-        <w:fldChar w:fldCharType="separate"/>
-      </w:r>
-      <w:r>
-        <w:t>Firmware</w:t>
-      </w:r>
-      <w:r>
-        <w:rPr>
-          <w:i/>
-          <w:iCs/>
-        </w:rPr>
-        <w:fldChar w:fldCharType="end"/>
-      </w:r>
-      <w:r>
-        <w:rPr>
-          <w:i/>
-          <w:iCs/>
-        </w:rPr>
-        <w:t xml:space="preserve"> </w:t>
-      </w:r>
-      <w:r>
-        <w:t>for the source code. Not</w:t>
-      </w:r>
-      <w:r>
-        <w:t>e</w:t>
-      </w:r>
-      <w:r>
-        <w:t xml:space="preserve"> you need to install some libraries to Arduino to compile the code, for example the ESP32 library. This is further explained in the firmware itself.</w:t>
-      </w:r>
-    </w:p>
-    <w:p>
-      <w:pPr>
-        <w:pStyle w:val="Heading1"/>
-        <w:rPr>
-          <w:noProof w:val="0"/>
-        </w:rPr>
-      </w:pPr>
-      <w:bookmarkStart w:id="7" w:name="_Toc45139426"/>
-      <w:r>
-        <w:rPr>
-          <w:noProof w:val="0"/>
-        </w:rPr>
-        <w:t>Features</w:t>
-      </w:r>
       <w:bookmarkEnd w:id="7"/>
-    </w:p>
-    <w:p>
-      <w:pPr>
-        <w:pStyle w:val="Heading2"/>
-      </w:pPr>
-      <w:bookmarkStart w:id="8" w:name="_Toc45139427"/>
-      <w:r>
-        <w:t xml:space="preserve">3.2 </w:t>
-      </w:r>
-      <w:r>
-        <w:t>Button</w:t>
-      </w:r>
-      <w:bookmarkEnd w:id="8"/>
     </w:p>
     <w:p>
       <w:pPr>
@@ -2495,7 +2588,6 @@
           <w:b/>
           <w:bCs/>
         </w:rPr>
-        <w:lastRenderedPageBreak/>
         <w:t>StartLongPress</w:t>
       </w:r>
       <w:proofErr w:type="spellEnd"/>
@@ -2566,40 +2658,109 @@
         <w:t xml:space="preserve">If it was connected to </w:t>
       </w:r>
       <w:r>
-        <w:t xml:space="preserve">WI-FI it will show its IP. The </w:t>
-      </w:r>
-      <w:r>
-        <w:t>LEDs are divided in</w:t>
-      </w:r>
-      <w:r>
-        <w:t>to</w:t>
-      </w:r>
-      <w:r>
-        <w:t xml:space="preserve"> 10 sections</w:t>
-      </w:r>
-      <w:r>
-        <w:t xml:space="preserve">, and each char in the IP range will be shown one at a time. Left down will be 0 and the next clockwise will be 1. Where RGB will be the order of the numbers, so red will have a *100 multiplication and green will have *10, </w:t>
-      </w:r>
-      <w:r>
-        <w:t xml:space="preserve">so when the </w:t>
-      </w:r>
-      <w:r>
-        <w:t>IP</w:t>
-      </w:r>
-      <w:r>
-        <w:t xml:space="preserve"> is </w:t>
-      </w:r>
-      <w:r>
-        <w:t>198.168.1</w:t>
-      </w:r>
-      <w:r>
-        <w:t xml:space="preserve">.150 </w:t>
-      </w:r>
-      <w:r>
-        <w:t xml:space="preserve">and it shows the last </w:t>
-      </w:r>
-      <w:r>
-        <w:t>section (150) then section 1 will be Red, 5 will be green and 0 will be blue</w:t>
+        <w:t xml:space="preserve">WI-FI it will show its IP. </w:t>
+      </w:r>
+      <w:r>
+        <w:t xml:space="preserve">that is explained in </w:t>
+      </w:r>
+      <w:r>
+        <w:rPr>
+          <w:i/>
+          <w:iCs/>
+        </w:rPr>
+        <w:fldChar w:fldCharType="begin"/>
+      </w:r>
+      <w:r>
+        <w:rPr>
+          <w:i/>
+          <w:iCs/>
+        </w:rPr>
+        <w:instrText xml:space="preserve"> REF _Ref41657018 \h  \* MERGEFORMAT </w:instrText>
+      </w:r>
+      <w:r>
+        <w:rPr>
+          <w:i/>
+          <w:iCs/>
+        </w:rPr>
+      </w:r>
+      <w:r>
+        <w:rPr>
+          <w:i/>
+          <w:iCs/>
+        </w:rPr>
+        <w:fldChar w:fldCharType="separate"/>
+      </w:r>
+      <w:r>
+        <w:rPr>
+          <w:i/>
+          <w:iCs/>
+        </w:rPr>
+        <w:t>3.4 WI-FI page</w:t>
+      </w:r>
+      <w:r>
+        <w:rPr>
+          <w:i/>
+          <w:iCs/>
+        </w:rPr>
+        <w:fldChar w:fldCharType="end"/>
+      </w:r>
+      <w:r>
+        <w:rPr>
+          <w:i/>
+          <w:iCs/>
+        </w:rPr>
+        <w:t xml:space="preserve"> -</w:t>
+      </w:r>
+      <w:r>
+        <w:rPr>
+          <w:i/>
+          <w:iCs/>
+        </w:rPr>
+        <w:t xml:space="preserve"> </w:t>
+      </w:r>
+      <w:r>
+        <w:rPr>
+          <w:i/>
+          <w:iCs/>
+        </w:rPr>
+        <w:fldChar w:fldCharType="begin"/>
+      </w:r>
+      <w:r>
+        <w:rPr>
+          <w:i/>
+          <w:iCs/>
+        </w:rPr>
+        <w:instrText xml:space="preserve"> REF _Ref45810032 \h  \* MERGEFORMAT </w:instrText>
+      </w:r>
+      <w:r>
+        <w:rPr>
+          <w:i/>
+          <w:iCs/>
+        </w:rPr>
+      </w:r>
+      <w:r>
+        <w:rPr>
+          <w:i/>
+          <w:iCs/>
+        </w:rPr>
+        <w:fldChar w:fldCharType="separate"/>
+      </w:r>
+      <w:r>
+        <w:rPr>
+          <w:i/>
+          <w:iCs/>
+        </w:rPr>
+        <w:t>Getting its IP</w:t>
+      </w:r>
+      <w:r>
+        <w:rPr>
+          <w:i/>
+          <w:iCs/>
+        </w:rPr>
+        <w:fldChar w:fldCharType="end"/>
+      </w:r>
+      <w:r>
+        <w:t>.</w:t>
       </w:r>
     </w:p>
     <w:p>
@@ -2611,6 +2772,7 @@
         </w:numPr>
       </w:pPr>
       <w:r>
+        <w:lastRenderedPageBreak/>
         <w:t xml:space="preserve">If it isn’t connected to </w:t>
       </w:r>
       <w:r>
@@ -2688,6 +2850,54 @@
         <w:fldChar w:fldCharType="end"/>
       </w:r>
       <w:r>
+        <w:rPr>
+          <w:i/>
+          <w:iCs/>
+        </w:rPr>
+        <w:t xml:space="preserve"> - </w:t>
+      </w:r>
+      <w:r>
+        <w:rPr>
+          <w:i/>
+          <w:iCs/>
+        </w:rPr>
+        <w:fldChar w:fldCharType="begin"/>
+      </w:r>
+      <w:r>
+        <w:rPr>
+          <w:i/>
+          <w:iCs/>
+        </w:rPr>
+        <w:instrText xml:space="preserve"> REF _Ref45810064 \h  \* MERGEFORMAT </w:instrText>
+      </w:r>
+      <w:r>
+        <w:rPr>
+          <w:i/>
+          <w:iCs/>
+        </w:rPr>
+      </w:r>
+      <w:r>
+        <w:rPr>
+          <w:i/>
+          <w:iCs/>
+        </w:rPr>
+        <w:fldChar w:fldCharType="separate"/>
+      </w:r>
+      <w:r>
+        <w:rPr>
+          <w:i/>
+          <w:iCs/>
+        </w:rPr>
+        <w:t>Setup</w:t>
+      </w:r>
+      <w:r>
+        <w:rPr>
+          <w:i/>
+          <w:iCs/>
+        </w:rPr>
+        <w:fldChar w:fldCharType="end"/>
+      </w:r>
+      <w:r>
         <w:t xml:space="preserve">. </w:t>
       </w:r>
     </w:p>
@@ -2695,48 +2905,46 @@
       <w:pPr>
         <w:pStyle w:val="Heading2"/>
       </w:pPr>
-      <w:bookmarkStart w:id="9" w:name="_Toc45139428"/>
+      <w:bookmarkStart w:id="8" w:name="_Toc46688621"/>
       <w:r>
         <w:t xml:space="preserve">3.3 </w:t>
       </w:r>
       <w:r>
         <w:t>Pot meter</w:t>
       </w:r>
+      <w:bookmarkEnd w:id="8"/>
+    </w:p>
+    <w:p>
+      <w:pPr>
+        <w:pStyle w:val="NoSpacing"/>
+      </w:pPr>
+      <w:r>
+        <w:t xml:space="preserve">The 4 pot meters are Red, Green, </w:t>
+      </w:r>
+      <w:r>
+        <w:t>Blue,</w:t>
+      </w:r>
+      <w:r>
+        <w:t xml:space="preserve"> and White. Where white stand for the luminescence. When any of these are turned the mode will switch to on/manual and the RGB value will be shown.</w:t>
+      </w:r>
+    </w:p>
+    <w:p>
+      <w:pPr>
+        <w:pStyle w:val="Heading2"/>
+      </w:pPr>
+      <w:bookmarkStart w:id="9" w:name="_Ref41657018"/>
+      <w:bookmarkStart w:id="10" w:name="_Toc46688622"/>
+      <w:r>
+        <w:t xml:space="preserve">3.4 </w:t>
+      </w:r>
+      <w:r>
+        <w:t>WI-FI</w:t>
+      </w:r>
+      <w:r>
+        <w:t xml:space="preserve"> page</w:t>
+      </w:r>
       <w:bookmarkEnd w:id="9"/>
-    </w:p>
-    <w:p>
-      <w:pPr>
-        <w:pStyle w:val="NoSpacing"/>
-      </w:pPr>
-      <w:r>
-        <w:t xml:space="preserve">The 4 pot meters are Red, Green, </w:t>
-      </w:r>
-      <w:proofErr w:type="gramStart"/>
-      <w:r>
-        <w:t>Blue</w:t>
-      </w:r>
-      <w:proofErr w:type="gramEnd"/>
-      <w:r>
-        <w:t xml:space="preserve"> and White. Where white stand for the luminescence. When any of these are turned the mode will switch to on/manual and the RGB value will be shown.</w:t>
-      </w:r>
-    </w:p>
-    <w:p>
-      <w:pPr>
-        <w:pStyle w:val="Heading2"/>
-      </w:pPr>
-      <w:bookmarkStart w:id="10" w:name="_Ref41657018"/>
-      <w:bookmarkStart w:id="11" w:name="_Toc45139429"/>
-      <w:r>
-        <w:t xml:space="preserve">3.4 </w:t>
-      </w:r>
-      <w:r>
-        <w:t>WI-FI</w:t>
-      </w:r>
-      <w:r>
-        <w:t xml:space="preserve"> page</w:t>
-      </w:r>
       <w:bookmarkEnd w:id="10"/>
-      <w:bookmarkEnd w:id="11"/>
     </w:p>
     <w:p>
       <w:pPr>
@@ -2785,10 +2993,12 @@
         <w:pStyle w:val="Heading3"/>
         <w:ind w:left="0"/>
       </w:pPr>
-      <w:bookmarkStart w:id="12" w:name="_Toc45139430"/>
+      <w:bookmarkStart w:id="11" w:name="_Ref45810064"/>
+      <w:bookmarkStart w:id="12" w:name="_Toc46688623"/>
       <w:r>
         <w:t>Setup</w:t>
       </w:r>
+      <w:bookmarkEnd w:id="11"/>
       <w:bookmarkEnd w:id="12"/>
     </w:p>
     <w:p>
@@ -2802,13 +3012,13 @@
         <mc:AlternateContent>
           <mc:Choice Requires="wpg">
             <w:drawing>
-              <wp:anchor distT="0" distB="0" distL="114300" distR="114300" simplePos="0" relativeHeight="251668480" behindDoc="0" locked="0" layoutInCell="1" allowOverlap="1" wp14:anchorId="471FFF15" wp14:editId="06FBBE28">
+              <wp:anchor distT="0" distB="0" distL="114300" distR="114300" simplePos="0" relativeHeight="251664384" behindDoc="0" locked="0" layoutInCell="1" allowOverlap="1" wp14:anchorId="471FFF15" wp14:editId="579556C8">
                 <wp:simplePos x="0" y="0"/>
                 <wp:positionH relativeFrom="column">
-                  <wp:posOffset>4343624</wp:posOffset>
+                  <wp:posOffset>4340642</wp:posOffset>
                 </wp:positionH>
                 <wp:positionV relativeFrom="paragraph">
-                  <wp:posOffset>-92411</wp:posOffset>
+                  <wp:posOffset>19902</wp:posOffset>
                 </wp:positionV>
                 <wp:extent cx="1369695" cy="1006475"/>
                 <wp:effectExtent l="19050" t="19050" r="20955" b="3175"/>
@@ -2835,7 +3045,7 @@
                           </pic:cNvPicPr>
                         </pic:nvPicPr>
                         <pic:blipFill>
-                          <a:blip r:embed="rId13">
+                          <a:blip r:embed="rId11">
                             <a:extLst>
                               <a:ext uri="{28A0092B-C50C-407E-A947-70E740481C1C}">
                                 <a14:useLocalDpi xmlns:a14="http://schemas.microsoft.com/office/drawing/2010/main" val="0"/>
@@ -2913,6 +3123,9 @@
                                 <w:t>2</w:t>
                               </w:r>
                               <w:r>
+                                <w:rPr>
+                                  <w:noProof/>
+                                </w:rPr>
                                 <w:fldChar w:fldCharType="end"/>
                               </w:r>
                               <w:r>
@@ -2943,12 +3156,35 @@
           </mc:Choice>
           <mc:Fallback>
             <w:pict>
-              <v:group w14:anchorId="471FFF15" id="Group 12" o:spid="_x0000_s1029" style="position:absolute;left:0;text-align:left;margin-left:342pt;margin-top:-7.3pt;width:107.85pt;height:79.25pt;z-index:251668480;mso-width-relative:margin;mso-height-relative:margin" coordorigin="29" coordsize="13703,10070" o:gfxdata="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">
-                <v:shape id="Picture 7" o:spid="_x0000_s1030" type="#_x0000_t75" style="position:absolute;left:29;width:13703;height:8413;visibility:visible;mso-wrap-style:square" o:gfxdata="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" stroked="t" strokecolor="#f2f2f2 [3052]">
-                  <v:imagedata r:id="rId14" o:title=""/>
+              <v:group w14:anchorId="471FFF15" id="Group 12" o:spid="_x0000_s1026" style="position:absolute;left:0;text-align:left;margin-left:341.8pt;margin-top:1.55pt;width:107.85pt;height:79.25pt;z-index:251664384;mso-width-relative:margin;mso-height-relative:margin" coordorigin="29" coordsize="13703,10070" o:gfxdata="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">
+                <v:shapetype id="_x0000_t75" coordsize="21600,21600" o:spt="75" o:preferrelative="t" path="m@4@5l@4@11@9@11@9@5xe" filled="f" stroked="f">
+                  <v:stroke joinstyle="miter"/>
+                  <v:formulas>
+                    <v:f eqn="if lineDrawn pixelLineWidth 0"/>
+                    <v:f eqn="sum @0 1 0"/>
+                    <v:f eqn="sum 0 0 @1"/>
+                    <v:f eqn="prod @2 1 2"/>
+                    <v:f eqn="prod @3 21600 pixelWidth"/>
+                    <v:f eqn="prod @3 21600 pixelHeight"/>
+                    <v:f eqn="sum @0 0 1"/>
+                    <v:f eqn="prod @6 1 2"/>
+                    <v:f eqn="prod @7 21600 pixelWidth"/>
+                    <v:f eqn="sum @8 21600 0"/>
+                    <v:f eqn="prod @7 21600 pixelHeight"/>
+                    <v:f eqn="sum @10 21600 0"/>
+                  </v:formulas>
+                  <v:path o:extrusionok="f" gradientshapeok="t" o:connecttype="rect"/>
+                  <o:lock v:ext="edit" aspectratio="t"/>
+                </v:shapetype>
+                <v:shape id="Picture 7" o:spid="_x0000_s1027" type="#_x0000_t75" style="position:absolute;left:29;width:13703;height:8413;visibility:visible;mso-wrap-style:square" o:gfxdata="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" stroked="t" strokecolor="#f2f2f2 [3052]">
+                  <v:imagedata r:id="rId12" o:title=""/>
                   <v:path arrowok="t"/>
                 </v:shape>
-                <v:shape id="Text Box 8" o:spid="_x0000_s1031" type="#_x0000_t202" style="position:absolute;left:35;top:8454;width:13697;height:1616;visibility:visible;mso-wrap-style:square;v-text-anchor:top" o:gfxdata="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" stroked="f">
+                <v:shapetype id="_x0000_t202" coordsize="21600,21600" o:spt="202" path="m,l,21600r21600,l21600,xe">
+                  <v:stroke joinstyle="miter"/>
+                  <v:path gradientshapeok="t" o:connecttype="rect"/>
+                </v:shapetype>
+                <v:shape id="Text Box 8" o:spid="_x0000_s1028" type="#_x0000_t202" style="position:absolute;left:35;top:8454;width:13697;height:1616;visibility:visible;mso-wrap-style:square;v-text-anchor:top" o:gfxdata="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" stroked="f">
                   <v:textbox inset="0,0,0,0">
                     <w:txbxContent>
                       <w:p>
@@ -2979,6 +3215,9 @@
                           <w:t>2</w:t>
                         </w:r>
                         <w:r>
+                          <w:rPr>
+                            <w:noProof/>
+                          </w:rPr>
                           <w:fldChar w:fldCharType="end"/>
                         </w:r>
                         <w:r>
@@ -3100,19 +3339,563 @@
         <w:pStyle w:val="NoSpacing"/>
       </w:pPr>
       <w:r>
+        <w:t xml:space="preserve">By default the </w:t>
+      </w:r>
+      <w:r>
+        <w:t>SSID</w:t>
+      </w:r>
+      <w:r>
+        <w:t xml:space="preserve"> and password is limited to 16 characters by the firmware, and the total bytes that can be stored in memory is limited to 64. Going over these values results in unexpected behaviour. </w:t>
+      </w:r>
+    </w:p>
+    <w:p>
+      <w:pPr>
+        <w:pStyle w:val="Heading3"/>
+        <w:ind w:left="0"/>
+      </w:pPr>
+      <w:bookmarkStart w:id="15" w:name="_Ref45810032"/>
+      <w:bookmarkStart w:id="16" w:name="_Toc46688624"/>
+      <w:r>
+        <w:t>Getting it</w:t>
+      </w:r>
+      <w:r>
+        <w:t>s</w:t>
+      </w:r>
+      <w:r>
+        <w:t xml:space="preserve"> IP</w:t>
+      </w:r>
+      <w:bookmarkEnd w:id="15"/>
+      <w:bookmarkEnd w:id="16"/>
+      <w:r>
+        <w:rPr>
+          <w:noProof/>
+        </w:rPr>
+        <w:t xml:space="preserve"> </w:t>
+      </w:r>
+    </w:p>
+    <w:p>
+      <w:pPr>
+        <w:pStyle w:val="NoSpacing"/>
+      </w:pPr>
+      <w:r>
         <w:rPr>
           <w:noProof/>
         </w:rPr>
         <mc:AlternateContent>
           <mc:Choice Requires="wpg">
             <w:drawing>
-              <wp:anchor distT="0" distB="0" distL="114300" distR="114300" simplePos="0" relativeHeight="251664384" behindDoc="0" locked="0" layoutInCell="1" allowOverlap="1" wp14:anchorId="6B10379A" wp14:editId="36F79CC2">
+              <wp:anchor distT="0" distB="0" distL="114300" distR="114300" simplePos="0" relativeHeight="251674624" behindDoc="0" locked="0" layoutInCell="1" allowOverlap="1" wp14:anchorId="14DD9BB4" wp14:editId="0F7A4895">
                 <wp:simplePos x="0" y="0"/>
                 <wp:positionH relativeFrom="column">
-                  <wp:posOffset>3767717</wp:posOffset>
+                  <wp:posOffset>227965</wp:posOffset>
                 </wp:positionH>
                 <wp:positionV relativeFrom="paragraph">
-                  <wp:posOffset>467808</wp:posOffset>
+                  <wp:posOffset>1237832</wp:posOffset>
+                </wp:positionV>
+                <wp:extent cx="5411517" cy="1315580"/>
+                <wp:effectExtent l="0" t="0" r="0" b="0"/>
+                <wp:wrapSquare wrapText="bothSides"/>
+                <wp:docPr id="26" name="Group 26"/>
+                <wp:cNvGraphicFramePr/>
+                <a:graphic xmlns:a="http://schemas.openxmlformats.org/drawingml/2006/main">
+                  <a:graphicData uri="http://schemas.microsoft.com/office/word/2010/wordprocessingGroup">
+                    <wpg:wgp>
+                      <wpg:cNvGrpSpPr/>
+                      <wpg:grpSpPr>
+                        <a:xfrm>
+                          <a:off x="0" y="0"/>
+                          <a:ext cx="5411517" cy="1315580"/>
+                          <a:chOff x="0" y="0"/>
+                          <a:chExt cx="5411517" cy="1315580"/>
+                        </a:xfrm>
+                      </wpg:grpSpPr>
+                      <pic:pic xmlns:pic="http://schemas.openxmlformats.org/drawingml/2006/picture">
+                        <pic:nvPicPr>
+                          <pic:cNvPr id="13" name="Picture 13"/>
+                          <pic:cNvPicPr>
+                            <a:picLocks noChangeAspect="1"/>
+                          </pic:cNvPicPr>
+                        </pic:nvPicPr>
+                        <pic:blipFill>
+                          <a:blip r:embed="rId13" cstate="print">
+                            <a:extLst>
+                              <a:ext uri="{28A0092B-C50C-407E-A947-70E740481C1C}">
+                                <a14:useLocalDpi xmlns:a14="http://schemas.microsoft.com/office/drawing/2010/main" val="0"/>
+                              </a:ext>
+                            </a:extLst>
+                          </a:blip>
+                          <a:stretch>
+                            <a:fillRect/>
+                          </a:stretch>
+                        </pic:blipFill>
+                        <pic:spPr>
+                          <a:xfrm>
+                            <a:off x="4265342" y="0"/>
+                            <a:ext cx="1146175" cy="1142365"/>
+                          </a:xfrm>
+                          <a:prstGeom prst="rect">
+                            <a:avLst/>
+                          </a:prstGeom>
+                        </pic:spPr>
+                      </pic:pic>
+                      <wps:wsp>
+                        <wps:cNvPr id="14" name="Text Box 14"/>
+                        <wps:cNvSpPr txBox="1"/>
+                        <wps:spPr>
+                          <a:xfrm>
+                            <a:off x="0" y="1148575"/>
+                            <a:ext cx="5408295" cy="167005"/>
+                          </a:xfrm>
+                          <a:prstGeom prst="rect">
+                            <a:avLst/>
+                          </a:prstGeom>
+                          <a:solidFill>
+                            <a:prstClr val="white"/>
+                          </a:solidFill>
+                          <a:ln>
+                            <a:noFill/>
+                          </a:ln>
+                        </wps:spPr>
+                        <wps:txbx>
+                          <w:txbxContent>
+                            <w:p>
+                              <w:pPr>
+                                <w:pStyle w:val="Caption"/>
+                                <w:jc w:val="center"/>
+                              </w:pPr>
+                              <w:bookmarkStart w:id="17" w:name="_Ref45810962"/>
+                              <w:r>
+                                <w:t xml:space="preserve">Figure </w:t>
+                              </w:r>
+                              <w:r>
+                                <w:fldChar w:fldCharType="begin"/>
+                              </w:r>
+                              <w:r>
+                                <w:instrText xml:space="preserve"> SEQ Figure \* ARABIC </w:instrText>
+                              </w:r>
+                              <w:r>
+                                <w:fldChar w:fldCharType="separate"/>
+                              </w:r>
+                              <w:r>
+                                <w:rPr>
+                                  <w:noProof/>
+                                </w:rPr>
+                                <w:t>3</w:t>
+                              </w:r>
+                              <w:r>
+                                <w:rPr>
+                                  <w:noProof/>
+                                </w:rPr>
+                                <w:fldChar w:fldCharType="end"/>
+                              </w:r>
+                              <w:r>
+                                <w:t xml:space="preserve"> </w:t>
+                              </w:r>
+                              <w:r>
+                                <w:t>–</w:t>
+                              </w:r>
+                              <w:r>
+                                <w:t xml:space="preserve"> </w:t>
+                              </w:r>
+                              <w:r>
+                                <w:t>I</w:t>
+                              </w:r>
+                              <w:r>
+                                <w:t>P address</w:t>
+                              </w:r>
+                              <w:r>
+                                <w:t xml:space="preserve"> </w:t>
+                              </w:r>
+                              <w:r>
+                                <w:t>‘198.168.1</w:t>
+                              </w:r>
+                              <w:r>
+                                <w:t>.150</w:t>
+                              </w:r>
+                              <w:r>
+                                <w:t>’</w:t>
+                              </w:r>
+                              <w:r>
+                                <w:t xml:space="preserve"> </w:t>
+                              </w:r>
+                              <w:bookmarkEnd w:id="17"/>
+                            </w:p>
+                          </w:txbxContent>
+                        </wps:txbx>
+                        <wps:bodyPr rot="0" spcFirstLastPara="0" vertOverflow="overflow" horzOverflow="overflow" vert="horz" wrap="square" lIns="0" tIns="0" rIns="0" bIns="0" numCol="1" spcCol="0" rtlCol="0" fromWordArt="0" anchor="t" anchorCtr="0" forceAA="0" compatLnSpc="1">
+                          <a:prstTxWarp prst="textNoShape">
+                            <a:avLst/>
+                          </a:prstTxWarp>
+                          <a:noAutofit/>
+                        </wps:bodyPr>
+                      </wps:wsp>
+                      <pic:pic xmlns:pic="http://schemas.openxmlformats.org/drawingml/2006/picture">
+                        <pic:nvPicPr>
+                          <pic:cNvPr id="17" name="Picture 17"/>
+                          <pic:cNvPicPr>
+                            <a:picLocks noChangeAspect="1"/>
+                          </pic:cNvPicPr>
+                        </pic:nvPicPr>
+                        <pic:blipFill>
+                          <a:blip r:embed="rId14" cstate="print">
+                            <a:extLst>
+                              <a:ext uri="{28A0092B-C50C-407E-A947-70E740481C1C}">
+                                <a14:useLocalDpi xmlns:a14="http://schemas.microsoft.com/office/drawing/2010/main" val="0"/>
+                              </a:ext>
+                            </a:extLst>
+                          </a:blip>
+                          <a:stretch>
+                            <a:fillRect/>
+                          </a:stretch>
+                        </pic:blipFill>
+                        <pic:spPr>
+                          <a:xfrm>
+                            <a:off x="0" y="0"/>
+                            <a:ext cx="1160145" cy="1148080"/>
+                          </a:xfrm>
+                          <a:prstGeom prst="rect">
+                            <a:avLst/>
+                          </a:prstGeom>
+                        </pic:spPr>
+                      </pic:pic>
+                      <pic:pic xmlns:pic="http://schemas.openxmlformats.org/drawingml/2006/picture">
+                        <pic:nvPicPr>
+                          <pic:cNvPr id="23" name="Picture 23"/>
+                          <pic:cNvPicPr>
+                            <a:picLocks noChangeAspect="1"/>
+                          </pic:cNvPicPr>
+                        </pic:nvPicPr>
+                        <pic:blipFill>
+                          <a:blip r:embed="rId15" cstate="print">
+                            <a:extLst>
+                              <a:ext uri="{28A0092B-C50C-407E-A947-70E740481C1C}">
+                                <a14:useLocalDpi xmlns:a14="http://schemas.microsoft.com/office/drawing/2010/main" val="0"/>
+                              </a:ext>
+                            </a:extLst>
+                          </a:blip>
+                          <a:stretch>
+                            <a:fillRect/>
+                          </a:stretch>
+                        </pic:blipFill>
+                        <pic:spPr>
+                          <a:xfrm>
+                            <a:off x="1421781" y="0"/>
+                            <a:ext cx="1160145" cy="1148080"/>
+                          </a:xfrm>
+                          <a:prstGeom prst="rect">
+                            <a:avLst/>
+                          </a:prstGeom>
+                        </pic:spPr>
+                      </pic:pic>
+                      <pic:pic xmlns:pic="http://schemas.openxmlformats.org/drawingml/2006/picture">
+                        <pic:nvPicPr>
+                          <pic:cNvPr id="24" name="Picture 24"/>
+                          <pic:cNvPicPr>
+                            <a:picLocks noChangeAspect="1"/>
+                          </pic:cNvPicPr>
+                        </pic:nvPicPr>
+                        <pic:blipFill>
+                          <a:blip r:embed="rId16" cstate="print">
+                            <a:extLst>
+                              <a:ext uri="{28A0092B-C50C-407E-A947-70E740481C1C}">
+                                <a14:useLocalDpi xmlns:a14="http://schemas.microsoft.com/office/drawing/2010/main" val="0"/>
+                              </a:ext>
+                            </a:extLst>
+                          </a:blip>
+                          <a:stretch>
+                            <a:fillRect/>
+                          </a:stretch>
+                        </pic:blipFill>
+                        <pic:spPr>
+                          <a:xfrm>
+                            <a:off x="2843561" y="0"/>
+                            <a:ext cx="1160145" cy="1148080"/>
+                          </a:xfrm>
+                          <a:prstGeom prst="rect">
+                            <a:avLst/>
+                          </a:prstGeom>
+                        </pic:spPr>
+                      </pic:pic>
+                    </wpg:wgp>
+                  </a:graphicData>
+                </a:graphic>
+              </wp:anchor>
+            </w:drawing>
+          </mc:Choice>
+          <mc:Fallback>
+            <w:pict>
+              <v:group w14:anchorId="14DD9BB4" id="Group 26" o:spid="_x0000_s1029" style="position:absolute;left:0;text-align:left;margin-left:17.95pt;margin-top:97.45pt;width:426.1pt;height:103.6pt;z-index:251674624" coordsize="54115,13155" o:gfxdata="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">
+                <v:shape id="Picture 13" o:spid="_x0000_s1030" type="#_x0000_t75" style="position:absolute;left:42653;width:11462;height:11423;visibility:visible;mso-wrap-style:square" o:gfxdata="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">
+                  <v:imagedata r:id="rId17" o:title=""/>
+                </v:shape>
+                <v:shape id="Text Box 14" o:spid="_x0000_s1031" type="#_x0000_t202" style="position:absolute;top:11485;width:54082;height:1670;visibility:visible;mso-wrap-style:square;v-text-anchor:top" o:gfxdata="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" stroked="f">
+                  <v:textbox inset="0,0,0,0">
+                    <w:txbxContent>
+                      <w:p>
+                        <w:pPr>
+                          <w:pStyle w:val="Caption"/>
+                          <w:jc w:val="center"/>
+                        </w:pPr>
+                        <w:bookmarkStart w:id="18" w:name="_Ref45810962"/>
+                        <w:r>
+                          <w:t xml:space="preserve">Figure </w:t>
+                        </w:r>
+                        <w:r>
+                          <w:fldChar w:fldCharType="begin"/>
+                        </w:r>
+                        <w:r>
+                          <w:instrText xml:space="preserve"> SEQ Figure \* ARABIC </w:instrText>
+                        </w:r>
+                        <w:r>
+                          <w:fldChar w:fldCharType="separate"/>
+                        </w:r>
+                        <w:r>
+                          <w:rPr>
+                            <w:noProof/>
+                          </w:rPr>
+                          <w:t>3</w:t>
+                        </w:r>
+                        <w:r>
+                          <w:rPr>
+                            <w:noProof/>
+                          </w:rPr>
+                          <w:fldChar w:fldCharType="end"/>
+                        </w:r>
+                        <w:r>
+                          <w:t xml:space="preserve"> </w:t>
+                        </w:r>
+                        <w:r>
+                          <w:t>–</w:t>
+                        </w:r>
+                        <w:r>
+                          <w:t xml:space="preserve"> </w:t>
+                        </w:r>
+                        <w:r>
+                          <w:t>I</w:t>
+                        </w:r>
+                        <w:r>
+                          <w:t>P address</w:t>
+                        </w:r>
+                        <w:r>
+                          <w:t xml:space="preserve"> </w:t>
+                        </w:r>
+                        <w:r>
+                          <w:t>‘198.168.1</w:t>
+                        </w:r>
+                        <w:r>
+                          <w:t>.150</w:t>
+                        </w:r>
+                        <w:r>
+                          <w:t>’</w:t>
+                        </w:r>
+                        <w:r>
+                          <w:t xml:space="preserve"> </w:t>
+                        </w:r>
+                        <w:bookmarkEnd w:id="18"/>
+                      </w:p>
+                    </w:txbxContent>
+                  </v:textbox>
+                </v:shape>
+                <v:shape id="Picture 17" o:spid="_x0000_s1032" type="#_x0000_t75" style="position:absolute;width:11601;height:11480;visibility:visible;mso-wrap-style:square" o:gfxdata="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">
+                  <v:imagedata r:id="rId18" o:title=""/>
+                </v:shape>
+                <v:shape id="Picture 23" o:spid="_x0000_s1033" type="#_x0000_t75" style="position:absolute;left:14217;width:11602;height:11480;visibility:visible;mso-wrap-style:square" o:gfxdata="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">
+                  <v:imagedata r:id="rId19" o:title=""/>
+                </v:shape>
+                <v:shape id="Picture 24" o:spid="_x0000_s1034" type="#_x0000_t75" style="position:absolute;left:28435;width:11602;height:11480;visibility:visible;mso-wrap-style:square" o:gfxdata="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">
+                  <v:imagedata r:id="rId20" o:title=""/>
+                </v:shape>
+                <w10:wrap type="square"/>
+              </v:group>
+            </w:pict>
+          </mc:Fallback>
+        </mc:AlternateContent>
+      </w:r>
+      <w:r>
+        <w:t xml:space="preserve">To trigger this menu please see </w:t>
+      </w:r>
+      <w:r>
+        <w:rPr>
+          <w:i/>
+          <w:iCs/>
+        </w:rPr>
+        <w:fldChar w:fldCharType="begin"/>
+      </w:r>
+      <w:r>
+        <w:rPr>
+          <w:i/>
+          <w:iCs/>
+        </w:rPr>
+        <w:instrText xml:space="preserve"> REF _Ref45810093 \h </w:instrText>
+      </w:r>
+      <w:r>
+        <w:rPr>
+          <w:i/>
+          <w:iCs/>
+        </w:rPr>
+        <w:instrText xml:space="preserve"> \* MERGEFORMAT </w:instrText>
+      </w:r>
+      <w:r>
+        <w:rPr>
+          <w:i/>
+          <w:iCs/>
+        </w:rPr>
+      </w:r>
+      <w:r>
+        <w:rPr>
+          <w:i/>
+          <w:iCs/>
+        </w:rPr>
+        <w:fldChar w:fldCharType="separate"/>
+      </w:r>
+      <w:r>
+        <w:rPr>
+          <w:i/>
+          <w:iCs/>
+        </w:rPr>
+        <w:t>3.2 Button</w:t>
+      </w:r>
+      <w:r>
+        <w:rPr>
+          <w:i/>
+          <w:iCs/>
+        </w:rPr>
+        <w:fldChar w:fldCharType="end"/>
+      </w:r>
+      <w:r>
+        <w:t>, this part is just about how to read it.</w:t>
+      </w:r>
+      <w:r>
+        <w:t xml:space="preserve"> </w:t>
+      </w:r>
+      <w:r>
+        <w:t xml:space="preserve">The </w:t>
+      </w:r>
+      <w:r>
+        <w:t>LEDs are divided in</w:t>
+      </w:r>
+      <w:r>
+        <w:t>to</w:t>
+      </w:r>
+      <w:r>
+        <w:t xml:space="preserve"> 10 sections</w:t>
+      </w:r>
+      <w:r>
+        <w:t xml:space="preserve">, and each char in the IP range will be shown one at a time. The numbers are like a clock and in clockwise direction, top/right is 0 and the one right/down of that is 1. Where RGB will be the order of the numbers, so red will have a *100 multiplication and green will have *10, </w:t>
+      </w:r>
+      <w:r>
+        <w:t xml:space="preserve">so when the </w:t>
+      </w:r>
+      <w:r>
+        <w:t>IP</w:t>
+      </w:r>
+      <w:r>
+        <w:t xml:space="preserve"> is </w:t>
+      </w:r>
+      <w:r>
+        <w:t>198.168.1</w:t>
+      </w:r>
+      <w:r>
+        <w:t xml:space="preserve">.150 </w:t>
+      </w:r>
+      <w:r>
+        <w:t xml:space="preserve">and it shows the last </w:t>
+      </w:r>
+      <w:r>
+        <w:t>section (150) then section 1 will be Red, 5 will be green and 0 will be blue</w:t>
+      </w:r>
+      <w:r>
+        <w:t xml:space="preserve">. This is shown in </w:t>
+      </w:r>
+      <w:r>
+        <w:rPr>
+          <w:i/>
+          <w:iCs/>
+        </w:rPr>
+        <w:fldChar w:fldCharType="begin"/>
+      </w:r>
+      <w:r>
+        <w:rPr>
+          <w:i/>
+          <w:iCs/>
+        </w:rPr>
+        <w:instrText xml:space="preserve"> REF _Ref45810962 \h  \* MERGEFORMAT </w:instrText>
+      </w:r>
+      <w:r>
+        <w:rPr>
+          <w:i/>
+          <w:iCs/>
+        </w:rPr>
+      </w:r>
+      <w:r>
+        <w:rPr>
+          <w:i/>
+          <w:iCs/>
+        </w:rPr>
+        <w:fldChar w:fldCharType="separate"/>
+      </w:r>
+      <w:r>
+        <w:rPr>
+          <w:i/>
+          <w:iCs/>
+        </w:rPr>
+        <w:t xml:space="preserve">Figure </w:t>
+      </w:r>
+      <w:r>
+        <w:rPr>
+          <w:i/>
+          <w:iCs/>
+          <w:noProof/>
+        </w:rPr>
+        <w:t>3</w:t>
+      </w:r>
+      <w:r>
+        <w:rPr>
+          <w:i/>
+          <w:iCs/>
+        </w:rPr>
+        <w:t xml:space="preserve"> – IP address ‘198.168.1.150’ </w:t>
+      </w:r>
+      <w:r>
+        <w:rPr>
+          <w:i/>
+          <w:iCs/>
+        </w:rPr>
+        <w:fldChar w:fldCharType="end"/>
+      </w:r>
+      <w:r>
+        <w:t>.</w:t>
+      </w:r>
+    </w:p>
+    <w:p>
+      <w:pPr>
+        <w:pStyle w:val="Heading3"/>
+        <w:ind w:left="0"/>
+      </w:pPr>
+      <w:bookmarkStart w:id="19" w:name="_Toc46688625"/>
+      <w:r>
+        <w:t>Control</w:t>
+      </w:r>
+      <w:bookmarkEnd w:id="19"/>
+    </w:p>
+    <w:p>
+      <w:pPr>
+        <w:pStyle w:val="NoSpacing"/>
+      </w:pPr>
+      <w:r>
+        <w:rPr>
+          <w:noProof/>
+        </w:rPr>
+        <mc:AlternateContent>
+          <mc:Choice Requires="wpg">
+            <w:drawing>
+              <wp:anchor distT="0" distB="0" distL="114300" distR="114300" simplePos="0" relativeHeight="251660288" behindDoc="0" locked="0" layoutInCell="1" allowOverlap="1" wp14:anchorId="6B10379A" wp14:editId="04959E6F">
+                <wp:simplePos x="0" y="0"/>
+                <wp:positionH relativeFrom="column">
+                  <wp:posOffset>3644265</wp:posOffset>
+                </wp:positionH>
+                <wp:positionV relativeFrom="paragraph">
+                  <wp:posOffset>102870</wp:posOffset>
                 </wp:positionV>
                 <wp:extent cx="2069465" cy="1536065"/>
                 <wp:effectExtent l="19050" t="19050" r="26035" b="6985"/>
@@ -3139,7 +3922,7 @@
                           </pic:cNvPicPr>
                         </pic:nvPicPr>
                         <pic:blipFill>
-                          <a:blip r:embed="rId15" cstate="print">
+                          <a:blip r:embed="rId21" cstate="print">
                             <a:extLst>
                               <a:ext uri="{28A0092B-C50C-407E-A947-70E740481C1C}">
                                 <a14:useLocalDpi xmlns:a14="http://schemas.microsoft.com/office/drawing/2010/main" val="0"/>
@@ -3196,7 +3979,7 @@
                                   <w:noProof/>
                                 </w:rPr>
                               </w:pPr>
-                              <w:bookmarkStart w:id="15" w:name="_Ref45138125"/>
+                              <w:bookmarkStart w:id="20" w:name="_Ref45138125"/>
                               <w:r>
                                 <w:t xml:space="preserve">Figure </w:t>
                               </w:r>
@@ -3213,15 +3996,18 @@
                                 <w:rPr>
                                   <w:noProof/>
                                 </w:rPr>
-                                <w:t>3</w:t>
+                                <w:t>4</w:t>
                               </w:r>
                               <w:r>
+                                <w:rPr>
+                                  <w:noProof/>
+                                </w:rPr>
                                 <w:fldChar w:fldCharType="end"/>
                               </w:r>
                               <w:r>
                                 <w:t xml:space="preserve"> - Control page</w:t>
                               </w:r>
-                              <w:bookmarkEnd w:id="15"/>
+                              <w:bookmarkEnd w:id="20"/>
                             </w:p>
                           </w:txbxContent>
                         </wps:txbx>
@@ -3243,12 +4029,12 @@
           </mc:Choice>
           <mc:Fallback>
             <w:pict>
-              <v:group w14:anchorId="6B10379A" id="Group 6" o:spid="_x0000_s1032" style="position:absolute;left:0;text-align:left;margin-left:296.65pt;margin-top:36.85pt;width:162.95pt;height:120.95pt;z-index:251664384;mso-height-relative:margin" coordorigin="29" coordsize="20703,15368" o:gfxdata="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">
-                <v:shape id="Picture 4" o:spid="_x0000_s1033" type="#_x0000_t75" style="position:absolute;left:29;width:20703;height:13586;visibility:visible;mso-wrap-style:square" o:preferrelative="f" o:gfxdata="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" stroked="t" strokecolor="#f2f2f2 [3052]">
-                  <v:imagedata r:id="rId16" o:title=""/>
+              <v:group w14:anchorId="6B10379A" id="Group 6" o:spid="_x0000_s1035" style="position:absolute;left:0;text-align:left;margin-left:286.95pt;margin-top:8.1pt;width:162.95pt;height:120.95pt;z-index:251660288;mso-height-relative:margin" coordorigin="29" coordsize="20703,15368" o:gfxdata="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">
+                <v:shape id="Picture 4" o:spid="_x0000_s1036" type="#_x0000_t75" style="position:absolute;left:29;width:20703;height:13586;visibility:visible;mso-wrap-style:square" o:preferrelative="f" o:gfxdata="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" stroked="t" strokecolor="#f2f2f2 [3052]">
+                  <v:imagedata r:id="rId22" o:title=""/>
                   <v:path arrowok="t"/>
                 </v:shape>
-                <v:shape id="Text Box 5" o:spid="_x0000_s1034" type="#_x0000_t202" style="position:absolute;left:44;top:13704;width:20688;height:1664;visibility:visible;mso-wrap-style:square;v-text-anchor:top" o:gfxdata="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" stroked="f">
+                <v:shape id="Text Box 5" o:spid="_x0000_s1037" type="#_x0000_t202" style="position:absolute;left:44;top:13704;width:20688;height:1664;visibility:visible;mso-wrap-style:square;v-text-anchor:top" o:gfxdata="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" stroked="f">
                   <v:textbox inset="0,0,0,0">
                     <w:txbxContent>
                       <w:p>
@@ -3259,7 +4045,7 @@
                             <w:noProof/>
                           </w:rPr>
                         </w:pPr>
-                        <w:bookmarkStart w:id="16" w:name="_Ref45138125"/>
+                        <w:bookmarkStart w:id="21" w:name="_Ref45138125"/>
                         <w:r>
                           <w:t xml:space="preserve">Figure </w:t>
                         </w:r>
@@ -3276,15 +4062,18 @@
                           <w:rPr>
                             <w:noProof/>
                           </w:rPr>
-                          <w:t>3</w:t>
+                          <w:t>4</w:t>
                         </w:r>
                         <w:r>
+                          <w:rPr>
+                            <w:noProof/>
+                          </w:rPr>
                           <w:fldChar w:fldCharType="end"/>
                         </w:r>
                         <w:r>
                           <w:t xml:space="preserve"> - Control page</w:t>
                         </w:r>
-                        <w:bookmarkEnd w:id="16"/>
+                        <w:bookmarkEnd w:id="21"/>
                       </w:p>
                     </w:txbxContent>
                   </v:textbox>
@@ -3296,30 +4085,6 @@
         </mc:AlternateContent>
       </w:r>
       <w:r>
-        <w:t xml:space="preserve">By default the </w:t>
-      </w:r>
-      <w:r>
-        <w:t>SSID</w:t>
-      </w:r>
-      <w:r>
-        <w:t xml:space="preserve"> and password is limited to 16 characters by the firmware, and the total bytes that can be stored in memory is limited to 64. Going over these values results in unexpected behaviour. </w:t>
-      </w:r>
-    </w:p>
-    <w:p>
-      <w:pPr>
-        <w:pStyle w:val="Heading3"/>
-      </w:pPr>
-      <w:bookmarkStart w:id="17" w:name="_Toc45139431"/>
-      <w:r>
-        <w:t>Control</w:t>
-      </w:r>
-      <w:bookmarkEnd w:id="17"/>
-    </w:p>
-    <w:p>
-      <w:pPr>
-        <w:pStyle w:val="NoSpacing"/>
-      </w:pPr>
-      <w:r>
         <w:t xml:space="preserve">The control page is the default landing page the user will land on when the lamp is connected to </w:t>
       </w:r>
       <w:r>
@@ -3378,7 +4143,7 @@
           <w:iCs/>
           <w:noProof/>
         </w:rPr>
-        <w:t>3</w:t>
+        <w:t>4</w:t>
       </w:r>
       <w:r>
         <w:rPr>
@@ -3419,11 +4184,9 @@
       <w:r>
         <w:t xml:space="preserve"> will always change the brightness no matter in what mode it is in (except for AP since that is not a defined mode), these values are only </w:t>
       </w:r>
-      <w:proofErr w:type="gramStart"/>
-      <w:r>
-        <w:t>send</w:t>
-      </w:r>
-      <w:proofErr w:type="gramEnd"/>
+      <w:r>
+        <w:t>sent</w:t>
+      </w:r>
       <w:r>
         <w:t xml:space="preserve"> and updated on releasing the slide bar.</w:t>
       </w:r>
@@ -3446,11 +4209,9 @@
       <w:r>
         <w:t xml:space="preserve"> will either (try) change the animation accent to the given RGB colour, or switch the mode to Wi-Fi control and set the RGB </w:t>
       </w:r>
-      <w:proofErr w:type="spellStart"/>
-      <w:r>
-        <w:t>color</w:t>
-      </w:r>
-      <w:proofErr w:type="spellEnd"/>
+      <w:r>
+        <w:t>colour</w:t>
+      </w:r>
       <w:r>
         <w:t>.</w:t>
       </w:r>
@@ -3468,6 +4229,7 @@
           <w:b/>
           <w:bCs/>
         </w:rPr>
+        <w:lastRenderedPageBreak/>
         <w:t>Mode</w:t>
       </w:r>
       <w:r>
@@ -3582,7 +4344,6 @@
           <w:b/>
           <w:bCs/>
         </w:rPr>
-        <w:lastRenderedPageBreak/>
         <w:t>Sync Time</w:t>
       </w:r>
       <w:r>
@@ -3621,32 +4382,417 @@
           <w:noProof w:val="0"/>
         </w:rPr>
       </w:pPr>
-      <w:bookmarkStart w:id="18" w:name="_Toc45139432"/>
+      <w:bookmarkStart w:id="22" w:name="_Toc46688626"/>
       <w:r>
         <w:rPr>
           <w:noProof w:val="0"/>
         </w:rPr>
+        <w:t>Specifications</w:t>
+      </w:r>
+      <w:bookmarkEnd w:id="22"/>
+    </w:p>
+    <w:p>
+      <w:pPr>
+        <w:pStyle w:val="Heading2"/>
+      </w:pPr>
+      <w:bookmarkStart w:id="23" w:name="_Ref46688516"/>
+      <w:bookmarkStart w:id="24" w:name="_Toc46688627"/>
+      <w:r>
+        <w:t>4.1 Input voltage</w:t>
+      </w:r>
+      <w:bookmarkEnd w:id="23"/>
+      <w:bookmarkEnd w:id="24"/>
+    </w:p>
+    <w:p>
+      <w:pPr>
+        <w:pStyle w:val="NoSpacing"/>
+      </w:pPr>
+      <w:r>
+        <w:t>The power supply is either 5V or 12V</w:t>
+      </w:r>
+      <w:r>
+        <w:t>. The</w:t>
+      </w:r>
+      <w:r>
+        <w:t xml:space="preserve"> difference in the voltage is the used LED strip. If the W</w:t>
+      </w:r>
+      <w:r>
+        <w:t xml:space="preserve">S2812B </w:t>
+      </w:r>
+      <w:r>
+        <w:t xml:space="preserve">(older model) </w:t>
+      </w:r>
+      <w:r>
+        <w:t>is used it would need to be 5V, but if the WS2815 are used then 12V is required</w:t>
+      </w:r>
+      <w:r>
+        <w:t>. The newer model WS2815 with redundant data lines is 12V.</w:t>
+      </w:r>
+    </w:p>
+    <w:p>
+      <w:pPr>
+        <w:pStyle w:val="Heading2"/>
+      </w:pPr>
+      <w:bookmarkStart w:id="25" w:name="_Ref46688518"/>
+      <w:bookmarkStart w:id="26" w:name="_Toc46688628"/>
+      <w:r>
+        <w:t>4.1 Power consumption</w:t>
+      </w:r>
+      <w:bookmarkEnd w:id="25"/>
+      <w:bookmarkEnd w:id="26"/>
+    </w:p>
+    <w:p>
+      <w:pPr>
+        <w:pStyle w:val="NoSpacing"/>
+      </w:pPr>
+      <w:r>
+        <w:t>T</w:t>
+      </w:r>
+      <w:r>
+        <w:t>he lamp will consume 18</w:t>
+      </w:r>
+      <w:r>
+        <w:t>W</w:t>
+      </w:r>
+      <w:r>
+        <w:t>atts at maximum, so as an example for 5V a 3.6A power supply is required to allow full brightness.</w:t>
+      </w:r>
+      <w:r>
+        <w:t xml:space="preserve"> Although actual measurements came closer to 12Watt.</w:t>
+      </w:r>
+    </w:p>
+    <w:p>
+      <w:pPr>
+        <w:pStyle w:val="NoSpacing"/>
+      </w:pPr>
+    </w:p>
+    <w:p>
+      <w:pPr>
+        <w:pStyle w:val="NoSpacing"/>
+      </w:pPr>
+      <w:r>
+        <w:t>The idle power consumption is 5V 0.13A which is 0.65Watt (measured with no LEDs, but WIFI is on)</w:t>
+      </w:r>
+    </w:p>
+    <w:p>
+      <w:pPr>
+        <w:pStyle w:val="NoSpacing"/>
+      </w:pPr>
+    </w:p>
+    <w:p>
+      <w:pPr>
+        <w:pStyle w:val="NoSpacing"/>
+      </w:pPr>
+      <w:r>
+        <w:rPr>
+          <w:noProof/>
+        </w:rPr>
+        <mc:AlternateContent>
+          <mc:Choice Requires="wpg">
+            <w:drawing>
+              <wp:anchor distT="0" distB="0" distL="114300" distR="114300" simplePos="0" relativeHeight="251676672" behindDoc="0" locked="0" layoutInCell="1" allowOverlap="1" wp14:anchorId="4BBC53CA" wp14:editId="12E749AC">
+                <wp:simplePos x="0" y="0"/>
+                <wp:positionH relativeFrom="column">
+                  <wp:posOffset>4342130</wp:posOffset>
+                </wp:positionH>
+                <wp:positionV relativeFrom="paragraph">
+                  <wp:posOffset>113516</wp:posOffset>
+                </wp:positionV>
+                <wp:extent cx="1241425" cy="448945"/>
+                <wp:effectExtent l="0" t="0" r="0" b="8255"/>
+                <wp:wrapTight wrapText="bothSides">
+                  <wp:wrapPolygon edited="0">
+                    <wp:start x="663" y="0"/>
+                    <wp:lineTo x="0" y="2750"/>
+                    <wp:lineTo x="0" y="21081"/>
+                    <wp:lineTo x="21213" y="21081"/>
+                    <wp:lineTo x="21213" y="2750"/>
+                    <wp:lineTo x="20550" y="0"/>
+                    <wp:lineTo x="663" y="0"/>
+                  </wp:wrapPolygon>
+                </wp:wrapTight>
+                <wp:docPr id="3" name="Group 3"/>
+                <wp:cNvGraphicFramePr/>
+                <a:graphic xmlns:a="http://schemas.openxmlformats.org/drawingml/2006/main">
+                  <a:graphicData uri="http://schemas.microsoft.com/office/word/2010/wordprocessingGroup">
+                    <wpg:wgp>
+                      <wpg:cNvGrpSpPr/>
+                      <wpg:grpSpPr>
+                        <a:xfrm>
+                          <a:off x="0" y="0"/>
+                          <a:ext cx="1241425" cy="448945"/>
+                          <a:chOff x="0" y="0"/>
+                          <a:chExt cx="1241425" cy="448971"/>
+                        </a:xfrm>
+                      </wpg:grpSpPr>
+                      <pic:pic xmlns:pic="http://schemas.openxmlformats.org/drawingml/2006/picture">
+                        <pic:nvPicPr>
+                          <pic:cNvPr id="1" name="Picture 1"/>
+                          <pic:cNvPicPr>
+                            <a:picLocks noChangeAspect="1"/>
+                          </pic:cNvPicPr>
+                        </pic:nvPicPr>
+                        <pic:blipFill>
+                          <a:blip r:embed="rId23" cstate="print">
+                            <a:extLst>
+                              <a:ext uri="{28A0092B-C50C-407E-A947-70E740481C1C}">
+                                <a14:useLocalDpi xmlns:a14="http://schemas.microsoft.com/office/drawing/2010/main" val="0"/>
+                              </a:ext>
+                            </a:extLst>
+                          </a:blip>
+                          <a:stretch>
+                            <a:fillRect/>
+                          </a:stretch>
+                        </pic:blipFill>
+                        <pic:spPr>
+                          <a:xfrm>
+                            <a:off x="0" y="0"/>
+                            <a:ext cx="1241425" cy="290830"/>
+                          </a:xfrm>
+                          <a:prstGeom prst="rect">
+                            <a:avLst/>
+                          </a:prstGeom>
+                        </pic:spPr>
+                      </pic:pic>
+                      <wps:wsp>
+                        <wps:cNvPr id="2" name="Text Box 2"/>
+                        <wps:cNvSpPr txBox="1"/>
+                        <wps:spPr>
+                          <a:xfrm>
+                            <a:off x="0" y="290856"/>
+                            <a:ext cx="1241425" cy="158115"/>
+                          </a:xfrm>
+                          <a:prstGeom prst="rect">
+                            <a:avLst/>
+                          </a:prstGeom>
+                          <a:solidFill>
+                            <a:prstClr val="white"/>
+                          </a:solidFill>
+                          <a:ln>
+                            <a:noFill/>
+                          </a:ln>
+                        </wps:spPr>
+                        <wps:txbx>
+                          <w:txbxContent>
+                            <w:p>
+                              <w:pPr>
+                                <w:pStyle w:val="Caption"/>
+                                <w:jc w:val="center"/>
+                                <w:rPr>
+                                  <w:noProof/>
+                                  <w:lang w:val="nl-NL"/>
+                                </w:rPr>
+                              </w:pPr>
+                              <w:bookmarkStart w:id="27" w:name="_Ref45128212"/>
+                              <w:r>
+                                <w:t xml:space="preserve">Figure </w:t>
+                              </w:r>
+                              <w:r>
+                                <w:fldChar w:fldCharType="begin"/>
+                              </w:r>
+                              <w:r>
+                                <w:instrText xml:space="preserve"> SEQ Figure \* ARABIC </w:instrText>
+                              </w:r>
+                              <w:r>
+                                <w:fldChar w:fldCharType="separate"/>
+                              </w:r>
+                              <w:r>
+                                <w:rPr>
+                                  <w:noProof/>
+                                </w:rPr>
+                                <w:t>1</w:t>
+                              </w:r>
+                              <w:r>
+                                <w:rPr>
+                                  <w:noProof/>
+                                </w:rPr>
+                                <w:fldChar w:fldCharType="end"/>
+                              </w:r>
+                              <w:r>
+                                <w:t xml:space="preserve"> - </w:t>
+                              </w:r>
+                              <w:r>
+                                <w:t>pos</w:t>
+                              </w:r>
+                              <w:r>
+                                <w:t>itive</w:t>
+                              </w:r>
+                              <w:r>
+                                <w:t xml:space="preserve"> polarity</w:t>
+                              </w:r>
+                              <w:bookmarkEnd w:id="27"/>
+                            </w:p>
+                          </w:txbxContent>
+                        </wps:txbx>
+                        <wps:bodyPr rot="0" spcFirstLastPara="0" vertOverflow="overflow" horzOverflow="overflow" vert="horz" wrap="square" lIns="0" tIns="0" rIns="0" bIns="0" numCol="1" spcCol="0" rtlCol="0" fromWordArt="0" anchor="t" anchorCtr="0" forceAA="0" compatLnSpc="1">
+                          <a:prstTxWarp prst="textNoShape">
+                            <a:avLst/>
+                          </a:prstTxWarp>
+                          <a:noAutofit/>
+                        </wps:bodyPr>
+                      </wps:wsp>
+                    </wpg:wgp>
+                  </a:graphicData>
+                </a:graphic>
+                <wp14:sizeRelV relativeFrom="margin">
+                  <wp14:pctHeight>0</wp14:pctHeight>
+                </wp14:sizeRelV>
+              </wp:anchor>
+            </w:drawing>
+          </mc:Choice>
+          <mc:Fallback>
+            <w:pict>
+              <v:group w14:anchorId="4BBC53CA" id="Group 3" o:spid="_x0000_s1038" style="position:absolute;left:0;text-align:left;margin-left:341.9pt;margin-top:8.95pt;width:97.75pt;height:35.35pt;z-index:251676672;mso-height-relative:margin" coordsize="12414,4489" o:gfxdata="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">
+                <v:shape id="Picture 1" o:spid="_x0000_s1039" type="#_x0000_t75" style="position:absolute;width:12414;height:2908;visibility:visible;mso-wrap-style:square" o:gfxdata="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">
+                  <v:imagedata r:id="rId24" o:title=""/>
+                </v:shape>
+                <v:shape id="Text Box 2" o:spid="_x0000_s1040" type="#_x0000_t202" style="position:absolute;top:2908;width:12414;height:1581;visibility:visible;mso-wrap-style:square;v-text-anchor:top" o:gfxdata="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" stroked="f">
+                  <v:textbox inset="0,0,0,0">
+                    <w:txbxContent>
+                      <w:p>
+                        <w:pPr>
+                          <w:pStyle w:val="Caption"/>
+                          <w:jc w:val="center"/>
+                          <w:rPr>
+                            <w:noProof/>
+                            <w:lang w:val="nl-NL"/>
+                          </w:rPr>
+                        </w:pPr>
+                        <w:bookmarkStart w:id="28" w:name="_Ref45128212"/>
+                        <w:r>
+                          <w:t xml:space="preserve">Figure </w:t>
+                        </w:r>
+                        <w:r>
+                          <w:fldChar w:fldCharType="begin"/>
+                        </w:r>
+                        <w:r>
+                          <w:instrText xml:space="preserve"> SEQ Figure \* ARABIC </w:instrText>
+                        </w:r>
+                        <w:r>
+                          <w:fldChar w:fldCharType="separate"/>
+                        </w:r>
+                        <w:r>
+                          <w:rPr>
+                            <w:noProof/>
+                          </w:rPr>
+                          <w:t>1</w:t>
+                        </w:r>
+                        <w:r>
+                          <w:rPr>
+                            <w:noProof/>
+                          </w:rPr>
+                          <w:fldChar w:fldCharType="end"/>
+                        </w:r>
+                        <w:r>
+                          <w:t xml:space="preserve"> - </w:t>
+                        </w:r>
+                        <w:r>
+                          <w:t>pos</w:t>
+                        </w:r>
+                        <w:r>
+                          <w:t>itive</w:t>
+                        </w:r>
+                        <w:r>
+                          <w:t xml:space="preserve"> polarity</w:t>
+                        </w:r>
+                        <w:bookmarkEnd w:id="28"/>
+                      </w:p>
+                    </w:txbxContent>
+                  </v:textbox>
+                </v:shape>
+                <w10:wrap type="tight"/>
+              </v:group>
+            </w:pict>
+          </mc:Fallback>
+        </mc:AlternateContent>
+      </w:r>
+      <w:r>
+        <w:t xml:space="preserve">The pinout of the DC jack has by default positive polarity. Meaning the outer tube, as shown in </w:t>
+      </w:r>
+      <w:r>
+        <w:rPr>
+          <w:i/>
+          <w:iCs/>
+        </w:rPr>
+        <w:fldChar w:fldCharType="begin"/>
+      </w:r>
+      <w:r>
+        <w:rPr>
+          <w:i/>
+          <w:iCs/>
+        </w:rPr>
+        <w:instrText xml:space="preserve"> REF _Ref45128212 \h  \* MERGEFORMAT </w:instrText>
+      </w:r>
+      <w:r>
+        <w:rPr>
+          <w:i/>
+          <w:iCs/>
+        </w:rPr>
+      </w:r>
+      <w:r>
+        <w:rPr>
+          <w:i/>
+          <w:iCs/>
+        </w:rPr>
+        <w:fldChar w:fldCharType="separate"/>
+      </w:r>
+      <w:r>
+        <w:rPr>
+          <w:i/>
+          <w:iCs/>
+        </w:rPr>
+        <w:t>Figure 1 - positive</w:t>
+      </w:r>
+      <w:r>
+        <w:t xml:space="preserve"> polarity</w:t>
+      </w:r>
+      <w:r>
+        <w:rPr>
+          <w:i/>
+          <w:iCs/>
+        </w:rPr>
+        <w:fldChar w:fldCharType="end"/>
+      </w:r>
+      <w:r>
+        <w:t>, is the ground connection. The lamp will fail to work otherwise.</w:t>
+      </w:r>
+      <w:r>
+        <w:t xml:space="preserve"> The power supply is either 5V or 12V, and the power consumption is 18 Watt.</w:t>
+      </w:r>
+    </w:p>
+    <w:p>
+      <w:pPr>
+        <w:pStyle w:val="Heading1"/>
+        <w:rPr>
+          <w:noProof w:val="0"/>
+        </w:rPr>
+      </w:pPr>
+      <w:bookmarkStart w:id="29" w:name="_Toc46688629"/>
+      <w:r>
+        <w:rPr>
+          <w:noProof w:val="0"/>
+        </w:rPr>
         <w:t>Appendix</w:t>
       </w:r>
-      <w:bookmarkEnd w:id="18"/>
+      <w:bookmarkEnd w:id="29"/>
     </w:p>
     <w:p>
       <w:pPr>
         <w:pStyle w:val="Heading2"/>
       </w:pPr>
-      <w:bookmarkStart w:id="19" w:name="_Ref45131279"/>
-      <w:bookmarkStart w:id="20" w:name="_Toc45139433"/>
+      <w:bookmarkStart w:id="30" w:name="_Ref45131279"/>
+      <w:bookmarkStart w:id="31" w:name="_Toc46688630"/>
       <w:r>
         <w:t>Firmware</w:t>
       </w:r>
-      <w:bookmarkEnd w:id="19"/>
-      <w:bookmarkEnd w:id="20"/>
+      <w:bookmarkEnd w:id="30"/>
+      <w:bookmarkEnd w:id="31"/>
     </w:p>
     <w:p>
       <w:pPr>
         <w:pStyle w:val="NoSpacing"/>
       </w:pPr>
-      <w:hyperlink r:id="rId17" w:history="1">
+      <w:hyperlink r:id="rId25" w:history="1">
         <w:r>
           <w:rPr>
             <w:rStyle w:val="Hyperlink"/>
@@ -3659,19 +4805,19 @@
       <w:pPr>
         <w:pStyle w:val="Heading2"/>
       </w:pPr>
-      <w:bookmarkStart w:id="21" w:name="_Ref45130870"/>
-      <w:bookmarkStart w:id="22" w:name="_Toc45139434"/>
+      <w:bookmarkStart w:id="32" w:name="_Ref45130870"/>
+      <w:bookmarkStart w:id="33" w:name="_Toc46688631"/>
       <w:r>
         <w:t>PCB &amp; schematic</w:t>
       </w:r>
-      <w:bookmarkEnd w:id="21"/>
-      <w:bookmarkEnd w:id="22"/>
+      <w:bookmarkEnd w:id="32"/>
+      <w:bookmarkEnd w:id="33"/>
     </w:p>
     <w:p>
       <w:pPr>
         <w:pStyle w:val="NoSpacing"/>
       </w:pPr>
-      <w:hyperlink r:id="rId18" w:history="1">
+      <w:hyperlink r:id="rId26" w:history="1">
         <w:r>
           <w:rPr>
             <w:rStyle w:val="Hyperlink"/>
@@ -3684,7 +4830,7 @@
       <w:pPr>
         <w:pStyle w:val="Heading2"/>
       </w:pPr>
-      <w:bookmarkStart w:id="23" w:name="_Toc45139435"/>
+      <w:bookmarkStart w:id="34" w:name="_Toc46688632"/>
       <w:r>
         <w:t>3</w:t>
       </w:r>
@@ -3697,7 +4843,20 @@
       <w:r>
         <w:t>models</w:t>
       </w:r>
-      <w:bookmarkEnd w:id="23"/>
+      <w:bookmarkEnd w:id="34"/>
+    </w:p>
+    <w:p>
+      <w:pPr>
+        <w:pStyle w:val="NoSpacing"/>
+      </w:pPr>
+      <w:hyperlink r:id="rId27" w:history="1">
+        <w:r>
+          <w:rPr>
+            <w:rStyle w:val="Hyperlink"/>
+          </w:rPr>
+          <w:t>https://github.com/jellewie/Arduino-Smart-light</w:t>
+        </w:r>
+      </w:hyperlink>
     </w:p>
     <w:p>
       <w:pPr>

</xml_diff>

<commit_message>
Fixed some line enters, updated manual, and added /version
*/version will show the date and time the code has been compiled
</commit_message>
<xml_diff>
--- a/Manual.docx
+++ b/Manual.docx
@@ -308,7 +308,7 @@
       <w:r>
         <w:fldChar w:fldCharType="separate"/>
       </w:r>
-      <w:hyperlink w:anchor="_Toc46688614" w:history="1">
+      <w:hyperlink w:anchor="_Toc46689145" w:history="1">
         <w:r>
           <w:rPr>
             <w:rStyle w:val="Hyperlink"/>
@@ -350,7 +350,7 @@
             <w:noProof/>
             <w:webHidden/>
           </w:rPr>
-          <w:instrText xml:space="preserve"> PAGEREF _Toc46688614 \h </w:instrText>
+          <w:instrText xml:space="preserve"> PAGEREF _Toc46689145 \h </w:instrText>
         </w:r>
         <w:r>
           <w:rPr>
@@ -394,7 +394,7 @@
           <w:lang w:eastAsia="en-GB"/>
         </w:rPr>
       </w:pPr>
-      <w:hyperlink w:anchor="_Toc46688615" w:history="1">
+      <w:hyperlink w:anchor="_Toc46689146" w:history="1">
         <w:r>
           <w:rPr>
             <w:rStyle w:val="Hyperlink"/>
@@ -436,7 +436,7 @@
             <w:noProof/>
             <w:webHidden/>
           </w:rPr>
-          <w:instrText xml:space="preserve"> PAGEREF _Toc46688615 \h </w:instrText>
+          <w:instrText xml:space="preserve"> PAGEREF _Toc46689146 \h </w:instrText>
         </w:r>
         <w:r>
           <w:rPr>
@@ -479,7 +479,7 @@
           <w:lang w:eastAsia="en-GB"/>
         </w:rPr>
       </w:pPr>
-      <w:hyperlink w:anchor="_Toc46688616" w:history="1">
+      <w:hyperlink w:anchor="_Toc46689147" w:history="1">
         <w:r>
           <w:rPr>
             <w:rStyle w:val="Hyperlink"/>
@@ -506,7 +506,7 @@
             <w:noProof/>
             <w:webHidden/>
           </w:rPr>
-          <w:instrText xml:space="preserve"> PAGEREF _Toc46688616 \h </w:instrText>
+          <w:instrText xml:space="preserve"> PAGEREF _Toc46689147 \h </w:instrText>
         </w:r>
         <w:r>
           <w:rPr>
@@ -549,7 +549,7 @@
           <w:lang w:eastAsia="en-GB"/>
         </w:rPr>
       </w:pPr>
-      <w:hyperlink w:anchor="_Toc46688617" w:history="1">
+      <w:hyperlink w:anchor="_Toc46689148" w:history="1">
         <w:r>
           <w:rPr>
             <w:rStyle w:val="Hyperlink"/>
@@ -576,7 +576,7 @@
             <w:noProof/>
             <w:webHidden/>
           </w:rPr>
-          <w:instrText xml:space="preserve"> PAGEREF _Toc46688617 \h </w:instrText>
+          <w:instrText xml:space="preserve"> PAGEREF _Toc46689148 \h </w:instrText>
         </w:r>
         <w:r>
           <w:rPr>
@@ -619,7 +619,7 @@
           <w:lang w:eastAsia="en-GB"/>
         </w:rPr>
       </w:pPr>
-      <w:hyperlink w:anchor="_Toc46688618" w:history="1">
+      <w:hyperlink w:anchor="_Toc46689149" w:history="1">
         <w:r>
           <w:rPr>
             <w:rStyle w:val="Hyperlink"/>
@@ -646,7 +646,7 @@
             <w:noProof/>
             <w:webHidden/>
           </w:rPr>
-          <w:instrText xml:space="preserve"> PAGEREF _Toc46688618 \h </w:instrText>
+          <w:instrText xml:space="preserve"> PAGEREF _Toc46689149 \h </w:instrText>
         </w:r>
         <w:r>
           <w:rPr>
@@ -690,7 +690,7 @@
           <w:lang w:eastAsia="en-GB"/>
         </w:rPr>
       </w:pPr>
-      <w:hyperlink w:anchor="_Toc46688619" w:history="1">
+      <w:hyperlink w:anchor="_Toc46689150" w:history="1">
         <w:r>
           <w:rPr>
             <w:rStyle w:val="Hyperlink"/>
@@ -732,7 +732,7 @@
             <w:noProof/>
             <w:webHidden/>
           </w:rPr>
-          <w:instrText xml:space="preserve"> PAGEREF _Toc46688619 \h </w:instrText>
+          <w:instrText xml:space="preserve"> PAGEREF _Toc46689150 \h </w:instrText>
         </w:r>
         <w:r>
           <w:rPr>
@@ -775,7 +775,7 @@
           <w:lang w:eastAsia="en-GB"/>
         </w:rPr>
       </w:pPr>
-      <w:hyperlink w:anchor="_Toc46688620" w:history="1">
+      <w:hyperlink w:anchor="_Toc46689151" w:history="1">
         <w:r>
           <w:rPr>
             <w:rStyle w:val="Hyperlink"/>
@@ -802,7 +802,7 @@
             <w:noProof/>
             <w:webHidden/>
           </w:rPr>
-          <w:instrText xml:space="preserve"> PAGEREF _Toc46688620 \h </w:instrText>
+          <w:instrText xml:space="preserve"> PAGEREF _Toc46689151 \h </w:instrText>
         </w:r>
         <w:r>
           <w:rPr>
@@ -845,7 +845,7 @@
           <w:lang w:eastAsia="en-GB"/>
         </w:rPr>
       </w:pPr>
-      <w:hyperlink w:anchor="_Toc46688621" w:history="1">
+      <w:hyperlink w:anchor="_Toc46689152" w:history="1">
         <w:r>
           <w:rPr>
             <w:rStyle w:val="Hyperlink"/>
@@ -872,7 +872,7 @@
             <w:noProof/>
             <w:webHidden/>
           </w:rPr>
-          <w:instrText xml:space="preserve"> PAGEREF _Toc46688621 \h </w:instrText>
+          <w:instrText xml:space="preserve"> PAGEREF _Toc46689152 \h </w:instrText>
         </w:r>
         <w:r>
           <w:rPr>
@@ -915,7 +915,7 @@
           <w:lang w:eastAsia="en-GB"/>
         </w:rPr>
       </w:pPr>
-      <w:hyperlink w:anchor="_Toc46688622" w:history="1">
+      <w:hyperlink w:anchor="_Toc46689153" w:history="1">
         <w:r>
           <w:rPr>
             <w:rStyle w:val="Hyperlink"/>
@@ -942,7 +942,7 @@
             <w:noProof/>
             <w:webHidden/>
           </w:rPr>
-          <w:instrText xml:space="preserve"> PAGEREF _Toc46688622 \h </w:instrText>
+          <w:instrText xml:space="preserve"> PAGEREF _Toc46689153 \h </w:instrText>
         </w:r>
         <w:r>
           <w:rPr>
@@ -985,7 +985,7 @@
           <w:lang w:eastAsia="en-GB"/>
         </w:rPr>
       </w:pPr>
-      <w:hyperlink w:anchor="_Toc46688623" w:history="1">
+      <w:hyperlink w:anchor="_Toc46689154" w:history="1">
         <w:r>
           <w:rPr>
             <w:rStyle w:val="Hyperlink"/>
@@ -1012,7 +1012,7 @@
             <w:noProof/>
             <w:webHidden/>
           </w:rPr>
-          <w:instrText xml:space="preserve"> PAGEREF _Toc46688623 \h </w:instrText>
+          <w:instrText xml:space="preserve"> PAGEREF _Toc46689154 \h </w:instrText>
         </w:r>
         <w:r>
           <w:rPr>
@@ -1055,7 +1055,7 @@
           <w:lang w:eastAsia="en-GB"/>
         </w:rPr>
       </w:pPr>
-      <w:hyperlink w:anchor="_Toc46688624" w:history="1">
+      <w:hyperlink w:anchor="_Toc46689155" w:history="1">
         <w:r>
           <w:rPr>
             <w:rStyle w:val="Hyperlink"/>
@@ -1082,7 +1082,7 @@
             <w:noProof/>
             <w:webHidden/>
           </w:rPr>
-          <w:instrText xml:space="preserve"> PAGEREF _Toc46688624 \h </w:instrText>
+          <w:instrText xml:space="preserve"> PAGEREF _Toc46689155 \h </w:instrText>
         </w:r>
         <w:r>
           <w:rPr>
@@ -1125,7 +1125,7 @@
           <w:lang w:eastAsia="en-GB"/>
         </w:rPr>
       </w:pPr>
-      <w:hyperlink w:anchor="_Toc46688625" w:history="1">
+      <w:hyperlink w:anchor="_Toc46689156" w:history="1">
         <w:r>
           <w:rPr>
             <w:rStyle w:val="Hyperlink"/>
@@ -1152,7 +1152,7 @@
             <w:noProof/>
             <w:webHidden/>
           </w:rPr>
-          <w:instrText xml:space="preserve"> PAGEREF _Toc46688625 \h </w:instrText>
+          <w:instrText xml:space="preserve"> PAGEREF _Toc46689156 \h </w:instrText>
         </w:r>
         <w:r>
           <w:rPr>
@@ -1196,7 +1196,7 @@
           <w:lang w:eastAsia="en-GB"/>
         </w:rPr>
       </w:pPr>
-      <w:hyperlink w:anchor="_Toc46688626" w:history="1">
+      <w:hyperlink w:anchor="_Toc46689157" w:history="1">
         <w:r>
           <w:rPr>
             <w:rStyle w:val="Hyperlink"/>
@@ -1238,7 +1238,7 @@
             <w:noProof/>
             <w:webHidden/>
           </w:rPr>
-          <w:instrText xml:space="preserve"> PAGEREF _Toc46688626 \h </w:instrText>
+          <w:instrText xml:space="preserve"> PAGEREF _Toc46689157 \h </w:instrText>
         </w:r>
         <w:r>
           <w:rPr>
@@ -1281,7 +1281,7 @@
           <w:lang w:eastAsia="en-GB"/>
         </w:rPr>
       </w:pPr>
-      <w:hyperlink w:anchor="_Toc46688627" w:history="1">
+      <w:hyperlink w:anchor="_Toc46689158" w:history="1">
         <w:r>
           <w:rPr>
             <w:rStyle w:val="Hyperlink"/>
@@ -1308,7 +1308,7 @@
             <w:noProof/>
             <w:webHidden/>
           </w:rPr>
-          <w:instrText xml:space="preserve"> PAGEREF _Toc46688627 \h </w:instrText>
+          <w:instrText xml:space="preserve"> PAGEREF _Toc46689158 \h </w:instrText>
         </w:r>
         <w:r>
           <w:rPr>
@@ -1351,7 +1351,7 @@
           <w:lang w:eastAsia="en-GB"/>
         </w:rPr>
       </w:pPr>
-      <w:hyperlink w:anchor="_Toc46688628" w:history="1">
+      <w:hyperlink w:anchor="_Toc46689159" w:history="1">
         <w:r>
           <w:rPr>
             <w:rStyle w:val="Hyperlink"/>
@@ -1378,7 +1378,7 @@
             <w:noProof/>
             <w:webHidden/>
           </w:rPr>
-          <w:instrText xml:space="preserve"> PAGEREF _Toc46688628 \h </w:instrText>
+          <w:instrText xml:space="preserve"> PAGEREF _Toc46689159 \h </w:instrText>
         </w:r>
         <w:r>
           <w:rPr>
@@ -1422,7 +1422,7 @@
           <w:lang w:eastAsia="en-GB"/>
         </w:rPr>
       </w:pPr>
-      <w:hyperlink w:anchor="_Toc46688629" w:history="1">
+      <w:hyperlink w:anchor="_Toc46689160" w:history="1">
         <w:r>
           <w:rPr>
             <w:rStyle w:val="Hyperlink"/>
@@ -1464,7 +1464,7 @@
             <w:noProof/>
             <w:webHidden/>
           </w:rPr>
-          <w:instrText xml:space="preserve"> PAGEREF _Toc46688629 \h </w:instrText>
+          <w:instrText xml:space="preserve"> PAGEREF _Toc46689160 \h </w:instrText>
         </w:r>
         <w:r>
           <w:rPr>
@@ -1507,7 +1507,7 @@
           <w:lang w:eastAsia="en-GB"/>
         </w:rPr>
       </w:pPr>
-      <w:hyperlink w:anchor="_Toc46688630" w:history="1">
+      <w:hyperlink w:anchor="_Toc46689161" w:history="1">
         <w:r>
           <w:rPr>
             <w:rStyle w:val="Hyperlink"/>
@@ -1534,7 +1534,7 @@
             <w:noProof/>
             <w:webHidden/>
           </w:rPr>
-          <w:instrText xml:space="preserve"> PAGEREF _Toc46688630 \h </w:instrText>
+          <w:instrText xml:space="preserve"> PAGEREF _Toc46689161 \h </w:instrText>
         </w:r>
         <w:r>
           <w:rPr>
@@ -1577,7 +1577,7 @@
           <w:lang w:eastAsia="en-GB"/>
         </w:rPr>
       </w:pPr>
-      <w:hyperlink w:anchor="_Toc46688631" w:history="1">
+      <w:hyperlink w:anchor="_Toc46689162" w:history="1">
         <w:r>
           <w:rPr>
             <w:rStyle w:val="Hyperlink"/>
@@ -1604,7 +1604,7 @@
             <w:noProof/>
             <w:webHidden/>
           </w:rPr>
-          <w:instrText xml:space="preserve"> PAGEREF _Toc46688631 \h </w:instrText>
+          <w:instrText xml:space="preserve"> PAGEREF _Toc46689162 \h </w:instrText>
         </w:r>
         <w:r>
           <w:rPr>
@@ -1647,7 +1647,7 @@
           <w:lang w:eastAsia="en-GB"/>
         </w:rPr>
       </w:pPr>
-      <w:hyperlink w:anchor="_Toc46688632" w:history="1">
+      <w:hyperlink w:anchor="_Toc46689163" w:history="1">
         <w:r>
           <w:rPr>
             <w:rStyle w:val="Hyperlink"/>
@@ -1674,7 +1674,7 @@
             <w:noProof/>
             <w:webHidden/>
           </w:rPr>
-          <w:instrText xml:space="preserve"> PAGEREF _Toc46688632 \h </w:instrText>
+          <w:instrText xml:space="preserve"> PAGEREF _Toc46689163 \h </w:instrText>
         </w:r>
         <w:r>
           <w:rPr>
@@ -1726,7 +1726,11 @@
         <w:t>Summary</w:t>
       </w:r>
     </w:p>
-    <w:p/>
+    <w:p>
+      <w:r>
+        <w:t>This has not yet been written, although writing this sentence here makes it in one form or another written. I would argue it is not properly written yet.</w:t>
+      </w:r>
+    </w:p>
     <w:p>
       <w:pPr>
         <w:rPr>
@@ -1747,7 +1751,7 @@
           <w:noProof w:val="0"/>
         </w:rPr>
       </w:pPr>
-      <w:bookmarkStart w:id="0" w:name="_Toc46688614"/>
+      <w:bookmarkStart w:id="0" w:name="_Toc46689145"/>
       <w:r>
         <w:rPr>
           <w:noProof w:val="0"/>
@@ -1789,46 +1793,7 @@
         <w:t>LED</w:t>
       </w:r>
       <w:r>
-        <w:t xml:space="preserve">s will blink shortly a soft white for a split second to show that bootup was successful. </w:t>
-      </w:r>
-      <w:r>
-        <w:rPr>
-          <w:highlight w:val="yellow"/>
-        </w:rPr>
-        <w:t xml:space="preserve">The power supply </w:t>
-      </w:r>
-      <w:r>
-        <w:rPr>
-          <w:highlight w:val="yellow"/>
-        </w:rPr>
-        <w:t>is either 5V or 12V</w:t>
-      </w:r>
-      <w:r>
-        <w:rPr>
-          <w:highlight w:val="yellow"/>
-        </w:rPr>
-        <w:t xml:space="preserve"> and the lamp will consume 18 watts at maximum, so as an</w:t>
-      </w:r>
-      <w:r>
-        <w:rPr>
-          <w:highlight w:val="yellow"/>
-        </w:rPr>
-        <w:t xml:space="preserve"> example for 5V a 3.6A power supply </w:t>
-      </w:r>
-      <w:r>
-        <w:rPr>
-          <w:highlight w:val="yellow"/>
-        </w:rPr>
-        <w:t>is required to allow full brightness</w:t>
-      </w:r>
-      <w:r>
-        <w:rPr>
-          <w:highlight w:val="yellow"/>
-        </w:rPr>
-        <w:t>.</w:t>
-      </w:r>
-      <w:r>
-        <w:t xml:space="preserve"> </w:t>
+        <w:t>s will blink shortly a soft white for a split second to show that bootup was successful.</w:t>
       </w:r>
     </w:p>
     <w:p>
@@ -1979,7 +1944,7 @@
       <w:pPr>
         <w:pStyle w:val="Heading1"/>
       </w:pPr>
-      <w:bookmarkStart w:id="1" w:name="_Toc46688615"/>
+      <w:bookmarkStart w:id="1" w:name="_Toc46689146"/>
       <w:r>
         <w:t xml:space="preserve">Creating </w:t>
       </w:r>
@@ -1995,7 +1960,7 @@
       <w:pPr>
         <w:pStyle w:val="Heading2"/>
       </w:pPr>
-      <w:bookmarkStart w:id="2" w:name="_Toc46688616"/>
+      <w:bookmarkStart w:id="2" w:name="_Toc46689147"/>
       <w:r>
         <w:t>2.2 Printing</w:t>
       </w:r>
@@ -2122,7 +2087,7 @@
       <w:pPr>
         <w:pStyle w:val="Heading2"/>
       </w:pPr>
-      <w:bookmarkStart w:id="3" w:name="_Toc46688617"/>
+      <w:bookmarkStart w:id="3" w:name="_Toc46689148"/>
       <w:r>
         <w:t>2.3 PCB &amp; wires</w:t>
       </w:r>
@@ -2302,7 +2267,7 @@
       <w:pPr>
         <w:pStyle w:val="Heading2"/>
       </w:pPr>
-      <w:bookmarkStart w:id="4" w:name="_Toc46688618"/>
+      <w:bookmarkStart w:id="4" w:name="_Toc46689149"/>
       <w:r>
         <w:t>2.4 Firmware</w:t>
       </w:r>
@@ -2383,7 +2348,7 @@
           <w:noProof w:val="0"/>
         </w:rPr>
       </w:pPr>
-      <w:bookmarkStart w:id="5" w:name="_Toc46688619"/>
+      <w:bookmarkStart w:id="5" w:name="_Toc46689150"/>
       <w:r>
         <w:rPr>
           <w:noProof w:val="0"/>
@@ -2397,7 +2362,7 @@
         <w:pStyle w:val="Heading2"/>
       </w:pPr>
       <w:bookmarkStart w:id="6" w:name="_Ref45810093"/>
-      <w:bookmarkStart w:id="7" w:name="_Toc46688620"/>
+      <w:bookmarkStart w:id="7" w:name="_Toc46689151"/>
       <w:r>
         <w:t xml:space="preserve">3.2 </w:t>
       </w:r>
@@ -2772,168 +2737,168 @@
         </w:numPr>
       </w:pPr>
       <w:r>
+        <w:t xml:space="preserve">If it isn’t connected to </w:t>
+      </w:r>
+      <w:r>
+        <w:t>WI-FI</w:t>
+      </w:r>
+      <w:r>
+        <w:t xml:space="preserve"> it will</w:t>
+      </w:r>
+      <w:r>
+        <w:t xml:space="preserve"> start connecting to </w:t>
+      </w:r>
+      <w:r>
+        <w:t>WI-FI</w:t>
+      </w:r>
+      <w:r>
+        <w:t xml:space="preserve"> (and </w:t>
+      </w:r>
+      <w:r>
+        <w:t>possible</w:t>
+      </w:r>
+      <w:r>
+        <w:t xml:space="preserve"> </w:t>
+      </w:r>
+      <w:r>
+        <w:t>go</w:t>
+      </w:r>
+      <w:r>
+        <w:t xml:space="preserve"> into AP mode, </w:t>
+      </w:r>
+      <w:r>
+        <w:t xml:space="preserve">that is </w:t>
+      </w:r>
+      <w:r>
+        <w:t xml:space="preserve">explained in </w:t>
+      </w:r>
+      <w:r>
+        <w:rPr>
+          <w:i/>
+          <w:iCs/>
+        </w:rPr>
+        <w:fldChar w:fldCharType="begin"/>
+      </w:r>
+      <w:r>
+        <w:rPr>
+          <w:i/>
+          <w:iCs/>
+        </w:rPr>
+        <w:instrText xml:space="preserve"> REF _Ref41657018 \h  \* MERGEFORMAT </w:instrText>
+      </w:r>
+      <w:r>
+        <w:rPr>
+          <w:i/>
+          <w:iCs/>
+        </w:rPr>
+      </w:r>
+      <w:r>
+        <w:rPr>
+          <w:i/>
+          <w:iCs/>
+        </w:rPr>
+        <w:fldChar w:fldCharType="separate"/>
+      </w:r>
+      <w:r>
+        <w:rPr>
+          <w:i/>
+          <w:iCs/>
+        </w:rPr>
+        <w:t>3.4 WI-FI page</w:t>
+      </w:r>
+      <w:r>
+        <w:rPr>
+          <w:i/>
+          <w:iCs/>
+        </w:rPr>
+        <w:fldChar w:fldCharType="end"/>
+      </w:r>
+      <w:r>
+        <w:rPr>
+          <w:i/>
+          <w:iCs/>
+        </w:rPr>
+        <w:t xml:space="preserve"> - </w:t>
+      </w:r>
+      <w:r>
+        <w:rPr>
+          <w:i/>
+          <w:iCs/>
+        </w:rPr>
+        <w:fldChar w:fldCharType="begin"/>
+      </w:r>
+      <w:r>
+        <w:rPr>
+          <w:i/>
+          <w:iCs/>
+        </w:rPr>
+        <w:instrText xml:space="preserve"> REF _Ref45810064 \h  \* MERGEFORMAT </w:instrText>
+      </w:r>
+      <w:r>
+        <w:rPr>
+          <w:i/>
+          <w:iCs/>
+        </w:rPr>
+      </w:r>
+      <w:r>
+        <w:rPr>
+          <w:i/>
+          <w:iCs/>
+        </w:rPr>
+        <w:fldChar w:fldCharType="separate"/>
+      </w:r>
+      <w:r>
+        <w:rPr>
+          <w:i/>
+          <w:iCs/>
+        </w:rPr>
+        <w:t>Setup</w:t>
+      </w:r>
+      <w:r>
+        <w:rPr>
+          <w:i/>
+          <w:iCs/>
+        </w:rPr>
+        <w:fldChar w:fldCharType="end"/>
+      </w:r>
+      <w:r>
+        <w:t xml:space="preserve">. </w:t>
+      </w:r>
+    </w:p>
+    <w:p>
+      <w:pPr>
+        <w:pStyle w:val="Heading2"/>
+      </w:pPr>
+      <w:bookmarkStart w:id="8" w:name="_Toc46689152"/>
+      <w:r>
         <w:lastRenderedPageBreak/>
-        <w:t xml:space="preserve">If it isn’t connected to </w:t>
-      </w:r>
-      <w:r>
-        <w:t>WI-FI</w:t>
-      </w:r>
-      <w:r>
-        <w:t xml:space="preserve"> it will</w:t>
-      </w:r>
-      <w:r>
-        <w:t xml:space="preserve"> start connecting to </w:t>
-      </w:r>
-      <w:r>
-        <w:t>WI-FI</w:t>
-      </w:r>
-      <w:r>
-        <w:t xml:space="preserve"> (and </w:t>
-      </w:r>
-      <w:r>
-        <w:t>possible</w:t>
-      </w:r>
-      <w:r>
-        <w:t xml:space="preserve"> </w:t>
-      </w:r>
-      <w:r>
-        <w:t>go</w:t>
-      </w:r>
-      <w:r>
-        <w:t xml:space="preserve"> into AP mode, </w:t>
-      </w:r>
-      <w:r>
-        <w:t xml:space="preserve">that is </w:t>
-      </w:r>
-      <w:r>
-        <w:t xml:space="preserve">explained in </w:t>
-      </w:r>
-      <w:r>
-        <w:rPr>
-          <w:i/>
-          <w:iCs/>
-        </w:rPr>
-        <w:fldChar w:fldCharType="begin"/>
-      </w:r>
-      <w:r>
-        <w:rPr>
-          <w:i/>
-          <w:iCs/>
-        </w:rPr>
-        <w:instrText xml:space="preserve"> REF _Ref41657018 \h  \* MERGEFORMAT </w:instrText>
-      </w:r>
-      <w:r>
-        <w:rPr>
-          <w:i/>
-          <w:iCs/>
-        </w:rPr>
-      </w:r>
-      <w:r>
-        <w:rPr>
-          <w:i/>
-          <w:iCs/>
-        </w:rPr>
-        <w:fldChar w:fldCharType="separate"/>
-      </w:r>
-      <w:r>
-        <w:rPr>
-          <w:i/>
-          <w:iCs/>
-        </w:rPr>
-        <w:t>3.4 WI-FI page</w:t>
-      </w:r>
-      <w:r>
-        <w:rPr>
-          <w:i/>
-          <w:iCs/>
-        </w:rPr>
-        <w:fldChar w:fldCharType="end"/>
-      </w:r>
-      <w:r>
-        <w:rPr>
-          <w:i/>
-          <w:iCs/>
-        </w:rPr>
-        <w:t xml:space="preserve"> - </w:t>
-      </w:r>
-      <w:r>
-        <w:rPr>
-          <w:i/>
-          <w:iCs/>
-        </w:rPr>
-        <w:fldChar w:fldCharType="begin"/>
-      </w:r>
-      <w:r>
-        <w:rPr>
-          <w:i/>
-          <w:iCs/>
-        </w:rPr>
-        <w:instrText xml:space="preserve"> REF _Ref45810064 \h  \* MERGEFORMAT </w:instrText>
-      </w:r>
-      <w:r>
-        <w:rPr>
-          <w:i/>
-          <w:iCs/>
-        </w:rPr>
-      </w:r>
-      <w:r>
-        <w:rPr>
-          <w:i/>
-          <w:iCs/>
-        </w:rPr>
-        <w:fldChar w:fldCharType="separate"/>
-      </w:r>
-      <w:r>
-        <w:rPr>
-          <w:i/>
-          <w:iCs/>
-        </w:rPr>
-        <w:t>Setup</w:t>
-      </w:r>
-      <w:r>
-        <w:rPr>
-          <w:i/>
-          <w:iCs/>
-        </w:rPr>
-        <w:fldChar w:fldCharType="end"/>
-      </w:r>
-      <w:r>
-        <w:t xml:space="preserve">. </w:t>
+        <w:t xml:space="preserve">3.3 </w:t>
+      </w:r>
+      <w:r>
+        <w:t>Pot meter</w:t>
+      </w:r>
+      <w:bookmarkEnd w:id="8"/>
+    </w:p>
+    <w:p>
+      <w:pPr>
+        <w:pStyle w:val="NoSpacing"/>
+      </w:pPr>
+      <w:r>
+        <w:t xml:space="preserve">The 4 pot meters are Red, Green, </w:t>
+      </w:r>
+      <w:r>
+        <w:t>Blue,</w:t>
+      </w:r>
+      <w:r>
+        <w:t xml:space="preserve"> and White. Where white stand for the luminescence. When any of these are turned the mode will switch to on/manual and the RGB value will be shown.</w:t>
       </w:r>
     </w:p>
     <w:p>
       <w:pPr>
         <w:pStyle w:val="Heading2"/>
       </w:pPr>
-      <w:bookmarkStart w:id="8" w:name="_Toc46688621"/>
-      <w:r>
-        <w:t xml:space="preserve">3.3 </w:t>
-      </w:r>
-      <w:r>
-        <w:t>Pot meter</w:t>
-      </w:r>
-      <w:bookmarkEnd w:id="8"/>
-    </w:p>
-    <w:p>
-      <w:pPr>
-        <w:pStyle w:val="NoSpacing"/>
-      </w:pPr>
-      <w:r>
-        <w:t xml:space="preserve">The 4 pot meters are Red, Green, </w:t>
-      </w:r>
-      <w:r>
-        <w:t>Blue,</w:t>
-      </w:r>
-      <w:r>
-        <w:t xml:space="preserve"> and White. Where white stand for the luminescence. When any of these are turned the mode will switch to on/manual and the RGB value will be shown.</w:t>
-      </w:r>
-    </w:p>
-    <w:p>
-      <w:pPr>
-        <w:pStyle w:val="Heading2"/>
-      </w:pPr>
       <w:bookmarkStart w:id="9" w:name="_Ref41657018"/>
-      <w:bookmarkStart w:id="10" w:name="_Toc46688622"/>
+      <w:bookmarkStart w:id="10" w:name="_Toc46689153"/>
       <w:r>
         <w:t xml:space="preserve">3.4 </w:t>
       </w:r>
@@ -2994,7 +2959,7 @@
         <w:ind w:left="0"/>
       </w:pPr>
       <w:bookmarkStart w:id="11" w:name="_Ref45810064"/>
-      <w:bookmarkStart w:id="12" w:name="_Toc46688623"/>
+      <w:bookmarkStart w:id="12" w:name="_Toc46689154"/>
       <w:r>
         <w:t>Setup</w:t>
       </w:r>
@@ -3354,7 +3319,7 @@
         <w:ind w:left="0"/>
       </w:pPr>
       <w:bookmarkStart w:id="15" w:name="_Ref45810032"/>
-      <w:bookmarkStart w:id="16" w:name="_Toc46688624"/>
+      <w:bookmarkStart w:id="16" w:name="_Toc46689155"/>
       <w:r>
         <w:t>Getting it</w:t>
       </w:r>
@@ -3872,7 +3837,7 @@
         <w:pStyle w:val="Heading3"/>
         <w:ind w:left="0"/>
       </w:pPr>
-      <w:bookmarkStart w:id="19" w:name="_Toc46688625"/>
+      <w:bookmarkStart w:id="19" w:name="_Toc46689156"/>
       <w:r>
         <w:t>Control</w:t>
       </w:r>
@@ -4229,7 +4194,6 @@
           <w:b/>
           <w:bCs/>
         </w:rPr>
-        <w:lastRenderedPageBreak/>
         <w:t>Mode</w:t>
       </w:r>
       <w:r>
@@ -4277,6 +4241,7 @@
           <w:b/>
           <w:bCs/>
         </w:rPr>
+        <w:lastRenderedPageBreak/>
         <w:t>Hourly animation</w:t>
       </w:r>
       <w:r>
@@ -4382,7 +4347,7 @@
           <w:noProof w:val="0"/>
         </w:rPr>
       </w:pPr>
-      <w:bookmarkStart w:id="22" w:name="_Toc46688626"/>
+      <w:bookmarkStart w:id="22" w:name="_Toc46689157"/>
       <w:r>
         <w:rPr>
           <w:noProof w:val="0"/>
@@ -4396,7 +4361,7 @@
         <w:pStyle w:val="Heading2"/>
       </w:pPr>
       <w:bookmarkStart w:id="23" w:name="_Ref46688516"/>
-      <w:bookmarkStart w:id="24" w:name="_Toc46688627"/>
+      <w:bookmarkStart w:id="24" w:name="_Toc46689158"/>
       <w:r>
         <w:t>4.1 Input voltage</w:t>
       </w:r>
@@ -4434,7 +4399,7 @@
         <w:pStyle w:val="Heading2"/>
       </w:pPr>
       <w:bookmarkStart w:id="25" w:name="_Ref46688518"/>
-      <w:bookmarkStart w:id="26" w:name="_Toc46688628"/>
+      <w:bookmarkStart w:id="26" w:name="_Toc46689159"/>
       <w:r>
         <w:t>4.1 Power consumption</w:t>
       </w:r>
@@ -4767,7 +4732,7 @@
           <w:noProof w:val="0"/>
         </w:rPr>
       </w:pPr>
-      <w:bookmarkStart w:id="29" w:name="_Toc46688629"/>
+      <w:bookmarkStart w:id="29" w:name="_Toc46689160"/>
       <w:r>
         <w:rPr>
           <w:noProof w:val="0"/>
@@ -4781,7 +4746,7 @@
         <w:pStyle w:val="Heading2"/>
       </w:pPr>
       <w:bookmarkStart w:id="30" w:name="_Ref45131279"/>
-      <w:bookmarkStart w:id="31" w:name="_Toc46688630"/>
+      <w:bookmarkStart w:id="31" w:name="_Toc46689161"/>
       <w:r>
         <w:t>Firmware</w:t>
       </w:r>
@@ -4806,7 +4771,7 @@
         <w:pStyle w:val="Heading2"/>
       </w:pPr>
       <w:bookmarkStart w:id="32" w:name="_Ref45130870"/>
-      <w:bookmarkStart w:id="33" w:name="_Toc46688631"/>
+      <w:bookmarkStart w:id="33" w:name="_Toc46689162"/>
       <w:r>
         <w:t>PCB &amp; schematic</w:t>
       </w:r>
@@ -4830,7 +4795,7 @@
       <w:pPr>
         <w:pStyle w:val="Heading2"/>
       </w:pPr>
-      <w:bookmarkStart w:id="34" w:name="_Toc46688632"/>
+      <w:bookmarkStart w:id="34" w:name="_Toc46689163"/>
       <w:r>
         <w:t>3</w:t>
       </w:r>

</xml_diff>

<commit_message>
A bit more info
</commit_message>
<xml_diff>
--- a/Manual.docx
+++ b/Manual.docx
@@ -74,6 +74,7 @@
           <w:lang w:val="en-GB"/>
         </w:rPr>
       </w:pPr>
+      <w:proofErr w:type="gramStart"/>
       <w:r>
         <w:rPr>
           <w:b/>
@@ -82,8 +83,9 @@
           <w:sz w:val="96"/>
           <w:szCs w:val="96"/>
         </w:rPr>
-        <w:t>ESP32 RGB lamp</w:t>
-      </w:r>
+        <w:t>Smart-light</w:t>
+      </w:r>
+      <w:proofErr w:type="gramEnd"/>
     </w:p>
     <w:p>
       <w:pPr>
@@ -1893,7 +1895,7 @@
           <w:i/>
           <w:iCs/>
         </w:rPr>
-        <w:t>ESP 32</w:t>
+        <w:t>smart-light</w:t>
       </w:r>
       <w:r>
         <w:t>”</w:t>
@@ -1938,6 +1940,62 @@
       </w:r>
       <w:r>
         <w:t xml:space="preserve"> can be set, do not forget to submit.</w:t>
+      </w:r>
+      <w:r>
+        <w:t xml:space="preserve"> The light will also try to make a captive portal to prompt you to login and setup these settings. Sadly, this only works with HTTP, use the mentioned IP if the device </w:t>
+      </w:r>
+      <w:proofErr w:type="gramStart"/>
+      <w:r>
+        <w:t>doesn’t</w:t>
+      </w:r>
+      <w:proofErr w:type="gramEnd"/>
+      <w:r>
+        <w:t xml:space="preserve"> prompt the login page.</w:t>
+      </w:r>
+    </w:p>
+    <w:p>
+      <w:pPr>
+        <w:pStyle w:val="NoSpacing"/>
+        <w:numPr>
+          <w:ilvl w:val="0"/>
+          <w:numId w:val="10"/>
+        </w:numPr>
+      </w:pPr>
+      <w:r>
+        <w:t xml:space="preserve">When the device is connected to WIFI it can be accessed by its IP address, but on devices who support </w:t>
+      </w:r>
+      <w:proofErr w:type="spellStart"/>
+      <w:r>
+        <w:t>mDNS</w:t>
+      </w:r>
+      <w:proofErr w:type="spellEnd"/>
+      <w:r>
+        <w:t xml:space="preserve">, like Windows and Apple, </w:t>
+      </w:r>
+      <w:hyperlink r:id="rId11" w:history="1">
+        <w:r>
+          <w:rPr>
+            <w:rStyle w:val="Hyperlink"/>
+          </w:rPr>
+          <w:t>smart-</w:t>
+        </w:r>
+        <w:proofErr w:type="spellStart"/>
+        <w:r>
+          <w:rPr>
+            <w:rStyle w:val="Hyperlink"/>
+          </w:rPr>
+          <w:t>light.local</w:t>
+        </w:r>
+        <w:proofErr w:type="spellEnd"/>
+        <w:r>
+          <w:rPr>
+            <w:rStyle w:val="Hyperlink"/>
+          </w:rPr>
+          <w:t>/info</w:t>
+        </w:r>
+      </w:hyperlink>
+      <w:r>
+        <w:t xml:space="preserve"> can be used.</w:t>
       </w:r>
     </w:p>
     <w:p>
@@ -2176,12 +2234,6 @@
           <w:i/>
           <w:iCs/>
         </w:rPr>
-      </w:r>
-      <w:r>
-        <w:rPr>
-          <w:i/>
-          <w:iCs/>
-        </w:rPr>
         <w:instrText xml:space="preserve"> \* MERGEFORMAT </w:instrText>
       </w:r>
       <w:r>
@@ -2189,6 +2241,12 @@
           <w:i/>
           <w:iCs/>
         </w:rPr>
+      </w:r>
+      <w:r>
+        <w:rPr>
+          <w:i/>
+          <w:iCs/>
+        </w:rPr>
         <w:fldChar w:fldCharType="separate"/>
       </w:r>
       <w:r>
@@ -2230,13 +2288,13 @@
           <w:i/>
           <w:iCs/>
         </w:rPr>
-      </w:r>
-      <w:r>
-        <w:rPr>
-          <w:i/>
-          <w:iCs/>
-        </w:rPr>
         <w:instrText xml:space="preserve"> \* MERGEFORMAT </w:instrText>
+      </w:r>
+      <w:r>
+        <w:rPr>
+          <w:i/>
+          <w:iCs/>
+        </w:rPr>
       </w:r>
       <w:r>
         <w:rPr>
@@ -2620,6 +2678,7 @@
         </w:numPr>
       </w:pPr>
       <w:r>
+        <w:lastRenderedPageBreak/>
         <w:t xml:space="preserve">If it was connected to </w:t>
       </w:r>
       <w:r>
@@ -2871,7 +2930,6 @@
       </w:pPr>
       <w:bookmarkStart w:id="8" w:name="_Toc46689152"/>
       <w:r>
-        <w:lastRenderedPageBreak/>
         <w:t xml:space="preserve">3.3 </w:t>
       </w:r>
       <w:r>
@@ -3010,7 +3068,7 @@
                           </pic:cNvPicPr>
                         </pic:nvPicPr>
                         <pic:blipFill>
-                          <a:blip r:embed="rId11">
+                          <a:blip r:embed="rId12">
                             <a:extLst>
                               <a:ext uri="{28A0092B-C50C-407E-A947-70E740481C1C}">
                                 <a14:useLocalDpi xmlns:a14="http://schemas.microsoft.com/office/drawing/2010/main" val="0"/>
@@ -3142,7 +3200,7 @@
                   <o:lock v:ext="edit" aspectratio="t"/>
                 </v:shapetype>
                 <v:shape id="Picture 7" o:spid="_x0000_s1027" type="#_x0000_t75" style="position:absolute;left:29;width:13703;height:8413;visibility:visible;mso-wrap-style:square" o:gfxdata="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" stroked="t" strokecolor="#f2f2f2 [3052]">
-                  <v:imagedata r:id="rId12" o:title=""/>
+                  <v:imagedata r:id="rId13" o:title=""/>
                   <v:path arrowok="t"/>
                 </v:shape>
                 <v:shapetype id="_x0000_t202" coordsize="21600,21600" o:spt="202" path="m,l,21600r21600,l21600,xe">
@@ -3382,7 +3440,7 @@
                           </pic:cNvPicPr>
                         </pic:nvPicPr>
                         <pic:blipFill>
-                          <a:blip r:embed="rId13" cstate="print">
+                          <a:blip r:embed="rId14" cstate="print">
                             <a:extLst>
                               <a:ext uri="{28A0092B-C50C-407E-A947-70E740481C1C}">
                                 <a14:useLocalDpi xmlns:a14="http://schemas.microsoft.com/office/drawing/2010/main" val="0"/>
@@ -3454,34 +3512,13 @@
                                 <w:fldChar w:fldCharType="end"/>
                               </w:r>
                               <w:r>
-                                <w:t xml:space="preserve"> </w:t>
-                              </w:r>
-                              <w:r>
-                                <w:t>–</w:t>
-                              </w:r>
-                              <w:r>
-                                <w:t xml:space="preserve"> </w:t>
-                              </w:r>
-                              <w:r>
-                                <w:t>I</w:t>
-                              </w:r>
-                              <w:r>
-                                <w:t>P address</w:t>
-                              </w:r>
-                              <w:r>
-                                <w:t xml:space="preserve"> </w:t>
-                              </w:r>
-                              <w:r>
-                                <w:t>‘198.168.1</w:t>
+                                <w:t xml:space="preserve"> – IP address ‘198.168.1</w:t>
                               </w:r>
                               <w:r>
                                 <w:t>.150</w:t>
                               </w:r>
                               <w:r>
-                                <w:t>’</w:t>
-                              </w:r>
-                              <w:r>
-                                <w:t xml:space="preserve"> </w:t>
+                                <w:t xml:space="preserve">’ </w:t>
                               </w:r>
                               <w:bookmarkEnd w:id="17"/>
                             </w:p>
@@ -3502,7 +3539,7 @@
                           </pic:cNvPicPr>
                         </pic:nvPicPr>
                         <pic:blipFill>
-                          <a:blip r:embed="rId14" cstate="print">
+                          <a:blip r:embed="rId15" cstate="print">
                             <a:extLst>
                               <a:ext uri="{28A0092B-C50C-407E-A947-70E740481C1C}">
                                 <a14:useLocalDpi xmlns:a14="http://schemas.microsoft.com/office/drawing/2010/main" val="0"/>
@@ -3531,7 +3568,7 @@
                           </pic:cNvPicPr>
                         </pic:nvPicPr>
                         <pic:blipFill>
-                          <a:blip r:embed="rId15" cstate="print">
+                          <a:blip r:embed="rId16" cstate="print">
                             <a:extLst>
                               <a:ext uri="{28A0092B-C50C-407E-A947-70E740481C1C}">
                                 <a14:useLocalDpi xmlns:a14="http://schemas.microsoft.com/office/drawing/2010/main" val="0"/>
@@ -3560,7 +3597,7 @@
                           </pic:cNvPicPr>
                         </pic:nvPicPr>
                         <pic:blipFill>
-                          <a:blip r:embed="rId16" cstate="print">
+                          <a:blip r:embed="rId17" cstate="print">
                             <a:extLst>
                               <a:ext uri="{28A0092B-C50C-407E-A947-70E740481C1C}">
                                 <a14:useLocalDpi xmlns:a14="http://schemas.microsoft.com/office/drawing/2010/main" val="0"/>
@@ -3591,7 +3628,7 @@
             <w:pict>
               <v:group w14:anchorId="14DD9BB4" id="Group 26" o:spid="_x0000_s1029" style="position:absolute;left:0;text-align:left;margin-left:17.95pt;margin-top:97.45pt;width:426.1pt;height:103.6pt;z-index:251674624" coordsize="54115,13155" o:gfxdata="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">
                 <v:shape id="Picture 13" o:spid="_x0000_s1030" type="#_x0000_t75" style="position:absolute;left:42653;width:11462;height:11423;visibility:visible;mso-wrap-style:square" o:gfxdata="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">
-                  <v:imagedata r:id="rId17" o:title=""/>
+                  <v:imagedata r:id="rId18" o:title=""/>
                 </v:shape>
                 <v:shape id="Text Box 14" o:spid="_x0000_s1031" type="#_x0000_t202" style="position:absolute;top:11485;width:54082;height:1670;visibility:visible;mso-wrap-style:square;v-text-anchor:top" o:gfxdata="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" stroked="f">
                   <v:textbox inset="0,0,0,0">
@@ -3627,34 +3664,13 @@
                           <w:fldChar w:fldCharType="end"/>
                         </w:r>
                         <w:r>
-                          <w:t xml:space="preserve"> </w:t>
-                        </w:r>
-                        <w:r>
-                          <w:t>–</w:t>
-                        </w:r>
-                        <w:r>
-                          <w:t xml:space="preserve"> </w:t>
-                        </w:r>
-                        <w:r>
-                          <w:t>I</w:t>
-                        </w:r>
-                        <w:r>
-                          <w:t>P address</w:t>
-                        </w:r>
-                        <w:r>
-                          <w:t xml:space="preserve"> </w:t>
-                        </w:r>
-                        <w:r>
-                          <w:t>‘198.168.1</w:t>
+                          <w:t xml:space="preserve"> – IP address ‘198.168.1</w:t>
                         </w:r>
                         <w:r>
                           <w:t>.150</w:t>
                         </w:r>
                         <w:r>
-                          <w:t>’</w:t>
-                        </w:r>
-                        <w:r>
-                          <w:t xml:space="preserve"> </w:t>
+                          <w:t xml:space="preserve">’ </w:t>
                         </w:r>
                         <w:bookmarkEnd w:id="18"/>
                       </w:p>
@@ -3662,13 +3678,13 @@
                   </v:textbox>
                 </v:shape>
                 <v:shape id="Picture 17" o:spid="_x0000_s1032" type="#_x0000_t75" style="position:absolute;width:11601;height:11480;visibility:visible;mso-wrap-style:square" o:gfxdata="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">
-                  <v:imagedata r:id="rId18" o:title=""/>
+                  <v:imagedata r:id="rId19" o:title=""/>
                 </v:shape>
                 <v:shape id="Picture 23" o:spid="_x0000_s1033" type="#_x0000_t75" style="position:absolute;left:14217;width:11602;height:11480;visibility:visible;mso-wrap-style:square" o:gfxdata="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">
-                  <v:imagedata r:id="rId19" o:title=""/>
+                  <v:imagedata r:id="rId20" o:title=""/>
                 </v:shape>
                 <v:shape id="Picture 24" o:spid="_x0000_s1034" type="#_x0000_t75" style="position:absolute;left:28435;width:11602;height:11480;visibility:visible;mso-wrap-style:square" o:gfxdata="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">
-                  <v:imagedata r:id="rId20" o:title=""/>
+                  <v:imagedata r:id="rId21" o:title=""/>
                 </v:shape>
                 <w10:wrap type="square"/>
               </v:group>
@@ -3839,6 +3855,7 @@
       </w:pPr>
       <w:bookmarkStart w:id="19" w:name="_Toc46689156"/>
       <w:r>
+        <w:lastRenderedPageBreak/>
         <w:t>Control</w:t>
       </w:r>
       <w:bookmarkEnd w:id="19"/>
@@ -3887,7 +3904,7 @@
                           </pic:cNvPicPr>
                         </pic:nvPicPr>
                         <pic:blipFill>
-                          <a:blip r:embed="rId21" cstate="print">
+                          <a:blip r:embed="rId22" cstate="print">
                             <a:extLst>
                               <a:ext uri="{28A0092B-C50C-407E-A947-70E740481C1C}">
                                 <a14:useLocalDpi xmlns:a14="http://schemas.microsoft.com/office/drawing/2010/main" val="0"/>
@@ -3996,7 +4013,7 @@
             <w:pict>
               <v:group w14:anchorId="6B10379A" id="Group 6" o:spid="_x0000_s1035" style="position:absolute;left:0;text-align:left;margin-left:286.95pt;margin-top:8.1pt;width:162.95pt;height:120.95pt;z-index:251660288;mso-height-relative:margin" coordorigin="29" coordsize="20703,15368" o:gfxdata="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">
                 <v:shape id="Picture 4" o:spid="_x0000_s1036" type="#_x0000_t75" style="position:absolute;left:29;width:20703;height:13586;visibility:visible;mso-wrap-style:square" o:preferrelative="f" o:gfxdata="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" stroked="t" strokecolor="#f2f2f2 [3052]">
-                  <v:imagedata r:id="rId22" o:title=""/>
+                  <v:imagedata r:id="rId23" o:title=""/>
                   <v:path arrowok="t"/>
                 </v:shape>
                 <v:shape id="Text Box 5" o:spid="_x0000_s1037" type="#_x0000_t202" style="position:absolute;left:44;top:13704;width:20688;height:1664;visibility:visible;mso-wrap-style:square;v-text-anchor:top" o:gfxdata="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" stroked="f">
@@ -4241,7 +4258,6 @@
           <w:b/>
           <w:bCs/>
         </w:rPr>
-        <w:lastRenderedPageBreak/>
         <w:t>Hourly animation</w:t>
       </w:r>
       <w:r>
@@ -4336,9 +4352,377 @@
     </w:p>
     <w:p>
       <w:pPr>
+        <w:pStyle w:val="Heading2"/>
+      </w:pPr>
+      <w:r>
+        <w:t>3.5 Soft settings</w:t>
+      </w:r>
+    </w:p>
+    <w:p>
+      <w:pPr>
         <w:pStyle w:val="NoSpacing"/>
         <w:ind w:left="0"/>
       </w:pPr>
+      <w:r>
+        <w:t xml:space="preserve">There are multiple soft settings, these are settings that can be changed after the sketch has been uploaded. </w:t>
+      </w:r>
+    </w:p>
+    <w:p>
+      <w:pPr>
+        <w:pStyle w:val="NoSpacing"/>
+        <w:ind w:left="0"/>
+      </w:pPr>
+      <w:r>
+        <w:t xml:space="preserve">The most up-to-date values can be </w:t>
+      </w:r>
+      <w:proofErr w:type="gramStart"/>
+      <w:r>
+        <w:t>find</w:t>
+      </w:r>
+      <w:proofErr w:type="gramEnd"/>
+      <w:r>
+        <w:t xml:space="preserve"> in the top of the ‘</w:t>
+      </w:r>
+      <w:proofErr w:type="spellStart"/>
+      <w:r>
+        <w:t>handler.ino</w:t>
+      </w:r>
+      <w:proofErr w:type="spellEnd"/>
+      <w:r>
+        <w:t>’ source file. Some settings can only be set in ‘</w:t>
+      </w:r>
+      <w:hyperlink r:id="rId24" w:history="1">
+        <w:r>
+          <w:rPr>
+            <w:rStyle w:val="Hyperlink"/>
+          </w:rPr>
+          <w:t>smart-</w:t>
+        </w:r>
+        <w:proofErr w:type="spellStart"/>
+        <w:r>
+          <w:rPr>
+            <w:rStyle w:val="Hyperlink"/>
+          </w:rPr>
+          <w:t>light.local</w:t>
+        </w:r>
+        <w:proofErr w:type="spellEnd"/>
+        <w:r>
+          <w:rPr>
+            <w:rStyle w:val="Hyperlink"/>
+          </w:rPr>
+          <w:t>/</w:t>
+        </w:r>
+        <w:r>
+          <w:rPr>
+            <w:rStyle w:val="Hyperlink"/>
+          </w:rPr>
+          <w:t>IP</w:t>
+        </w:r>
+      </w:hyperlink>
+      <w:r>
+        <w:t>’, others can be done by the settings menu in the main screen.</w:t>
+      </w:r>
+    </w:p>
+    <w:p>
+      <w:pPr>
+        <w:pStyle w:val="NoSpacing"/>
+        <w:numPr>
+          <w:ilvl w:val="0"/>
+          <w:numId w:val="13"/>
+        </w:numPr>
+      </w:pPr>
+      <w:proofErr w:type="spellStart"/>
+      <w:r>
+        <w:rPr>
+          <w:b/>
+          <w:bCs/>
+        </w:rPr>
+        <w:t>AutoBrightness</w:t>
+      </w:r>
+      <w:proofErr w:type="spellEnd"/>
+      <w:r>
+        <w:t xml:space="preserve"> </w:t>
+      </w:r>
+      <w:r>
+        <w:t>Turns on</w:t>
+      </w:r>
+      <w:r>
+        <w:t xml:space="preserve"> brightness i</w:t>
+      </w:r>
+      <w:r>
+        <w:t>f</w:t>
+      </w:r>
+      <w:r>
+        <w:t xml:space="preserve"> enabled</w:t>
+      </w:r>
+      <w:r>
+        <w:t>, the curve of which can be set with N and P</w:t>
+      </w:r>
+    </w:p>
+    <w:p>
+      <w:pPr>
+        <w:pStyle w:val="NoSpacing"/>
+        <w:numPr>
+          <w:ilvl w:val="0"/>
+          <w:numId w:val="13"/>
+        </w:numPr>
+      </w:pPr>
+      <w:proofErr w:type="spellStart"/>
+      <w:r>
+        <w:rPr>
+          <w:b/>
+          <w:bCs/>
+        </w:rPr>
+        <w:t>AutoBrightnessN</w:t>
+      </w:r>
+      <w:proofErr w:type="spellEnd"/>
+      <w:r>
+        <w:t xml:space="preserve"> Brightness = M*X+N</w:t>
+      </w:r>
+    </w:p>
+    <w:p>
+      <w:pPr>
+        <w:pStyle w:val="NoSpacing"/>
+        <w:numPr>
+          <w:ilvl w:val="0"/>
+          <w:numId w:val="13"/>
+        </w:numPr>
+        <w:rPr>
+          <w:b/>
+          <w:bCs/>
+        </w:rPr>
+      </w:pPr>
+      <w:proofErr w:type="spellStart"/>
+      <w:r>
+        <w:rPr>
+          <w:b/>
+          <w:bCs/>
+        </w:rPr>
+        <w:t>AutoBrightnessP</w:t>
+      </w:r>
+      <w:proofErr w:type="spellEnd"/>
+    </w:p>
+    <w:p>
+      <w:pPr>
+        <w:pStyle w:val="NoSpacing"/>
+        <w:numPr>
+          <w:ilvl w:val="0"/>
+          <w:numId w:val="13"/>
+        </w:numPr>
+      </w:pPr>
+      <w:proofErr w:type="spellStart"/>
+      <w:r>
+        <w:rPr>
+          <w:b/>
+          <w:bCs/>
+        </w:rPr>
+        <w:t>ClockHourLines</w:t>
+      </w:r>
+      <w:proofErr w:type="spellEnd"/>
+      <w:r>
+        <w:t xml:space="preserve"> how bright each hour mark needs to be on a scale of 0 (OFF) to 255</w:t>
+      </w:r>
+    </w:p>
+    <w:p>
+      <w:pPr>
+        <w:pStyle w:val="NoSpacing"/>
+        <w:numPr>
+          <w:ilvl w:val="0"/>
+          <w:numId w:val="13"/>
+        </w:numPr>
+        <w:rPr>
+          <w:b/>
+          <w:bCs/>
+        </w:rPr>
+      </w:pPr>
+      <w:proofErr w:type="spellStart"/>
+      <w:r>
+        <w:rPr>
+          <w:b/>
+          <w:bCs/>
+        </w:rPr>
+        <w:t>ClockHourAnalog</w:t>
+      </w:r>
+      <w:proofErr w:type="spellEnd"/>
+      <w:r>
+        <w:t xml:space="preserve"> Will use all 60 </w:t>
+      </w:r>
+      <w:r>
+        <w:t>LED</w:t>
+      </w:r>
+      <w:r>
+        <w:t>s to display the hour, not just 12</w:t>
+      </w:r>
+    </w:p>
+    <w:p>
+      <w:pPr>
+        <w:pStyle w:val="NoSpacing"/>
+        <w:numPr>
+          <w:ilvl w:val="0"/>
+          <w:numId w:val="13"/>
+        </w:numPr>
+        <w:rPr>
+          <w:b/>
+          <w:bCs/>
+        </w:rPr>
+      </w:pPr>
+      <w:proofErr w:type="spellStart"/>
+      <w:r>
+        <w:rPr>
+          <w:b/>
+          <w:bCs/>
+        </w:rPr>
+        <w:t>ClockOffset</w:t>
+      </w:r>
+      <w:proofErr w:type="spellEnd"/>
+      <w:r>
+        <w:rPr>
+          <w:b/>
+          <w:bCs/>
+        </w:rPr>
+        <w:t xml:space="preserve"> </w:t>
+      </w:r>
+      <w:r>
+        <w:t>Number</w:t>
+      </w:r>
+      <w:r>
+        <w:t xml:space="preserve"> of LEDs to offset/rotate the clock, so 12 o'clock would be UP. </w:t>
+      </w:r>
+      <w:r>
+        <w:t>D</w:t>
+      </w:r>
+      <w:r>
+        <w:t>oes NOT work in Animations</w:t>
+      </w:r>
+    </w:p>
+    <w:p>
+      <w:pPr>
+        <w:pStyle w:val="NoSpacing"/>
+        <w:numPr>
+          <w:ilvl w:val="0"/>
+          <w:numId w:val="13"/>
+        </w:numPr>
+        <w:rPr>
+          <w:b/>
+          <w:bCs/>
+        </w:rPr>
+      </w:pPr>
+      <w:proofErr w:type="spellStart"/>
+      <w:r>
+        <w:rPr>
+          <w:b/>
+          <w:bCs/>
+        </w:rPr>
+        <w:t>Bootmode</w:t>
+      </w:r>
+      <w:proofErr w:type="spellEnd"/>
+      <w:r>
+        <w:rPr>
+          <w:b/>
+          <w:bCs/>
+        </w:rPr>
+        <w:t xml:space="preserve"> </w:t>
+      </w:r>
+      <w:proofErr w:type="gramStart"/>
+      <w:r>
+        <w:t>In</w:t>
+      </w:r>
+      <w:proofErr w:type="gramEnd"/>
+      <w:r>
+        <w:t xml:space="preserve"> which mode to start in after start-up</w:t>
+      </w:r>
+    </w:p>
+    <w:p>
+      <w:pPr>
+        <w:pStyle w:val="NoSpacing"/>
+        <w:numPr>
+          <w:ilvl w:val="0"/>
+          <w:numId w:val="13"/>
+        </w:numPr>
+        <w:rPr>
+          <w:b/>
+          <w:bCs/>
+        </w:rPr>
+      </w:pPr>
+      <w:r>
+        <w:rPr>
+          <w:b/>
+          <w:bCs/>
+        </w:rPr>
+        <w:t>Mode</w:t>
+      </w:r>
+      <w:r>
+        <w:t xml:space="preserve"> The current mode the light is in</w:t>
+      </w:r>
+    </w:p>
+    <w:p>
+      <w:pPr>
+        <w:pStyle w:val="NoSpacing"/>
+        <w:numPr>
+          <w:ilvl w:val="0"/>
+          <w:numId w:val="13"/>
+        </w:numPr>
+        <w:rPr>
+          <w:b/>
+          <w:bCs/>
+        </w:rPr>
+      </w:pPr>
+      <w:proofErr w:type="spellStart"/>
+      <w:r>
+        <w:rPr>
+          <w:b/>
+          <w:bCs/>
+        </w:rPr>
+        <w:t>DoublePressMode</w:t>
+      </w:r>
+      <w:proofErr w:type="spellEnd"/>
+      <w:r>
+        <w:rPr>
+          <w:b/>
+          <w:bCs/>
+        </w:rPr>
+        <w:t xml:space="preserve"> </w:t>
+      </w:r>
+      <w:proofErr w:type="gramStart"/>
+      <w:r>
+        <w:t>In</w:t>
+      </w:r>
+      <w:proofErr w:type="gramEnd"/>
+      <w:r>
+        <w:t xml:space="preserve"> what mode to go into when the button is double pressed</w:t>
+      </w:r>
+    </w:p>
+    <w:p>
+      <w:pPr>
+        <w:pStyle w:val="NoSpacing"/>
+        <w:numPr>
+          <w:ilvl w:val="0"/>
+          <w:numId w:val="13"/>
+        </w:numPr>
+        <w:rPr>
+          <w:b/>
+          <w:bCs/>
+        </w:rPr>
+      </w:pPr>
+      <w:proofErr w:type="spellStart"/>
+      <w:r>
+        <w:rPr>
+          <w:b/>
+          <w:bCs/>
+        </w:rPr>
+        <w:t>HourlyAnimation</w:t>
+      </w:r>
+      <w:proofErr w:type="spellEnd"/>
+      <w:r>
+        <w:rPr>
+          <w:b/>
+          <w:bCs/>
+        </w:rPr>
+        <w:t xml:space="preserve"> </w:t>
+      </w:r>
+      <w:r>
+        <w:t>If it needs to show hourly animations when in CLOCK mode</w:t>
+      </w:r>
     </w:p>
     <w:p>
       <w:pPr>
@@ -4373,25 +4757,10 @@
         <w:pStyle w:val="NoSpacing"/>
       </w:pPr>
       <w:r>
-        <w:t>The power supply is either 5V or 12V</w:t>
-      </w:r>
-      <w:r>
-        <w:t>. The</w:t>
-      </w:r>
-      <w:r>
-        <w:t xml:space="preserve"> difference in the voltage is the used LED strip. If the W</w:t>
-      </w:r>
-      <w:r>
-        <w:t xml:space="preserve">S2812B </w:t>
-      </w:r>
-      <w:r>
-        <w:t xml:space="preserve">(older model) </w:t>
-      </w:r>
-      <w:r>
-        <w:t>is used it would need to be 5V, but if the WS2815 are used then 12V is required</w:t>
-      </w:r>
-      <w:r>
-        <w:t>. The newer model WS2815 with redundant data lines is 12V.</w:t>
+        <w:t>The power supply is either 5V or 12V. The difference in the voltage is the used LED strip. If the W</w:t>
+      </w:r>
+      <w:r>
+        <w:t>S2812B (older model) is used it would need to be 5V, but if the WS2815 are used then 12V is required. The newer model WS2815 with redundant data lines is 12V.</w:t>
       </w:r>
     </w:p>
     <w:p>
@@ -4411,19 +4780,7 @@
         <w:pStyle w:val="NoSpacing"/>
       </w:pPr>
       <w:r>
-        <w:t>T</w:t>
-      </w:r>
-      <w:r>
-        <w:t>he lamp will consume 18</w:t>
-      </w:r>
-      <w:r>
-        <w:t>W</w:t>
-      </w:r>
-      <w:r>
-        <w:t>atts at maximum, so as an example for 5V a 3.6A power supply is required to allow full brightness.</w:t>
-      </w:r>
-      <w:r>
-        <w:t xml:space="preserve"> Although actual measurements came closer to 12Watt.</w:t>
+        <w:t>The lamp will consume 18Watts at maximum, so as an example for 5V a 3.6A power supply is required to allow full brightness. Although actual measurements came closer to 12Watt.</w:t>
       </w:r>
     </w:p>
     <w:p>
@@ -4436,6 +4793,7 @@
         <w:pStyle w:val="NoSpacing"/>
       </w:pPr>
       <w:r>
+        <w:lastRenderedPageBreak/>
         <w:t>The idle power consumption is 5V 0.13A which is 0.65Watt (measured with no LEDs, but WIFI is on)</w:t>
       </w:r>
     </w:p>
@@ -4498,7 +4856,7 @@
                           </pic:cNvPicPr>
                         </pic:nvPicPr>
                         <pic:blipFill>
-                          <a:blip r:embed="rId23" cstate="print">
+                          <a:blip r:embed="rId25" cstate="print">
                             <a:extLst>
                               <a:ext uri="{28A0092B-C50C-407E-A947-70E740481C1C}">
                                 <a14:useLocalDpi xmlns:a14="http://schemas.microsoft.com/office/drawing/2010/main" val="0"/>
@@ -4609,7 +4967,7 @@
             <w:pict>
               <v:group w14:anchorId="4BBC53CA" id="Group 3" o:spid="_x0000_s1038" style="position:absolute;left:0;text-align:left;margin-left:341.9pt;margin-top:8.95pt;width:97.75pt;height:35.35pt;z-index:251676672;mso-height-relative:margin" coordsize="12414,4489" o:gfxdata="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">
                 <v:shape id="Picture 1" o:spid="_x0000_s1039" type="#_x0000_t75" style="position:absolute;width:12414;height:2908;visibility:visible;mso-wrap-style:square" o:gfxdata="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">
-                  <v:imagedata r:id="rId24" o:title=""/>
+                  <v:imagedata r:id="rId26" o:title=""/>
                 </v:shape>
                 <v:shape id="Text Box 2" o:spid="_x0000_s1040" type="#_x0000_t202" style="position:absolute;top:2908;width:12414;height:1581;visibility:visible;mso-wrap-style:square;v-text-anchor:top" o:gfxdata="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" stroked="f">
                   <v:textbox inset="0,0,0,0">
@@ -4757,7 +5115,7 @@
       <w:pPr>
         <w:pStyle w:val="NoSpacing"/>
       </w:pPr>
-      <w:hyperlink r:id="rId25" w:history="1">
+      <w:hyperlink r:id="rId27" w:history="1">
         <w:r>
           <w:rPr>
             <w:rStyle w:val="Hyperlink"/>
@@ -4782,7 +5140,7 @@
       <w:pPr>
         <w:pStyle w:val="NoSpacing"/>
       </w:pPr>
-      <w:hyperlink r:id="rId26" w:history="1">
+      <w:hyperlink r:id="rId28" w:history="1">
         <w:r>
           <w:rPr>
             <w:rStyle w:val="Hyperlink"/>
@@ -4814,7 +5172,7 @@
       <w:pPr>
         <w:pStyle w:val="NoSpacing"/>
       </w:pPr>
-      <w:hyperlink r:id="rId27" w:history="1">
+      <w:hyperlink r:id="rId29" w:history="1">
         <w:r>
           <w:rPr>
             <w:rStyle w:val="Hyperlink"/>
@@ -4875,7 +5233,6 @@
         <w:docPartUnique/>
       </w:docPartObj>
     </w:sdtPr>
-    <w:sdtEndPr/>
     <w:sdtContent>
       <w:p>
         <w:pPr>
@@ -4967,7 +5324,7 @@
           <w:rPr>
             <w:noProof/>
           </w:rPr>
-          <w:instrText>5</w:instrText>
+          <w:instrText>6</w:instrText>
         </w:r>
         <w:r>
           <w:rPr>
@@ -4990,7 +5347,7 @@
           <w:rPr>
             <w:noProof/>
           </w:rPr>
-          <w:t>3</w:t>
+          <w:t>4</w:t>
         </w:r>
         <w:r>
           <w:rPr>
@@ -5585,6 +5942,119 @@
     </w:lvl>
   </w:abstractNum>
   <w:abstractNum w:abstractNumId="6" w15:restartNumberingAfterBreak="0">
+    <w:nsid w:val="40164F24"/>
+    <w:multiLevelType w:val="hybridMultilevel"/>
+    <w:tmpl w:val="CF9E81F6"/>
+    <w:lvl w:ilvl="0" w:tplc="08090001">
+      <w:start w:val="1"/>
+      <w:numFmt w:val="bullet"/>
+      <w:lvlText w:val=""/>
+      <w:lvlJc w:val="left"/>
+      <w:pPr>
+        <w:ind w:left="720" w:hanging="360"/>
+      </w:pPr>
+      <w:rPr>
+        <w:rFonts w:ascii="Symbol" w:hAnsi="Symbol" w:hint="default"/>
+      </w:rPr>
+    </w:lvl>
+    <w:lvl w:ilvl="1" w:tplc="08090003" w:tentative="1">
+      <w:start w:val="1"/>
+      <w:numFmt w:val="bullet"/>
+      <w:lvlText w:val="o"/>
+      <w:lvlJc w:val="left"/>
+      <w:pPr>
+        <w:ind w:left="1440" w:hanging="360"/>
+      </w:pPr>
+      <w:rPr>
+        <w:rFonts w:ascii="Courier New" w:hAnsi="Courier New" w:cs="Courier New" w:hint="default"/>
+      </w:rPr>
+    </w:lvl>
+    <w:lvl w:ilvl="2" w:tplc="08090005" w:tentative="1">
+      <w:start w:val="1"/>
+      <w:numFmt w:val="bullet"/>
+      <w:lvlText w:val=""/>
+      <w:lvlJc w:val="left"/>
+      <w:pPr>
+        <w:ind w:left="2160" w:hanging="360"/>
+      </w:pPr>
+      <w:rPr>
+        <w:rFonts w:ascii="Wingdings" w:hAnsi="Wingdings" w:hint="default"/>
+      </w:rPr>
+    </w:lvl>
+    <w:lvl w:ilvl="3" w:tplc="08090001" w:tentative="1">
+      <w:start w:val="1"/>
+      <w:numFmt w:val="bullet"/>
+      <w:lvlText w:val=""/>
+      <w:lvlJc w:val="left"/>
+      <w:pPr>
+        <w:ind w:left="2880" w:hanging="360"/>
+      </w:pPr>
+      <w:rPr>
+        <w:rFonts w:ascii="Symbol" w:hAnsi="Symbol" w:hint="default"/>
+      </w:rPr>
+    </w:lvl>
+    <w:lvl w:ilvl="4" w:tplc="08090003" w:tentative="1">
+      <w:start w:val="1"/>
+      <w:numFmt w:val="bullet"/>
+      <w:lvlText w:val="o"/>
+      <w:lvlJc w:val="left"/>
+      <w:pPr>
+        <w:ind w:left="3600" w:hanging="360"/>
+      </w:pPr>
+      <w:rPr>
+        <w:rFonts w:ascii="Courier New" w:hAnsi="Courier New" w:cs="Courier New" w:hint="default"/>
+      </w:rPr>
+    </w:lvl>
+    <w:lvl w:ilvl="5" w:tplc="08090005" w:tentative="1">
+      <w:start w:val="1"/>
+      <w:numFmt w:val="bullet"/>
+      <w:lvlText w:val=""/>
+      <w:lvlJc w:val="left"/>
+      <w:pPr>
+        <w:ind w:left="4320" w:hanging="360"/>
+      </w:pPr>
+      <w:rPr>
+        <w:rFonts w:ascii="Wingdings" w:hAnsi="Wingdings" w:hint="default"/>
+      </w:rPr>
+    </w:lvl>
+    <w:lvl w:ilvl="6" w:tplc="08090001" w:tentative="1">
+      <w:start w:val="1"/>
+      <w:numFmt w:val="bullet"/>
+      <w:lvlText w:val=""/>
+      <w:lvlJc w:val="left"/>
+      <w:pPr>
+        <w:ind w:left="5040" w:hanging="360"/>
+      </w:pPr>
+      <w:rPr>
+        <w:rFonts w:ascii="Symbol" w:hAnsi="Symbol" w:hint="default"/>
+      </w:rPr>
+    </w:lvl>
+    <w:lvl w:ilvl="7" w:tplc="08090003" w:tentative="1">
+      <w:start w:val="1"/>
+      <w:numFmt w:val="bullet"/>
+      <w:lvlText w:val="o"/>
+      <w:lvlJc w:val="left"/>
+      <w:pPr>
+        <w:ind w:left="5760" w:hanging="360"/>
+      </w:pPr>
+      <w:rPr>
+        <w:rFonts w:ascii="Courier New" w:hAnsi="Courier New" w:cs="Courier New" w:hint="default"/>
+      </w:rPr>
+    </w:lvl>
+    <w:lvl w:ilvl="8" w:tplc="08090005" w:tentative="1">
+      <w:start w:val="1"/>
+      <w:numFmt w:val="bullet"/>
+      <w:lvlText w:val=""/>
+      <w:lvlJc w:val="left"/>
+      <w:pPr>
+        <w:ind w:left="6480" w:hanging="360"/>
+      </w:pPr>
+      <w:rPr>
+        <w:rFonts w:ascii="Wingdings" w:hAnsi="Wingdings" w:hint="default"/>
+      </w:rPr>
+    </w:lvl>
+  </w:abstractNum>
+  <w:abstractNum w:abstractNumId="7" w15:restartNumberingAfterBreak="0">
     <w:nsid w:val="41CE4734"/>
     <w:multiLevelType w:val="hybridMultilevel"/>
     <w:tmpl w:val="C85E485A"/>
@@ -5697,7 +6167,7 @@
       </w:rPr>
     </w:lvl>
   </w:abstractNum>
-  <w:abstractNum w:abstractNumId="7" w15:restartNumberingAfterBreak="0">
+  <w:abstractNum w:abstractNumId="8" w15:restartNumberingAfterBreak="0">
     <w:nsid w:val="42284163"/>
     <w:multiLevelType w:val="hybridMultilevel"/>
     <w:tmpl w:val="B4584804"/>
@@ -5810,7 +6280,7 @@
       </w:rPr>
     </w:lvl>
   </w:abstractNum>
-  <w:abstractNum w:abstractNumId="8" w15:restartNumberingAfterBreak="0">
+  <w:abstractNum w:abstractNumId="9" w15:restartNumberingAfterBreak="0">
     <w:nsid w:val="4C505A36"/>
     <w:multiLevelType w:val="hybridMultilevel"/>
     <w:tmpl w:val="4B9E3980"/>
@@ -5896,7 +6366,7 @@
       </w:pPr>
     </w:lvl>
   </w:abstractNum>
-  <w:abstractNum w:abstractNumId="9" w15:restartNumberingAfterBreak="0">
+  <w:abstractNum w:abstractNumId="10" w15:restartNumberingAfterBreak="0">
     <w:nsid w:val="51B55960"/>
     <w:multiLevelType w:val="multilevel"/>
     <w:tmpl w:val="849A886A"/>
@@ -6018,7 +6488,7 @@
       </w:rPr>
     </w:lvl>
   </w:abstractNum>
-  <w:abstractNum w:abstractNumId="10" w15:restartNumberingAfterBreak="0">
+  <w:abstractNum w:abstractNumId="11" w15:restartNumberingAfterBreak="0">
     <w:nsid w:val="641C53AD"/>
     <w:multiLevelType w:val="hybridMultilevel"/>
     <w:tmpl w:val="67964B42"/>
@@ -6131,7 +6601,7 @@
       </w:rPr>
     </w:lvl>
   </w:abstractNum>
-  <w:abstractNum w:abstractNumId="11" w15:restartNumberingAfterBreak="0">
+  <w:abstractNum w:abstractNumId="12" w15:restartNumberingAfterBreak="0">
     <w:nsid w:val="7FFB094B"/>
     <w:multiLevelType w:val="hybridMultilevel"/>
     <w:tmpl w:val="7EA84F3A"/>
@@ -6245,7 +6715,7 @@
     </w:lvl>
   </w:abstractNum>
   <w:num w:numId="1">
-    <w:abstractNumId w:val="9"/>
+    <w:abstractNumId w:val="10"/>
   </w:num>
   <w:num w:numId="2">
     <w:abstractNumId w:val="3"/>
@@ -6254,19 +6724,19 @@
     <w:abstractNumId w:val="4"/>
   </w:num>
   <w:num w:numId="4">
-    <w:abstractNumId w:val="8"/>
+    <w:abstractNumId w:val="9"/>
   </w:num>
   <w:num w:numId="5">
     <w:abstractNumId w:val="0"/>
   </w:num>
   <w:num w:numId="6">
-    <w:abstractNumId w:val="6"/>
+    <w:abstractNumId w:val="7"/>
   </w:num>
   <w:num w:numId="7">
-    <w:abstractNumId w:val="10"/>
+    <w:abstractNumId w:val="11"/>
   </w:num>
   <w:num w:numId="8">
-    <w:abstractNumId w:val="7"/>
+    <w:abstractNumId w:val="8"/>
   </w:num>
   <w:num w:numId="9">
     <w:abstractNumId w:val="2"/>
@@ -6275,10 +6745,13 @@
     <w:abstractNumId w:val="5"/>
   </w:num>
   <w:num w:numId="11">
-    <w:abstractNumId w:val="11"/>
+    <w:abstractNumId w:val="12"/>
   </w:num>
   <w:num w:numId="12">
     <w:abstractNumId w:val="1"/>
+  </w:num>
+  <w:num w:numId="13">
+    <w:abstractNumId w:val="6"/>
   </w:num>
 </w:numbering>
 </file>
@@ -7203,6 +7676,86 @@
       <w:ind w:left="440"/>
     </w:pPr>
   </w:style>
+  <w:style w:type="character" w:styleId="CommentReference">
+    <w:name w:val="annotation reference"/>
+    <w:basedOn w:val="DefaultParagraphFont"/>
+    <w:uiPriority w:val="99"/>
+    <w:semiHidden/>
+    <w:unhideWhenUsed/>
+    <w:rsid w:val="00632253"/>
+    <w:rPr>
+      <w:sz w:val="16"/>
+      <w:szCs w:val="16"/>
+    </w:rPr>
+  </w:style>
+  <w:style w:type="paragraph" w:styleId="CommentText">
+    <w:name w:val="annotation text"/>
+    <w:basedOn w:val="Normal"/>
+    <w:link w:val="CommentTextChar"/>
+    <w:uiPriority w:val="99"/>
+    <w:semiHidden/>
+    <w:unhideWhenUsed/>
+    <w:rsid w:val="00632253"/>
+    <w:pPr>
+      <w:spacing w:line="240" w:lineRule="auto"/>
+    </w:pPr>
+    <w:rPr>
+      <w:sz w:val="20"/>
+      <w:szCs w:val="20"/>
+    </w:rPr>
+  </w:style>
+  <w:style w:type="character" w:customStyle="1" w:styleId="CommentTextChar">
+    <w:name w:val="Comment Text Char"/>
+    <w:basedOn w:val="DefaultParagraphFont"/>
+    <w:link w:val="CommentText"/>
+    <w:uiPriority w:val="99"/>
+    <w:semiHidden/>
+    <w:rsid w:val="00632253"/>
+    <w:rPr>
+      <w:sz w:val="20"/>
+      <w:szCs w:val="20"/>
+    </w:rPr>
+  </w:style>
+  <w:style w:type="paragraph" w:styleId="CommentSubject">
+    <w:name w:val="annotation subject"/>
+    <w:basedOn w:val="CommentText"/>
+    <w:next w:val="CommentText"/>
+    <w:link w:val="CommentSubjectChar"/>
+    <w:uiPriority w:val="99"/>
+    <w:semiHidden/>
+    <w:unhideWhenUsed/>
+    <w:rsid w:val="00632253"/>
+    <w:rPr>
+      <w:b/>
+      <w:bCs/>
+    </w:rPr>
+  </w:style>
+  <w:style w:type="character" w:customStyle="1" w:styleId="CommentSubjectChar">
+    <w:name w:val="Comment Subject Char"/>
+    <w:basedOn w:val="CommentTextChar"/>
+    <w:link w:val="CommentSubject"/>
+    <w:uiPriority w:val="99"/>
+    <w:semiHidden/>
+    <w:rsid w:val="00632253"/>
+    <w:rPr>
+      <w:b/>
+      <w:bCs/>
+      <w:sz w:val="20"/>
+      <w:szCs w:val="20"/>
+    </w:rPr>
+  </w:style>
+  <w:style w:type="character" w:styleId="UnresolvedMention">
+    <w:name w:val="Unresolved Mention"/>
+    <w:basedOn w:val="DefaultParagraphFont"/>
+    <w:uiPriority w:val="99"/>
+    <w:semiHidden/>
+    <w:unhideWhenUsed/>
+    <w:rsid w:val="00632253"/>
+    <w:rPr>
+      <w:color w:val="605E5C"/>
+      <w:shd w:val="clear" w:color="auto" w:fill="E1DFDD"/>
+    </w:rPr>
+  </w:style>
 </w:styles>
 </file>
 

</xml_diff>

<commit_message>
Added smart clock PCB link #13
</commit_message>
<xml_diff>
--- a/Manual.docx
+++ b/Manual.docx
@@ -3130,27 +3130,14 @@
                               <w:r>
                                 <w:t xml:space="preserve">Figure </w:t>
                               </w:r>
-                              <w:r>
-                                <w:fldChar w:fldCharType="begin"/>
-                              </w:r>
-                              <w:r>
-                                <w:instrText xml:space="preserve"> SEQ Figure \* ARABIC </w:instrText>
-                              </w:r>
-                              <w:r>
-                                <w:fldChar w:fldCharType="separate"/>
-                              </w:r>
-                              <w:r>
-                                <w:rPr>
-                                  <w:noProof/>
-                                </w:rPr>
-                                <w:t>2</w:t>
-                              </w:r>
-                              <w:r>
-                                <w:rPr>
-                                  <w:noProof/>
-                                </w:rPr>
-                                <w:fldChar w:fldCharType="end"/>
-                              </w:r>
+                              <w:fldSimple w:instr=" SEQ Figure \* ARABIC ">
+                                <w:r>
+                                  <w:rPr>
+                                    <w:noProof/>
+                                  </w:rPr>
+                                  <w:t>2</w:t>
+                                </w:r>
+                              </w:fldSimple>
                               <w:r>
                                 <w:t xml:space="preserve"> - Wi-Fi page</w:t>
                               </w:r>
@@ -3222,27 +3209,14 @@
                         <w:r>
                           <w:t xml:space="preserve">Figure </w:t>
                         </w:r>
-                        <w:r>
-                          <w:fldChar w:fldCharType="begin"/>
-                        </w:r>
-                        <w:r>
-                          <w:instrText xml:space="preserve"> SEQ Figure \* ARABIC </w:instrText>
-                        </w:r>
-                        <w:r>
-                          <w:fldChar w:fldCharType="separate"/>
-                        </w:r>
-                        <w:r>
-                          <w:rPr>
-                            <w:noProof/>
-                          </w:rPr>
-                          <w:t>2</w:t>
-                        </w:r>
-                        <w:r>
-                          <w:rPr>
-                            <w:noProof/>
-                          </w:rPr>
-                          <w:fldChar w:fldCharType="end"/>
-                        </w:r>
+                        <w:fldSimple w:instr=" SEQ Figure \* ARABIC ">
+                          <w:r>
+                            <w:rPr>
+                              <w:noProof/>
+                            </w:rPr>
+                            <w:t>2</w:t>
+                          </w:r>
+                        </w:fldSimple>
                         <w:r>
                           <w:t xml:space="preserve"> - Wi-Fi page</w:t>
                         </w:r>
@@ -3490,27 +3464,14 @@
                               <w:r>
                                 <w:t xml:space="preserve">Figure </w:t>
                               </w:r>
-                              <w:r>
-                                <w:fldChar w:fldCharType="begin"/>
-                              </w:r>
-                              <w:r>
-                                <w:instrText xml:space="preserve"> SEQ Figure \* ARABIC </w:instrText>
-                              </w:r>
-                              <w:r>
-                                <w:fldChar w:fldCharType="separate"/>
-                              </w:r>
-                              <w:r>
-                                <w:rPr>
-                                  <w:noProof/>
-                                </w:rPr>
-                                <w:t>3</w:t>
-                              </w:r>
-                              <w:r>
-                                <w:rPr>
-                                  <w:noProof/>
-                                </w:rPr>
-                                <w:fldChar w:fldCharType="end"/>
-                              </w:r>
+                              <w:fldSimple w:instr=" SEQ Figure \* ARABIC ">
+                                <w:r>
+                                  <w:rPr>
+                                    <w:noProof/>
+                                  </w:rPr>
+                                  <w:t>3</w:t>
+                                </w:r>
+                              </w:fldSimple>
                               <w:r>
                                 <w:t xml:space="preserve"> – IP address ‘198.168.1</w:t>
                               </w:r>
@@ -3642,27 +3603,14 @@
                         <w:r>
                           <w:t xml:space="preserve">Figure </w:t>
                         </w:r>
-                        <w:r>
-                          <w:fldChar w:fldCharType="begin"/>
-                        </w:r>
-                        <w:r>
-                          <w:instrText xml:space="preserve"> SEQ Figure \* ARABIC </w:instrText>
-                        </w:r>
-                        <w:r>
-                          <w:fldChar w:fldCharType="separate"/>
-                        </w:r>
-                        <w:r>
-                          <w:rPr>
-                            <w:noProof/>
-                          </w:rPr>
-                          <w:t>3</w:t>
-                        </w:r>
-                        <w:r>
-                          <w:rPr>
-                            <w:noProof/>
-                          </w:rPr>
-                          <w:fldChar w:fldCharType="end"/>
-                        </w:r>
+                        <w:fldSimple w:instr=" SEQ Figure \* ARABIC ">
+                          <w:r>
+                            <w:rPr>
+                              <w:noProof/>
+                            </w:rPr>
+                            <w:t>3</w:t>
+                          </w:r>
+                        </w:fldSimple>
                         <w:r>
                           <w:t xml:space="preserve"> – IP address ‘198.168.1</w:t>
                         </w:r>
@@ -3965,27 +3913,14 @@
                               <w:r>
                                 <w:t xml:space="preserve">Figure </w:t>
                               </w:r>
-                              <w:r>
-                                <w:fldChar w:fldCharType="begin"/>
-                              </w:r>
-                              <w:r>
-                                <w:instrText xml:space="preserve"> SEQ Figure \* ARABIC </w:instrText>
-                              </w:r>
-                              <w:r>
-                                <w:fldChar w:fldCharType="separate"/>
-                              </w:r>
-                              <w:r>
-                                <w:rPr>
-                                  <w:noProof/>
-                                </w:rPr>
-                                <w:t>4</w:t>
-                              </w:r>
-                              <w:r>
-                                <w:rPr>
-                                  <w:noProof/>
-                                </w:rPr>
-                                <w:fldChar w:fldCharType="end"/>
-                              </w:r>
+                              <w:fldSimple w:instr=" SEQ Figure \* ARABIC ">
+                                <w:r>
+                                  <w:rPr>
+                                    <w:noProof/>
+                                  </w:rPr>
+                                  <w:t>4</w:t>
+                                </w:r>
+                              </w:fldSimple>
                               <w:r>
                                 <w:t xml:space="preserve"> - Control page</w:t>
                               </w:r>
@@ -4031,27 +3966,14 @@
                         <w:r>
                           <w:t xml:space="preserve">Figure </w:t>
                         </w:r>
-                        <w:r>
-                          <w:fldChar w:fldCharType="begin"/>
-                        </w:r>
-                        <w:r>
-                          <w:instrText xml:space="preserve"> SEQ Figure \* ARABIC </w:instrText>
-                        </w:r>
-                        <w:r>
-                          <w:fldChar w:fldCharType="separate"/>
-                        </w:r>
-                        <w:r>
-                          <w:rPr>
-                            <w:noProof/>
-                          </w:rPr>
-                          <w:t>4</w:t>
-                        </w:r>
-                        <w:r>
-                          <w:rPr>
-                            <w:noProof/>
-                          </w:rPr>
-                          <w:fldChar w:fldCharType="end"/>
-                        </w:r>
+                        <w:fldSimple w:instr=" SEQ Figure \* ARABIC ">
+                          <w:r>
+                            <w:rPr>
+                              <w:noProof/>
+                            </w:rPr>
+                            <w:t>4</w:t>
+                          </w:r>
+                        </w:fldSimple>
                         <w:r>
                           <w:t xml:space="preserve"> - Control page</w:t>
                         </w:r>
@@ -4301,15 +4223,7 @@
         <w:t>Enable OTA</w:t>
       </w:r>
       <w:r>
-        <w:t xml:space="preserve"> will enable Arduino Over </w:t>
-      </w:r>
-      <w:proofErr w:type="gramStart"/>
-      <w:r>
-        <w:t>The</w:t>
-      </w:r>
-      <w:proofErr w:type="gramEnd"/>
-      <w:r>
-        <w:t xml:space="preserve"> Air updates, so the firmware can be updated remotely with the Arduino IDE.</w:t>
+        <w:t xml:space="preserve"> will enable Arduino Over The Air updates, so the firmware can be updated remotely with the Arduino IDE.</w:t>
       </w:r>
     </w:p>
     <w:p>
@@ -4373,15 +4287,7 @@
         <w:ind w:left="0"/>
       </w:pPr>
       <w:r>
-        <w:t xml:space="preserve">The most up-to-date values can be </w:t>
-      </w:r>
-      <w:proofErr w:type="gramStart"/>
-      <w:r>
-        <w:t>find</w:t>
-      </w:r>
-      <w:proofErr w:type="gramEnd"/>
-      <w:r>
-        <w:t xml:space="preserve"> in the top of the ‘</w:t>
+        <w:t>The most up-to-date values can be find in the top of the ‘</w:t>
       </w:r>
       <w:proofErr w:type="spellStart"/>
       <w:r>
@@ -4410,13 +4316,7 @@
           <w:rPr>
             <w:rStyle w:val="Hyperlink"/>
           </w:rPr>
-          <w:t>/</w:t>
-        </w:r>
-        <w:r>
-          <w:rPr>
-            <w:rStyle w:val="Hyperlink"/>
-          </w:rPr>
-          <w:t>IP</w:t>
+          <w:t>/IP</w:t>
         </w:r>
       </w:hyperlink>
       <w:r>
@@ -4623,13 +4523,8 @@
         </w:rPr>
         <w:t xml:space="preserve"> </w:t>
       </w:r>
-      <w:proofErr w:type="gramStart"/>
-      <w:r>
-        <w:t>In</w:t>
-      </w:r>
-      <w:proofErr w:type="gramEnd"/>
-      <w:r>
-        <w:t xml:space="preserve"> which mode to start in after start-up</w:t>
+      <w:r>
+        <w:t>In which mode to start in after start-up</w:t>
       </w:r>
     </w:p>
     <w:p>
@@ -4683,13 +4578,8 @@
         </w:rPr>
         <w:t xml:space="preserve"> </w:t>
       </w:r>
-      <w:proofErr w:type="gramStart"/>
-      <w:r>
-        <w:t>In</w:t>
-      </w:r>
-      <w:proofErr w:type="gramEnd"/>
-      <w:r>
-        <w:t xml:space="preserve"> what mode to go into when the button is double pressed</w:t>
+      <w:r>
+        <w:t>In what mode to go into when the button is double pressed</w:t>
       </w:r>
     </w:p>
     <w:p>
@@ -4910,27 +4800,14 @@
                               <w:r>
                                 <w:t xml:space="preserve">Figure </w:t>
                               </w:r>
-                              <w:r>
-                                <w:fldChar w:fldCharType="begin"/>
-                              </w:r>
-                              <w:r>
-                                <w:instrText xml:space="preserve"> SEQ Figure \* ARABIC </w:instrText>
-                              </w:r>
-                              <w:r>
-                                <w:fldChar w:fldCharType="separate"/>
-                              </w:r>
-                              <w:r>
-                                <w:rPr>
-                                  <w:noProof/>
-                                </w:rPr>
-                                <w:t>1</w:t>
-                              </w:r>
-                              <w:r>
-                                <w:rPr>
-                                  <w:noProof/>
-                                </w:rPr>
-                                <w:fldChar w:fldCharType="end"/>
-                              </w:r>
+                              <w:fldSimple w:instr=" SEQ Figure \* ARABIC ">
+                                <w:r>
+                                  <w:rPr>
+                                    <w:noProof/>
+                                  </w:rPr>
+                                  <w:t>1</w:t>
+                                </w:r>
+                              </w:fldSimple>
                               <w:r>
                                 <w:t xml:space="preserve"> - </w:t>
                               </w:r>
@@ -4985,27 +4862,14 @@
                         <w:r>
                           <w:t xml:space="preserve">Figure </w:t>
                         </w:r>
-                        <w:r>
-                          <w:fldChar w:fldCharType="begin"/>
-                        </w:r>
-                        <w:r>
-                          <w:instrText xml:space="preserve"> SEQ Figure \* ARABIC </w:instrText>
-                        </w:r>
-                        <w:r>
-                          <w:fldChar w:fldCharType="separate"/>
-                        </w:r>
-                        <w:r>
-                          <w:rPr>
-                            <w:noProof/>
-                          </w:rPr>
-                          <w:t>1</w:t>
-                        </w:r>
-                        <w:r>
-                          <w:rPr>
-                            <w:noProof/>
-                          </w:rPr>
-                          <w:fldChar w:fldCharType="end"/>
-                        </w:r>
+                        <w:fldSimple w:instr=" SEQ Figure \* ARABIC ">
+                          <w:r>
+                            <w:rPr>
+                              <w:noProof/>
+                            </w:rPr>
+                            <w:t>1</w:t>
+                          </w:r>
+                        </w:fldSimple>
                         <w:r>
                           <w:t xml:space="preserve"> - </w:t>
                         </w:r>
@@ -5139,6 +5003,9 @@
     <w:p>
       <w:pPr>
         <w:pStyle w:val="NoSpacing"/>
+        <w:rPr>
+          <w:rStyle w:val="Hyperlink"/>
+        </w:rPr>
       </w:pPr>
       <w:hyperlink r:id="rId28" w:history="1">
         <w:r>
@@ -5151,6 +5018,19 @@
     </w:p>
     <w:p>
       <w:pPr>
+        <w:pStyle w:val="NoSpacing"/>
+      </w:pPr>
+      <w:hyperlink r:id="rId29" w:history="1">
+        <w:r>
+          <w:rPr>
+            <w:rStyle w:val="Hyperlink"/>
+          </w:rPr>
+          <w:t>https://easyeda.com/jellewietsma/smart-clock</w:t>
+        </w:r>
+      </w:hyperlink>
+    </w:p>
+    <w:p>
+      <w:pPr>
         <w:pStyle w:val="Heading2"/>
       </w:pPr>
       <w:bookmarkStart w:id="34" w:name="_Toc46689163"/>
@@ -5172,7 +5052,7 @@
       <w:pPr>
         <w:pStyle w:val="NoSpacing"/>
       </w:pPr>
-      <w:hyperlink r:id="rId29" w:history="1">
+      <w:hyperlink r:id="rId30" w:history="1">
         <w:r>
           <w:rPr>
             <w:rStyle w:val="Hyperlink"/>
@@ -5233,6 +5113,7 @@
         <w:docPartUnique/>
       </w:docPartObj>
     </w:sdtPr>
+    <w:sdtEndPr/>
     <w:sdtContent>
       <w:p>
         <w:pPr>

</xml_diff>